<commit_message>
Changes made to report
</commit_message>
<xml_diff>
--- a/Report.docx
+++ b/Report.docx
@@ -3,166 +3,508 @@
 <w:document xmlns:wpc="http://schemas.microsoft.com/office/word/2010/wordprocessingCanvas" xmlns:cx="http://schemas.microsoft.com/office/drawing/2014/chartex" xmlns:cx1="http://schemas.microsoft.com/office/drawing/2015/9/8/chartex" xmlns:cx2="http://schemas.microsoft.com/office/drawing/2015/10/21/chartex" xmlns:cx3="http://schemas.microsoft.com/office/drawing/2016/5/9/chartex" xmlns:cx4="http://schemas.microsoft.com/office/drawing/2016/5/10/chartex" xmlns:cx5="http://schemas.microsoft.com/office/drawing/2016/5/11/chartex" xmlns:cx6="http://schemas.microsoft.com/office/drawing/2016/5/12/chartex" xmlns:cx7="http://schemas.microsoft.com/office/drawing/2016/5/13/chartex" xmlns:cx8="http://schemas.microsoft.com/office/drawing/2016/5/14/chartex" xmlns:mc="http://schemas.openxmlformats.org/markup-compatibility/2006" xmlns:aink="http://schemas.microsoft.com/office/drawing/2016/ink" xmlns:am3d="http://schemas.microsoft.com/office/drawing/2017/model3d" xmlns:o="urn:schemas-microsoft-com:office:office" xmlns:r="http://schemas.openxmlformats.org/officeDocument/2006/relationships" xmlns:m="http://schemas.openxmlformats.org/officeDocument/2006/math" xmlns:v="urn:schemas-microsoft-com:vml" xmlns:wp14="http://schemas.microsoft.com/office/word/2010/wordprocessingDrawing" xmlns:wp="http://schemas.openxmlformats.org/drawingml/2006/wordprocessingDrawing" xmlns:w10="urn:schemas-microsoft-com:office:word" xmlns:w="http://schemas.openxmlformats.org/wordprocessingml/2006/main" xmlns:w14="http://schemas.microsoft.com/office/word/2010/wordml" xmlns:w15="http://schemas.microsoft.com/office/word/2012/wordml" xmlns:w16cid="http://schemas.microsoft.com/office/word/2016/wordml/cid" xmlns:w16se="http://schemas.microsoft.com/office/word/2015/wordml/symex" xmlns:wpg="http://schemas.microsoft.com/office/word/2010/wordprocessingGroup" xmlns:wpi="http://schemas.microsoft.com/office/word/2010/wordprocessingInk" xmlns:wne="http://schemas.microsoft.com/office/word/2006/wordml" xmlns:wps="http://schemas.microsoft.com/office/word/2010/wordprocessingShape" mc:Ignorable="w14 w15 w16se w16cid wp14">
   <w:body>
     <w:p>
-      <w:r>
-        <w:rPr>
-          <w:b/>
+      <w:pPr>
+        <w:jc w:val="center"/>
+        <w:rPr>
+          <w:rFonts w:ascii="Arial" w:hAnsi="Arial" w:cs="Arial"/>
+          <w:b/>
+          <w:sz w:val="24"/>
+          <w:szCs w:val="24"/>
           <w:u w:val="single"/>
         </w:rPr>
-        <w:t>Abstract</w:t>
-      </w:r>
-    </w:p>
-    <w:p>
-      <w:r>
-        <w:t xml:space="preserve">It is interesting to see novels being converted to films. Our question is whether the </w:t>
-      </w:r>
-      <w:r>
-        <w:t xml:space="preserve">science fiction </w:t>
-      </w:r>
-      <w:r>
-        <w:t xml:space="preserve">novels’ ratings correlate to ratings of films. Also, is there a correlation </w:t>
-      </w:r>
-      <w:r>
-        <w:t>between</w:t>
-      </w:r>
-      <w:r>
-        <w:t xml:space="preserve"> </w:t>
-      </w:r>
-      <w:r>
-        <w:t>science fiction</w:t>
-      </w:r>
-      <w:r>
-        <w:t xml:space="preserve"> ratings or film ratings with revenue obtained from a film?</w:t>
-      </w:r>
-    </w:p>
-    <w:p>
-      <w:r>
-        <w:rPr>
-          <w:b/>
+      </w:pPr>
+      <w:r>
+        <w:rPr>
+          <w:rFonts w:ascii="Arial" w:hAnsi="Arial" w:cs="Arial"/>
+          <w:b/>
+          <w:sz w:val="24"/>
+          <w:szCs w:val="24"/>
           <w:u w:val="single"/>
         </w:rPr>
-        <w:t>Introduction</w:t>
+        <w:t xml:space="preserve">Does book success guarantee </w:t>
+      </w:r>
+      <w:r>
+        <w:rPr>
+          <w:rFonts w:ascii="Arial" w:hAnsi="Arial" w:cs="Arial"/>
+          <w:b/>
+          <w:sz w:val="24"/>
+          <w:szCs w:val="24"/>
+          <w:u w:val="single"/>
+        </w:rPr>
+        <w:t xml:space="preserve">its </w:t>
       </w:r>
       <w:bookmarkStart w:id="0" w:name="_GoBack"/>
       <w:bookmarkEnd w:id="0"/>
-    </w:p>
-    <w:p>
-      <w:r>
-        <w:t xml:space="preserve">Do </w:t>
-      </w:r>
-      <w:r>
+      <w:r>
+        <w:rPr>
+          <w:rFonts w:ascii="Arial" w:hAnsi="Arial" w:cs="Arial"/>
+          <w:b/>
+          <w:sz w:val="24"/>
+          <w:szCs w:val="24"/>
+          <w:u w:val="single"/>
+        </w:rPr>
+        <w:t>adapted movie success?</w:t>
+      </w:r>
+    </w:p>
+    <w:p>
+      <w:pPr>
+        <w:rPr>
+          <w:rFonts w:ascii="Arial" w:hAnsi="Arial" w:cs="Arial"/>
+          <w:sz w:val="20"/>
+          <w:szCs w:val="20"/>
+        </w:rPr>
+      </w:pPr>
+      <w:r>
+        <w:rPr>
+          <w:rFonts w:ascii="Arial" w:hAnsi="Arial" w:cs="Arial"/>
+          <w:b/>
+          <w:sz w:val="20"/>
+          <w:szCs w:val="20"/>
+          <w:u w:val="single"/>
+        </w:rPr>
+        <w:t>Abstract</w:t>
+      </w:r>
+    </w:p>
+    <w:p>
+      <w:pPr>
+        <w:rPr>
+          <w:rFonts w:ascii="Arial" w:hAnsi="Arial" w:cs="Arial"/>
+          <w:sz w:val="20"/>
+          <w:szCs w:val="20"/>
+        </w:rPr>
+      </w:pPr>
+      <w:r>
+        <w:rPr>
+          <w:rFonts w:ascii="Arial" w:hAnsi="Arial" w:cs="Arial"/>
+          <w:sz w:val="20"/>
+          <w:szCs w:val="20"/>
+        </w:rPr>
+        <w:t>For decades, readers repeated the same phrase when Hollywood adapted a beloved novel for the screen: “The book is better than the movie.”</w:t>
+      </w:r>
+      <w:r>
+        <w:rPr>
+          <w:rFonts w:ascii="Arial" w:hAnsi="Arial" w:cs="Arial"/>
+          <w:sz w:val="20"/>
+          <w:szCs w:val="20"/>
+        </w:rPr>
+        <w:t xml:space="preserve"> </w:t>
+      </w:r>
+      <w:r>
+        <w:rPr>
+          <w:rFonts w:ascii="Arial" w:hAnsi="Arial" w:cs="Arial"/>
+          <w:sz w:val="20"/>
+          <w:szCs w:val="20"/>
+        </w:rPr>
+        <w:t>But use of that phrase has gradually faded, replaced by enthusiastic shouts on social media when Hollywood grabs the rights to a classic work of science fiction or a modern twist on fantasy.</w:t>
+      </w:r>
+    </w:p>
+    <w:p>
+      <w:pPr>
+        <w:rPr>
+          <w:rFonts w:ascii="Arial" w:hAnsi="Arial" w:cs="Arial"/>
+          <w:sz w:val="20"/>
+          <w:szCs w:val="20"/>
+        </w:rPr>
+      </w:pPr>
+      <w:r>
+        <w:rPr>
+          <w:rFonts w:ascii="Arial" w:hAnsi="Arial" w:cs="Arial"/>
+          <w:sz w:val="20"/>
+          <w:szCs w:val="20"/>
+        </w:rPr>
+        <w:t>Books often lead to movie adaptations, and so much the better for sparking a fire toward both industries -- if a movie gets more people to read, great; if avid readers get to see their beloved characters on the big-screen, that's a boon too.</w:t>
+      </w:r>
+    </w:p>
+    <w:p>
+      <w:pPr>
+        <w:rPr>
+          <w:rFonts w:ascii="Arial" w:hAnsi="Arial" w:cs="Arial"/>
+          <w:sz w:val="20"/>
+          <w:szCs w:val="20"/>
+        </w:rPr>
+      </w:pPr>
+      <w:r>
+        <w:rPr>
+          <w:rFonts w:ascii="Arial" w:hAnsi="Arial" w:cs="Arial"/>
+          <w:sz w:val="20"/>
+          <w:szCs w:val="20"/>
+        </w:rPr>
+        <w:t>In this project, we are trying to explore if success of a book guarantees success of the movie adapted on th</w:t>
+      </w:r>
+      <w:r>
+        <w:rPr>
+          <w:rFonts w:ascii="Arial" w:hAnsi="Arial" w:cs="Arial"/>
+          <w:sz w:val="20"/>
+          <w:szCs w:val="20"/>
+        </w:rPr>
+        <w:t xml:space="preserve">at </w:t>
+      </w:r>
+      <w:r>
+        <w:rPr>
+          <w:rFonts w:ascii="Arial" w:hAnsi="Arial" w:cs="Arial"/>
+          <w:sz w:val="20"/>
+          <w:szCs w:val="20"/>
+        </w:rPr>
+        <w:t xml:space="preserve">book. To </w:t>
+      </w:r>
+      <w:r>
+        <w:rPr>
+          <w:rFonts w:ascii="Arial" w:hAnsi="Arial" w:cs="Arial"/>
+          <w:sz w:val="20"/>
+          <w:szCs w:val="20"/>
+        </w:rPr>
+        <w:t xml:space="preserve">ensure we have a feasible dataset to work on, </w:t>
+      </w:r>
+      <w:r>
+        <w:rPr>
+          <w:rFonts w:ascii="Arial" w:hAnsi="Arial" w:cs="Arial"/>
+          <w:sz w:val="20"/>
+          <w:szCs w:val="20"/>
+        </w:rPr>
+        <w:t xml:space="preserve">we have restricted our search to </w:t>
+      </w:r>
+      <w:r>
+        <w:rPr>
+          <w:rFonts w:ascii="Arial" w:hAnsi="Arial" w:cs="Arial"/>
+          <w:sz w:val="20"/>
+          <w:szCs w:val="20"/>
+        </w:rPr>
+        <w:t xml:space="preserve">genre of </w:t>
+      </w:r>
+      <w:r>
+        <w:rPr>
+          <w:rFonts w:ascii="Arial" w:hAnsi="Arial" w:cs="Arial"/>
+          <w:sz w:val="20"/>
+          <w:szCs w:val="20"/>
+        </w:rPr>
+        <w:t>science fiction</w:t>
+      </w:r>
+      <w:r>
+        <w:rPr>
+          <w:rFonts w:ascii="Arial" w:hAnsi="Arial" w:cs="Arial"/>
+          <w:sz w:val="20"/>
+          <w:szCs w:val="20"/>
+        </w:rPr>
+        <w:t>.</w:t>
+      </w:r>
+      <w:r>
+        <w:rPr>
+          <w:rFonts w:ascii="Arial" w:hAnsi="Arial" w:cs="Arial"/>
+          <w:sz w:val="20"/>
+          <w:szCs w:val="20"/>
+        </w:rPr>
+        <w:t xml:space="preserve"> </w:t>
+      </w:r>
+    </w:p>
+    <w:p>
+      <w:pPr>
+        <w:rPr>
+          <w:rFonts w:ascii="Arial" w:hAnsi="Arial" w:cs="Arial"/>
+          <w:b/>
+          <w:sz w:val="20"/>
+          <w:szCs w:val="20"/>
+          <w:u w:val="single"/>
+        </w:rPr>
+      </w:pPr>
+      <w:r>
+        <w:rPr>
+          <w:rFonts w:ascii="Arial" w:hAnsi="Arial" w:cs="Arial"/>
+          <w:b/>
+          <w:sz w:val="20"/>
+          <w:szCs w:val="20"/>
+          <w:u w:val="single"/>
+        </w:rPr>
+        <w:t>Project Objective</w:t>
+      </w:r>
+      <w:r>
+        <w:rPr>
+          <w:rFonts w:ascii="Arial" w:hAnsi="Arial" w:cs="Arial"/>
+          <w:b/>
+          <w:sz w:val="20"/>
+          <w:szCs w:val="20"/>
+          <w:u w:val="single"/>
+        </w:rPr>
+        <w:t>:</w:t>
+      </w:r>
+    </w:p>
+    <w:p>
+      <w:pPr>
+        <w:rPr>
+          <w:rFonts w:ascii="Arial" w:hAnsi="Arial" w:cs="Arial"/>
+          <w:sz w:val="20"/>
+          <w:szCs w:val="20"/>
+        </w:rPr>
+      </w:pPr>
+      <w:r>
+        <w:rPr>
+          <w:rFonts w:ascii="Arial" w:hAnsi="Arial" w:cs="Arial"/>
+          <w:sz w:val="20"/>
+          <w:szCs w:val="20"/>
+        </w:rPr>
+        <w:t xml:space="preserve">Our question is whether the </w:t>
+      </w:r>
+      <w:r>
+        <w:rPr>
+          <w:rFonts w:ascii="Arial" w:hAnsi="Arial" w:cs="Arial"/>
+          <w:sz w:val="20"/>
+          <w:szCs w:val="20"/>
+        </w:rPr>
         <w:t xml:space="preserve">science fiction </w:t>
       </w:r>
       <w:r>
-        <w:t>novels’ ratings correlate with film ratings? Are the ratings from novels and their respective films correlated to revenue from a film?</w:t>
-      </w:r>
-    </w:p>
-    <w:p>
-      <w:r>
-        <w:t xml:space="preserve">To answer these questions, we </w:t>
-      </w:r>
-      <w:r>
-        <w:t>need to</w:t>
-      </w:r>
-      <w:r>
-        <w:t xml:space="preserve"> look at the set of book titles </w:t>
-      </w:r>
-      <w:r>
-        <w:t xml:space="preserve">that have been adapted to a movie. </w:t>
-      </w:r>
-      <w:r>
-        <w:t>We intend to focus on science fiction novels.</w:t>
-      </w:r>
-    </w:p>
-    <w:p>
-      <w:pPr>
-        <w:rPr>
-          <w:b/>
+        <w:rPr>
+          <w:rFonts w:ascii="Arial" w:hAnsi="Arial" w:cs="Arial"/>
+          <w:sz w:val="20"/>
+          <w:szCs w:val="20"/>
+        </w:rPr>
+        <w:t xml:space="preserve">novels’ ratings correlate to ratings of films. Also, is there a correlation </w:t>
+      </w:r>
+      <w:r>
+        <w:rPr>
+          <w:rFonts w:ascii="Arial" w:hAnsi="Arial" w:cs="Arial"/>
+          <w:sz w:val="20"/>
+          <w:szCs w:val="20"/>
+        </w:rPr>
+        <w:t>between</w:t>
+      </w:r>
+      <w:r>
+        <w:rPr>
+          <w:rFonts w:ascii="Arial" w:hAnsi="Arial" w:cs="Arial"/>
+          <w:sz w:val="20"/>
+          <w:szCs w:val="20"/>
+        </w:rPr>
+        <w:t xml:space="preserve"> </w:t>
+      </w:r>
+      <w:r>
+        <w:rPr>
+          <w:rFonts w:ascii="Arial" w:hAnsi="Arial" w:cs="Arial"/>
+          <w:sz w:val="20"/>
+          <w:szCs w:val="20"/>
+        </w:rPr>
+        <w:t>science fiction</w:t>
+      </w:r>
+      <w:r>
+        <w:rPr>
+          <w:rFonts w:ascii="Arial" w:hAnsi="Arial" w:cs="Arial"/>
+          <w:sz w:val="20"/>
+          <w:szCs w:val="20"/>
+        </w:rPr>
+        <w:t xml:space="preserve"> ratings or film ratings with revenue obtained from a film?</w:t>
+      </w:r>
+    </w:p>
+    <w:p>
+      <w:pPr>
+        <w:rPr>
+          <w:rFonts w:ascii="Arial" w:hAnsi="Arial" w:cs="Arial"/>
+          <w:sz w:val="20"/>
+          <w:szCs w:val="20"/>
+        </w:rPr>
+      </w:pPr>
+      <w:r>
+        <w:rPr>
+          <w:rFonts w:ascii="Arial" w:hAnsi="Arial" w:cs="Arial"/>
+          <w:b/>
+          <w:sz w:val="20"/>
+          <w:szCs w:val="20"/>
           <w:u w:val="single"/>
         </w:rPr>
-      </w:pPr>
-    </w:p>
-    <w:p>
-      <w:pPr>
-        <w:rPr>
-          <w:b/>
+        <w:t>Introduction</w:t>
+      </w:r>
+    </w:p>
+    <w:p>
+      <w:pPr>
+        <w:rPr>
+          <w:rFonts w:ascii="Arial" w:hAnsi="Arial" w:cs="Arial"/>
+          <w:sz w:val="20"/>
+          <w:szCs w:val="20"/>
+        </w:rPr>
+      </w:pPr>
+      <w:r>
+        <w:rPr>
+          <w:rFonts w:ascii="Arial" w:hAnsi="Arial" w:cs="Arial"/>
+          <w:sz w:val="20"/>
+          <w:szCs w:val="20"/>
+        </w:rPr>
+        <w:t>To answer these questions, we pulled a list of science fiction books and their average reader ratings and tried to map it with movies based on these books and their viewers/critics ratings and box-office revenue.</w:t>
+      </w:r>
+    </w:p>
+    <w:p>
+      <w:pPr>
+        <w:rPr>
+          <w:rFonts w:ascii="Arial" w:hAnsi="Arial" w:cs="Arial"/>
+          <w:b/>
+          <w:sz w:val="20"/>
+          <w:szCs w:val="20"/>
           <w:u w:val="single"/>
         </w:rPr>
       </w:pPr>
       <w:r>
         <w:rPr>
-          <w:b/>
+          <w:rFonts w:ascii="Arial" w:hAnsi="Arial" w:cs="Arial"/>
+          <w:b/>
+          <w:sz w:val="20"/>
+          <w:szCs w:val="20"/>
           <w:u w:val="single"/>
         </w:rPr>
+        <w:t>Team Members:</w:t>
+      </w:r>
+    </w:p>
+    <w:p>
+      <w:pPr>
+        <w:pStyle w:val="ListParagraph"/>
+        <w:numPr>
+          <w:ilvl w:val="0"/>
+          <w:numId w:val="3"/>
+        </w:numPr>
+        <w:rPr>
+          <w:rFonts w:ascii="Arial" w:hAnsi="Arial" w:cs="Arial"/>
+          <w:sz w:val="20"/>
+          <w:szCs w:val="20"/>
+        </w:rPr>
+      </w:pPr>
+      <w:r>
+        <w:rPr>
+          <w:rFonts w:ascii="Arial" w:hAnsi="Arial" w:cs="Arial"/>
+          <w:sz w:val="20"/>
+          <w:szCs w:val="20"/>
+        </w:rPr>
+        <w:t>Purnima Chandel</w:t>
+      </w:r>
+    </w:p>
+    <w:p>
+      <w:pPr>
+        <w:pStyle w:val="ListParagraph"/>
+        <w:numPr>
+          <w:ilvl w:val="0"/>
+          <w:numId w:val="3"/>
+        </w:numPr>
+        <w:rPr>
+          <w:rFonts w:ascii="Arial" w:hAnsi="Arial" w:cs="Arial"/>
+          <w:sz w:val="20"/>
+          <w:szCs w:val="20"/>
+        </w:rPr>
+      </w:pPr>
+      <w:r>
+        <w:rPr>
+          <w:rFonts w:ascii="Arial" w:hAnsi="Arial" w:cs="Arial"/>
+          <w:sz w:val="20"/>
+          <w:szCs w:val="20"/>
+        </w:rPr>
+        <w:t>Naim Panjwani</w:t>
+      </w:r>
+    </w:p>
+    <w:p>
+      <w:pPr>
+        <w:pStyle w:val="ListParagraph"/>
+        <w:numPr>
+          <w:ilvl w:val="0"/>
+          <w:numId w:val="3"/>
+        </w:numPr>
+        <w:rPr>
+          <w:rFonts w:ascii="Arial" w:hAnsi="Arial" w:cs="Arial"/>
+          <w:sz w:val="20"/>
+          <w:szCs w:val="20"/>
+        </w:rPr>
+      </w:pPr>
+      <w:r>
+        <w:rPr>
+          <w:rFonts w:ascii="Arial" w:hAnsi="Arial" w:cs="Arial"/>
+          <w:sz w:val="20"/>
+          <w:szCs w:val="20"/>
+        </w:rPr>
+        <w:t>Callan Yan</w:t>
+      </w:r>
+    </w:p>
+    <w:p>
+      <w:pPr>
+        <w:pStyle w:val="ListParagraph"/>
+        <w:numPr>
+          <w:ilvl w:val="0"/>
+          <w:numId w:val="3"/>
+        </w:numPr>
+        <w:rPr>
+          <w:rFonts w:ascii="Arial" w:hAnsi="Arial" w:cs="Arial"/>
+          <w:sz w:val="20"/>
+          <w:szCs w:val="20"/>
+        </w:rPr>
+      </w:pPr>
+      <w:r>
+        <w:rPr>
+          <w:rFonts w:ascii="Arial" w:hAnsi="Arial" w:cs="Arial"/>
+          <w:sz w:val="20"/>
+          <w:szCs w:val="20"/>
+        </w:rPr>
+        <w:t>Tigran</w:t>
+      </w:r>
+    </w:p>
+    <w:p>
+      <w:pPr>
+        <w:rPr>
+          <w:rFonts w:ascii="Arial" w:hAnsi="Arial" w:cs="Arial"/>
+          <w:b/>
+          <w:sz w:val="20"/>
+          <w:szCs w:val="20"/>
+          <w:u w:val="single"/>
+        </w:rPr>
+      </w:pPr>
+      <w:r>
+        <w:rPr>
+          <w:rFonts w:ascii="Arial" w:hAnsi="Arial" w:cs="Arial"/>
+          <w:b/>
+          <w:sz w:val="20"/>
+          <w:szCs w:val="20"/>
+          <w:u w:val="single"/>
+        </w:rPr>
         <w:t>Methods</w:t>
       </w:r>
     </w:p>
     <w:p>
-      <w:r>
-        <w:t xml:space="preserve">We scraped Wikipedia to get a mapping file to map book titles to film titles as they may not necessarily be the same. These film titles can then be queried on the </w:t>
-      </w:r>
-      <w:proofErr w:type="spellStart"/>
-      <w:r>
-        <w:t>OMDb</w:t>
-      </w:r>
-      <w:proofErr w:type="spellEnd"/>
-      <w:r>
-        <w:t xml:space="preserve"> API database to obtain IMDB and rotten tomatoes ratings (which we can scale and average out for each movie). </w:t>
-      </w:r>
-    </w:p>
-    <w:p>
-      <w:r>
-        <w:t>For book ratings, we scraped Amazon</w:t>
-      </w:r>
-      <w:r>
-        <w:t xml:space="preserve"> and Chapters for the list of book titles of interest, and obtained the average user ratings for these books.</w:t>
-      </w:r>
-    </w:p>
-    <w:p>
-      <w:r>
-        <w:t xml:space="preserve">For the instances where one book </w:t>
-      </w:r>
-      <w:r>
-        <w:t>was</w:t>
-      </w:r>
-      <w:r>
-        <w:t xml:space="preserve"> made into more than one version of a movie (</w:t>
-      </w:r>
-      <w:proofErr w:type="spellStart"/>
-      <w:r>
-        <w:t>eg.</w:t>
-      </w:r>
-      <w:proofErr w:type="spellEnd"/>
-      <w:r>
-        <w:t xml:space="preserve"> one in the 80s and one more recently), we focus</w:t>
-      </w:r>
-      <w:r>
-        <w:t>ed</w:t>
-      </w:r>
-      <w:r>
-        <w:t xml:space="preserve"> on the most recent </w:t>
-      </w:r>
-      <w:r>
-        <w:t>film</w:t>
-      </w:r>
-      <w:r>
-        <w:t xml:space="preserve">. </w:t>
-      </w:r>
-    </w:p>
-    <w:p>
-      <w:r>
-        <w:rPr>
+      <w:pPr>
+        <w:rPr>
+          <w:rFonts w:ascii="Arial" w:hAnsi="Arial" w:cs="Arial"/>
+          <w:sz w:val="20"/>
+          <w:szCs w:val="20"/>
           <w:u w:val="single"/>
         </w:rPr>
-        <w:t>Summary of s</w:t>
-      </w:r>
-      <w:r>
-        <w:rPr>
+      </w:pPr>
+      <w:r>
+        <w:rPr>
+          <w:rFonts w:ascii="Arial" w:hAnsi="Arial" w:cs="Arial"/>
+          <w:sz w:val="20"/>
+          <w:szCs w:val="20"/>
           <w:u w:val="single"/>
         </w:rPr>
-        <w:t>ources</w:t>
-      </w:r>
-      <w:r>
-        <w:t>:</w:t>
+        <w:t>Data Sources Used:</w:t>
+      </w:r>
+    </w:p>
+    <w:p>
+      <w:pPr>
+        <w:pStyle w:val="ListParagraph"/>
+        <w:numPr>
+          <w:ilvl w:val="0"/>
+          <w:numId w:val="4"/>
+        </w:numPr>
+        <w:rPr>
+          <w:rFonts w:ascii="Arial" w:hAnsi="Arial" w:cs="Arial"/>
+          <w:sz w:val="20"/>
+          <w:szCs w:val="20"/>
+        </w:rPr>
+      </w:pPr>
+      <w:r>
+        <w:rPr>
+          <w:rFonts w:ascii="Arial" w:hAnsi="Arial" w:cs="Arial"/>
+          <w:sz w:val="20"/>
+          <w:szCs w:val="20"/>
+        </w:rPr>
+        <w:t xml:space="preserve">Website Scrapped: </w:t>
+      </w:r>
+      <w:r>
+        <w:rPr>
+          <w:rFonts w:ascii="Arial" w:hAnsi="Arial" w:cs="Arial"/>
+          <w:sz w:val="20"/>
+          <w:szCs w:val="20"/>
+        </w:rPr>
+        <w:t>Wikipedia, Goodreads</w:t>
       </w:r>
     </w:p>
     <w:p>
@@ -172,15 +514,27 @@
           <w:ilvl w:val="0"/>
           <w:numId w:val="1"/>
         </w:numPr>
-      </w:pPr>
-      <w:r>
-        <w:t>OMD</w:t>
-      </w:r>
-      <w:r>
-        <w:t>B</w:t>
-      </w:r>
-      <w:r>
-        <w:t xml:space="preserve"> API</w:t>
+        <w:rPr>
+          <w:rFonts w:ascii="Arial" w:hAnsi="Arial" w:cs="Arial"/>
+          <w:sz w:val="20"/>
+          <w:szCs w:val="20"/>
+        </w:rPr>
+      </w:pPr>
+      <w:r>
+        <w:rPr>
+          <w:rFonts w:ascii="Arial" w:hAnsi="Arial" w:cs="Arial"/>
+          <w:sz w:val="20"/>
+          <w:szCs w:val="20"/>
+        </w:rPr>
+        <w:t xml:space="preserve">API Used: </w:t>
+      </w:r>
+      <w:r>
+        <w:rPr>
+          <w:rFonts w:ascii="Arial" w:hAnsi="Arial" w:cs="Arial"/>
+          <w:sz w:val="20"/>
+          <w:szCs w:val="20"/>
+        </w:rPr>
+        <w:t>OMDB API</w:t>
       </w:r>
     </w:p>
     <w:p>
@@ -188,105 +542,762 @@
         <w:pStyle w:val="ListParagraph"/>
         <w:numPr>
           <w:ilvl w:val="0"/>
-          <w:numId w:val="1"/>
+          <w:numId w:val="4"/>
         </w:numPr>
-      </w:pPr>
-      <w:r>
-        <w:t>Amazon scraping for book titles and ratings</w:t>
-      </w:r>
-    </w:p>
-    <w:p>
-      <w:pPr>
-        <w:pStyle w:val="ListParagraph"/>
-        <w:numPr>
-          <w:ilvl w:val="0"/>
-          <w:numId w:val="1"/>
-        </w:numPr>
-      </w:pPr>
-      <w:r>
-        <w:t>Chapter scraping for book titles and ratings</w:t>
-      </w:r>
-    </w:p>
-    <w:p>
-      <w:pPr>
-        <w:pStyle w:val="ListParagraph"/>
-        <w:numPr>
-          <w:ilvl w:val="0"/>
-          <w:numId w:val="1"/>
-        </w:numPr>
-      </w:pPr>
-      <w:r>
-        <w:t>Optional: Kaggle provides a list of &gt;80k (will need another source for getting book genre)</w:t>
-      </w:r>
-    </w:p>
-    <w:p>
-      <w:pPr>
-        <w:pStyle w:val="ListParagraph"/>
-        <w:numPr>
-          <w:ilvl w:val="0"/>
-          <w:numId w:val="1"/>
-        </w:numPr>
-      </w:pPr>
-      <w:r>
-        <w:t>Wikipedia to link book title to movie title</w:t>
-      </w:r>
-      <w:r>
+        <w:rPr>
+          <w:rFonts w:ascii="Arial" w:hAnsi="Arial" w:cs="Arial"/>
+          <w:sz w:val="20"/>
+          <w:szCs w:val="20"/>
+        </w:rPr>
+      </w:pPr>
+      <w:r>
+        <w:rPr>
+          <w:rFonts w:ascii="Arial" w:hAnsi="Arial" w:cs="Arial"/>
+          <w:sz w:val="20"/>
+          <w:szCs w:val="20"/>
+        </w:rPr>
+        <w:t>CSV: Kaggle</w:t>
+      </w:r>
+    </w:p>
+    <w:p>
+      <w:pPr>
+        <w:rPr>
+          <w:rFonts w:ascii="Arial" w:hAnsi="Arial" w:cs="Arial"/>
+          <w:sz w:val="20"/>
+          <w:szCs w:val="20"/>
+        </w:rPr>
+      </w:pPr>
+      <w:r>
+        <w:rPr>
+          <w:rFonts w:ascii="Arial" w:hAnsi="Arial" w:cs="Arial"/>
+          <w:sz w:val="20"/>
+          <w:szCs w:val="20"/>
+        </w:rPr>
+        <w:t xml:space="preserve">We scraped Wikipedia to get a mapping file to map </w:t>
+      </w:r>
+      <w:r>
+        <w:rPr>
+          <w:rFonts w:ascii="Arial" w:hAnsi="Arial" w:cs="Arial"/>
+          <w:sz w:val="20"/>
+          <w:szCs w:val="20"/>
+        </w:rPr>
+        <w:t>film</w:t>
+      </w:r>
+      <w:r>
+        <w:rPr>
+          <w:rFonts w:ascii="Arial" w:hAnsi="Arial" w:cs="Arial"/>
+          <w:sz w:val="20"/>
+          <w:szCs w:val="20"/>
+        </w:rPr>
+        <w:t>s</w:t>
+      </w:r>
+      <w:r>
+        <w:rPr>
+          <w:rFonts w:ascii="Arial" w:hAnsi="Arial" w:cs="Arial"/>
+          <w:sz w:val="20"/>
+          <w:szCs w:val="20"/>
+        </w:rPr>
+        <w:t xml:space="preserve"> that have</w:t>
+      </w:r>
+      <w:r>
+        <w:rPr>
+          <w:rFonts w:ascii="Arial" w:hAnsi="Arial" w:cs="Arial"/>
+          <w:sz w:val="20"/>
+          <w:szCs w:val="20"/>
+        </w:rPr>
+        <w:t xml:space="preserve"> been adapted from books. </w:t>
+      </w:r>
+      <w:r>
+        <w:rPr>
+          <w:rFonts w:ascii="Arial" w:hAnsi="Arial" w:cs="Arial"/>
+          <w:sz w:val="20"/>
+          <w:szCs w:val="20"/>
+        </w:rPr>
+        <w:t xml:space="preserve">These film titles </w:t>
+      </w:r>
+      <w:r>
+        <w:rPr>
+          <w:rFonts w:ascii="Arial" w:hAnsi="Arial" w:cs="Arial"/>
+          <w:sz w:val="20"/>
+          <w:szCs w:val="20"/>
+        </w:rPr>
+        <w:t>are</w:t>
+      </w:r>
+      <w:r>
+        <w:rPr>
+          <w:rFonts w:ascii="Arial" w:hAnsi="Arial" w:cs="Arial"/>
+          <w:sz w:val="20"/>
+          <w:szCs w:val="20"/>
+        </w:rPr>
+        <w:t xml:space="preserve"> then queried on the </w:t>
+      </w:r>
+      <w:proofErr w:type="spellStart"/>
+      <w:r>
+        <w:rPr>
+          <w:rFonts w:ascii="Arial" w:hAnsi="Arial" w:cs="Arial"/>
+          <w:sz w:val="20"/>
+          <w:szCs w:val="20"/>
+        </w:rPr>
+        <w:t>OMDb</w:t>
+      </w:r>
+      <w:proofErr w:type="spellEnd"/>
+      <w:r>
+        <w:rPr>
+          <w:rFonts w:ascii="Arial" w:hAnsi="Arial" w:cs="Arial"/>
+          <w:sz w:val="20"/>
+          <w:szCs w:val="20"/>
+        </w:rPr>
+        <w:t xml:space="preserve"> API database to obtain IMDB</w:t>
+      </w:r>
+      <w:r>
+        <w:rPr>
+          <w:rFonts w:ascii="Arial" w:hAnsi="Arial" w:cs="Arial"/>
+          <w:sz w:val="20"/>
+          <w:szCs w:val="20"/>
+        </w:rPr>
+        <w:t>/</w:t>
+      </w:r>
+      <w:r>
+        <w:rPr>
+          <w:rFonts w:ascii="Arial" w:hAnsi="Arial" w:cs="Arial"/>
+          <w:sz w:val="20"/>
+          <w:szCs w:val="20"/>
+        </w:rPr>
+        <w:t xml:space="preserve"> rotten tomatoes ratings</w:t>
+      </w:r>
+      <w:r>
+        <w:rPr>
+          <w:rFonts w:ascii="Arial" w:hAnsi="Arial" w:cs="Arial"/>
+          <w:sz w:val="20"/>
+          <w:szCs w:val="20"/>
+        </w:rPr>
+        <w:t xml:space="preserve"> and box-office revenue.</w:t>
+      </w:r>
+      <w:r>
+        <w:rPr>
+          <w:rFonts w:ascii="Arial" w:hAnsi="Arial" w:cs="Arial"/>
+          <w:sz w:val="20"/>
+          <w:szCs w:val="20"/>
+        </w:rPr>
         <w:t xml:space="preserve"> </w:t>
       </w:r>
-      <w:hyperlink r:id="rId5" w:history="1">
-        <w:r>
-          <w:rPr>
-            <w:rStyle w:val="Hyperlink"/>
-          </w:rPr>
-          <w:t>https://en.wikipedia.org/wiki/Category:Films_based_on_science_fiction_novels</w:t>
-        </w:r>
-      </w:hyperlink>
-    </w:p>
-    <w:p/>
-    <w:p>
-      <w:r>
-        <w:t xml:space="preserve">4. Findings: </w:t>
-      </w:r>
-    </w:p>
-    <w:p>
-      <w:r>
+    </w:p>
+    <w:p>
+      <w:pPr>
+        <w:rPr>
+          <w:rFonts w:ascii="Arial" w:hAnsi="Arial" w:cs="Arial"/>
+          <w:sz w:val="20"/>
+          <w:szCs w:val="20"/>
+        </w:rPr>
+      </w:pPr>
+      <w:r>
+        <w:rPr>
+          <w:rFonts w:ascii="Arial" w:hAnsi="Arial" w:cs="Arial"/>
+          <w:sz w:val="20"/>
+          <w:szCs w:val="20"/>
+        </w:rPr>
+        <w:t xml:space="preserve">For book ratings, we scraped </w:t>
+      </w:r>
+      <w:r>
+        <w:rPr>
+          <w:rFonts w:ascii="Arial" w:hAnsi="Arial" w:cs="Arial"/>
+          <w:sz w:val="20"/>
+          <w:szCs w:val="20"/>
+        </w:rPr>
+        <w:t>Goodreads</w:t>
+      </w:r>
+      <w:r>
+        <w:rPr>
+          <w:rFonts w:ascii="Arial" w:hAnsi="Arial" w:cs="Arial"/>
+          <w:sz w:val="20"/>
+          <w:szCs w:val="20"/>
+        </w:rPr>
+        <w:t xml:space="preserve"> for the list of book titles of </w:t>
+      </w:r>
+      <w:r>
+        <w:rPr>
+          <w:rFonts w:ascii="Arial" w:hAnsi="Arial" w:cs="Arial"/>
+          <w:sz w:val="20"/>
+          <w:szCs w:val="20"/>
+        </w:rPr>
+        <w:t>interest and</w:t>
+      </w:r>
+      <w:r>
+        <w:rPr>
+          <w:rFonts w:ascii="Arial" w:hAnsi="Arial" w:cs="Arial"/>
+          <w:sz w:val="20"/>
+          <w:szCs w:val="20"/>
+        </w:rPr>
+        <w:t xml:space="preserve"> obtained the average user ratings for these books.</w:t>
+      </w:r>
+    </w:p>
+    <w:p>
+      <w:pPr>
+        <w:rPr>
+          <w:rFonts w:ascii="Arial" w:hAnsi="Arial" w:cs="Arial"/>
+          <w:sz w:val="20"/>
+          <w:szCs w:val="20"/>
+        </w:rPr>
+      </w:pPr>
+      <w:r>
+        <w:rPr>
+          <w:rFonts w:ascii="Arial" w:hAnsi="Arial" w:cs="Arial"/>
+          <w:sz w:val="20"/>
+          <w:szCs w:val="20"/>
+        </w:rPr>
+        <w:t xml:space="preserve">For the instances where one book </w:t>
+      </w:r>
+      <w:r>
+        <w:rPr>
+          <w:rFonts w:ascii="Arial" w:hAnsi="Arial" w:cs="Arial"/>
+          <w:sz w:val="20"/>
+          <w:szCs w:val="20"/>
+        </w:rPr>
+        <w:t>was</w:t>
+      </w:r>
+      <w:r>
+        <w:rPr>
+          <w:rFonts w:ascii="Arial" w:hAnsi="Arial" w:cs="Arial"/>
+          <w:sz w:val="20"/>
+          <w:szCs w:val="20"/>
+        </w:rPr>
+        <w:t xml:space="preserve"> made into more than one version of a movie (</w:t>
+      </w:r>
+      <w:r>
+        <w:rPr>
+          <w:rFonts w:ascii="Arial" w:hAnsi="Arial" w:cs="Arial"/>
+          <w:sz w:val="20"/>
+          <w:szCs w:val="20"/>
+        </w:rPr>
+        <w:t>e.g.</w:t>
+      </w:r>
+      <w:r>
+        <w:rPr>
+          <w:rFonts w:ascii="Arial" w:hAnsi="Arial" w:cs="Arial"/>
+          <w:sz w:val="20"/>
+          <w:szCs w:val="20"/>
+        </w:rPr>
+        <w:t xml:space="preserve"> one in the 80s and one more recently), we focus</w:t>
+      </w:r>
+      <w:r>
+        <w:rPr>
+          <w:rFonts w:ascii="Arial" w:hAnsi="Arial" w:cs="Arial"/>
+          <w:sz w:val="20"/>
+          <w:szCs w:val="20"/>
+        </w:rPr>
+        <w:t>ed</w:t>
+      </w:r>
+      <w:r>
+        <w:rPr>
+          <w:rFonts w:ascii="Arial" w:hAnsi="Arial" w:cs="Arial"/>
+          <w:sz w:val="20"/>
+          <w:szCs w:val="20"/>
+        </w:rPr>
+        <w:t xml:space="preserve"> on the most recent </w:t>
+      </w:r>
+      <w:r>
+        <w:rPr>
+          <w:rFonts w:ascii="Arial" w:hAnsi="Arial" w:cs="Arial"/>
+          <w:sz w:val="20"/>
+          <w:szCs w:val="20"/>
+        </w:rPr>
+        <w:t>film</w:t>
+      </w:r>
+      <w:r>
+        <w:rPr>
+          <w:rFonts w:ascii="Arial" w:hAnsi="Arial" w:cs="Arial"/>
+          <w:sz w:val="20"/>
+          <w:szCs w:val="20"/>
+        </w:rPr>
+        <w:t xml:space="preserve">. </w:t>
+      </w:r>
+    </w:p>
+    <w:p>
+      <w:pPr>
+        <w:rPr>
+          <w:rFonts w:ascii="Arial" w:hAnsi="Arial" w:cs="Arial"/>
+          <w:sz w:val="20"/>
+          <w:szCs w:val="20"/>
+        </w:rPr>
+      </w:pPr>
+    </w:p>
+    <w:p>
+      <w:pPr>
+        <w:rPr>
+          <w:rFonts w:ascii="Arial" w:hAnsi="Arial" w:cs="Arial"/>
+          <w:b/>
+          <w:sz w:val="20"/>
+          <w:szCs w:val="20"/>
+        </w:rPr>
+      </w:pPr>
+      <w:r>
+        <w:rPr>
+          <w:rFonts w:ascii="Arial" w:hAnsi="Arial" w:cs="Arial"/>
+          <w:b/>
+          <w:sz w:val="20"/>
+          <w:szCs w:val="20"/>
+        </w:rPr>
+        <w:t>Extract</w:t>
+      </w:r>
+      <w:r>
+        <w:rPr>
+          <w:rFonts w:ascii="Arial" w:hAnsi="Arial" w:cs="Arial"/>
+          <w:b/>
+          <w:sz w:val="20"/>
+          <w:szCs w:val="20"/>
+        </w:rPr>
+        <w:t>:</w:t>
+      </w:r>
+    </w:p>
+    <w:p>
+      <w:pPr>
+        <w:rPr>
+          <w:rFonts w:ascii="Arial" w:hAnsi="Arial" w:cs="Arial"/>
+          <w:sz w:val="20"/>
+          <w:szCs w:val="20"/>
+        </w:rPr>
+      </w:pPr>
+      <w:r>
+        <w:rPr>
+          <w:rFonts w:ascii="Arial" w:hAnsi="Arial" w:cs="Arial"/>
+          <w:sz w:val="20"/>
+          <w:szCs w:val="20"/>
+        </w:rPr>
+        <w:t xml:space="preserve">Step 1: </w:t>
+      </w:r>
+      <w:r>
+        <w:rPr>
+          <w:rFonts w:ascii="Arial" w:hAnsi="Arial" w:cs="Arial"/>
+          <w:sz w:val="20"/>
+          <w:szCs w:val="20"/>
+        </w:rPr>
+        <w:t>Scrapping of Wikipedia to get the list of movies based on books</w:t>
+      </w:r>
+      <w:r>
+        <w:rPr>
+          <w:rFonts w:ascii="Arial" w:hAnsi="Arial" w:cs="Arial"/>
+          <w:sz w:val="20"/>
+          <w:szCs w:val="20"/>
+        </w:rPr>
+        <w:t>:</w:t>
+      </w:r>
+    </w:p>
+    <w:p>
+      <w:pPr>
+        <w:rPr>
+          <w:rFonts w:ascii="Arial" w:hAnsi="Arial" w:cs="Arial"/>
+          <w:sz w:val="20"/>
+          <w:szCs w:val="20"/>
+        </w:rPr>
+      </w:pPr>
+      <w:r>
+        <w:rPr>
+          <w:noProof/>
+        </w:rPr>
+        <w:drawing>
+          <wp:inline distT="0" distB="0" distL="0" distR="0" wp14:anchorId="601593F9" wp14:editId="58F7A0A9">
+            <wp:extent cx="5943600" cy="2419350"/>
+            <wp:effectExtent l="0" t="0" r="0" b="0"/>
+            <wp:docPr id="1" name="Picture 1"/>
+            <wp:cNvGraphicFramePr>
+              <a:graphicFrameLocks xmlns:a="http://schemas.openxmlformats.org/drawingml/2006/main" noChangeAspect="1"/>
+            </wp:cNvGraphicFramePr>
+            <a:graphic xmlns:a="http://schemas.openxmlformats.org/drawingml/2006/main">
+              <a:graphicData uri="http://schemas.openxmlformats.org/drawingml/2006/picture">
+                <pic:pic xmlns:pic="http://schemas.openxmlformats.org/drawingml/2006/picture">
+                  <pic:nvPicPr>
+                    <pic:cNvPr id="1" name=""/>
+                    <pic:cNvPicPr/>
+                  </pic:nvPicPr>
+                  <pic:blipFill>
+                    <a:blip r:embed="rId5"/>
+                    <a:stretch>
+                      <a:fillRect/>
+                    </a:stretch>
+                  </pic:blipFill>
+                  <pic:spPr>
+                    <a:xfrm>
+                      <a:off x="0" y="0"/>
+                      <a:ext cx="5943600" cy="2419350"/>
+                    </a:xfrm>
+                    <a:prstGeom prst="rect">
+                      <a:avLst/>
+                    </a:prstGeom>
+                  </pic:spPr>
+                </pic:pic>
+              </a:graphicData>
+            </a:graphic>
+          </wp:inline>
+        </w:drawing>
+      </w:r>
+    </w:p>
+    <w:p>
+      <w:pPr>
+        <w:rPr>
+          <w:rFonts w:ascii="Arial" w:hAnsi="Arial" w:cs="Arial"/>
+          <w:b/>
+          <w:sz w:val="20"/>
+          <w:szCs w:val="20"/>
+          <w:u w:val="single"/>
+        </w:rPr>
+      </w:pPr>
+    </w:p>
+    <w:p>
+      <w:pPr>
+        <w:rPr>
+          <w:rFonts w:ascii="Arial" w:hAnsi="Arial" w:cs="Arial"/>
+          <w:sz w:val="20"/>
+          <w:szCs w:val="20"/>
+        </w:rPr>
+      </w:pPr>
+      <w:r>
+        <w:rPr>
+          <w:rFonts w:ascii="Arial" w:hAnsi="Arial" w:cs="Arial"/>
+          <w:sz w:val="20"/>
+          <w:szCs w:val="20"/>
+        </w:rPr>
+        <w:t xml:space="preserve">Step 2: Querying the </w:t>
+      </w:r>
+      <w:r>
+        <w:rPr>
+          <w:rFonts w:ascii="Arial" w:hAnsi="Arial" w:cs="Arial"/>
+          <w:sz w:val="20"/>
+          <w:szCs w:val="20"/>
+        </w:rPr>
+        <w:t>movie titles from Goodreads to get the corresponding books and their reader ratings:</w:t>
+      </w:r>
+    </w:p>
+    <w:p>
+      <w:pPr>
+        <w:rPr>
+          <w:rFonts w:ascii="Arial" w:hAnsi="Arial" w:cs="Arial"/>
+          <w:sz w:val="20"/>
+          <w:szCs w:val="20"/>
+        </w:rPr>
+      </w:pPr>
+      <w:r>
+        <w:rPr>
+          <w:noProof/>
+        </w:rPr>
+        <w:drawing>
+          <wp:inline distT="0" distB="0" distL="0" distR="0" wp14:anchorId="6D4A710D" wp14:editId="5523C9CD">
+            <wp:extent cx="5943600" cy="2255520"/>
+            <wp:effectExtent l="0" t="0" r="0" b="0"/>
+            <wp:docPr id="2" name="Picture 2"/>
+            <wp:cNvGraphicFramePr>
+              <a:graphicFrameLocks xmlns:a="http://schemas.openxmlformats.org/drawingml/2006/main" noChangeAspect="1"/>
+            </wp:cNvGraphicFramePr>
+            <a:graphic xmlns:a="http://schemas.openxmlformats.org/drawingml/2006/main">
+              <a:graphicData uri="http://schemas.openxmlformats.org/drawingml/2006/picture">
+                <pic:pic xmlns:pic="http://schemas.openxmlformats.org/drawingml/2006/picture">
+                  <pic:nvPicPr>
+                    <pic:cNvPr id="1" name=""/>
+                    <pic:cNvPicPr/>
+                  </pic:nvPicPr>
+                  <pic:blipFill>
+                    <a:blip r:embed="rId6"/>
+                    <a:stretch>
+                      <a:fillRect/>
+                    </a:stretch>
+                  </pic:blipFill>
+                  <pic:spPr>
+                    <a:xfrm>
+                      <a:off x="0" y="0"/>
+                      <a:ext cx="5943600" cy="2255520"/>
+                    </a:xfrm>
+                    <a:prstGeom prst="rect">
+                      <a:avLst/>
+                    </a:prstGeom>
+                  </pic:spPr>
+                </pic:pic>
+              </a:graphicData>
+            </a:graphic>
+          </wp:inline>
+        </w:drawing>
+      </w:r>
+    </w:p>
+    <w:p>
+      <w:pPr>
+        <w:rPr>
+          <w:rFonts w:ascii="Arial" w:hAnsi="Arial" w:cs="Arial"/>
+          <w:sz w:val="20"/>
+          <w:szCs w:val="20"/>
+        </w:rPr>
+      </w:pPr>
+      <w:r>
+        <w:rPr>
+          <w:rFonts w:ascii="Arial" w:hAnsi="Arial" w:cs="Arial"/>
+          <w:sz w:val="20"/>
+          <w:szCs w:val="20"/>
+        </w:rPr>
+        <w:t xml:space="preserve">Step 3: </w:t>
+      </w:r>
+      <w:r>
+        <w:rPr>
+          <w:rFonts w:ascii="Arial" w:hAnsi="Arial" w:cs="Arial"/>
+          <w:sz w:val="20"/>
+          <w:szCs w:val="20"/>
+        </w:rPr>
+        <w:t>Querying the movies form OMDB to get the viewer ratings and box-office revenue:</w:t>
+      </w:r>
+    </w:p>
+    <w:p>
+      <w:pPr>
+        <w:rPr>
+          <w:rFonts w:ascii="Arial" w:hAnsi="Arial" w:cs="Arial"/>
+          <w:b/>
+          <w:sz w:val="20"/>
+          <w:szCs w:val="20"/>
+        </w:rPr>
+      </w:pPr>
+      <w:r>
+        <w:rPr>
+          <w:rFonts w:ascii="Arial" w:hAnsi="Arial" w:cs="Arial"/>
+          <w:b/>
+          <w:sz w:val="20"/>
+          <w:szCs w:val="20"/>
+        </w:rPr>
+        <w:t>Transform</w:t>
+      </w:r>
+    </w:p>
+    <w:p>
+      <w:pPr>
+        <w:rPr>
+          <w:rFonts w:ascii="Arial" w:hAnsi="Arial" w:cs="Arial"/>
+          <w:sz w:val="20"/>
+          <w:szCs w:val="20"/>
+        </w:rPr>
+      </w:pPr>
+      <w:r>
+        <w:rPr>
+          <w:rFonts w:ascii="Arial" w:hAnsi="Arial" w:cs="Arial"/>
+          <w:sz w:val="20"/>
+          <w:szCs w:val="20"/>
+        </w:rPr>
+        <w:t>Step 1:</w:t>
+      </w:r>
+      <w:r>
+        <w:rPr>
+          <w:rFonts w:ascii="Arial" w:hAnsi="Arial" w:cs="Arial"/>
+          <w:sz w:val="20"/>
+          <w:szCs w:val="20"/>
+        </w:rPr>
+        <w:t xml:space="preserve"> Combine the data</w:t>
+      </w:r>
+      <w:r>
+        <w:rPr>
+          <w:rFonts w:ascii="Arial" w:hAnsi="Arial" w:cs="Arial"/>
+          <w:sz w:val="20"/>
+          <w:szCs w:val="20"/>
+        </w:rPr>
+        <w:t xml:space="preserve"> from different sources into one</w:t>
+      </w:r>
+    </w:p>
+    <w:p>
+      <w:pPr>
+        <w:rPr>
+          <w:rFonts w:ascii="Arial" w:hAnsi="Arial" w:cs="Arial"/>
+          <w:sz w:val="20"/>
+          <w:szCs w:val="20"/>
+        </w:rPr>
+      </w:pPr>
+      <w:r>
+        <w:rPr>
+          <w:rFonts w:ascii="Arial" w:hAnsi="Arial" w:cs="Arial"/>
+          <w:sz w:val="20"/>
+          <w:szCs w:val="20"/>
+        </w:rPr>
+        <w:t>Step 2: Plot the books rating with movie rating</w:t>
+      </w:r>
+    </w:p>
+    <w:p>
+      <w:pPr>
+        <w:rPr>
+          <w:rFonts w:ascii="Arial" w:hAnsi="Arial" w:cs="Arial"/>
+          <w:sz w:val="20"/>
+          <w:szCs w:val="20"/>
+        </w:rPr>
+      </w:pPr>
+      <w:r>
+        <w:rPr>
+          <w:rFonts w:ascii="Arial" w:hAnsi="Arial" w:cs="Arial"/>
+          <w:sz w:val="20"/>
+          <w:szCs w:val="20"/>
+        </w:rPr>
+        <w:t>Step 3: Run a linear regression to find the correlation between ratings of books vs movies</w:t>
+      </w:r>
+    </w:p>
+    <w:p>
+      <w:pPr>
+        <w:rPr>
+          <w:rFonts w:ascii="Arial" w:hAnsi="Arial" w:cs="Arial"/>
+          <w:b/>
+          <w:sz w:val="20"/>
+          <w:szCs w:val="20"/>
+        </w:rPr>
+      </w:pPr>
+      <w:r>
+        <w:rPr>
+          <w:rFonts w:ascii="Arial" w:hAnsi="Arial" w:cs="Arial"/>
+          <w:b/>
+          <w:sz w:val="20"/>
+          <w:szCs w:val="20"/>
+        </w:rPr>
+        <w:lastRenderedPageBreak/>
+        <w:t>Load</w:t>
+      </w:r>
+    </w:p>
+    <w:p>
+      <w:pPr>
+        <w:rPr>
+          <w:rFonts w:ascii="Arial" w:hAnsi="Arial" w:cs="Arial"/>
+          <w:sz w:val="20"/>
+          <w:szCs w:val="20"/>
+        </w:rPr>
+      </w:pPr>
+      <w:r>
+        <w:rPr>
+          <w:rFonts w:ascii="Arial" w:hAnsi="Arial" w:cs="Arial"/>
+          <w:sz w:val="20"/>
+          <w:szCs w:val="20"/>
+        </w:rPr>
+        <w:t>Step 1: Load the final database into SQL</w:t>
+      </w:r>
+    </w:p>
+    <w:p>
+      <w:pPr>
+        <w:rPr>
+          <w:rFonts w:ascii="Arial" w:hAnsi="Arial" w:cs="Arial"/>
+          <w:sz w:val="20"/>
+          <w:szCs w:val="20"/>
+        </w:rPr>
+      </w:pPr>
+    </w:p>
+    <w:p>
+      <w:pPr>
+        <w:rPr>
+          <w:rFonts w:ascii="Arial" w:hAnsi="Arial" w:cs="Arial"/>
+          <w:b/>
+          <w:sz w:val="20"/>
+          <w:szCs w:val="20"/>
+          <w:u w:val="single"/>
+        </w:rPr>
+      </w:pPr>
+      <w:r>
+        <w:rPr>
+          <w:rFonts w:ascii="Arial" w:hAnsi="Arial" w:cs="Arial"/>
+          <w:b/>
+          <w:sz w:val="20"/>
+          <w:szCs w:val="20"/>
+          <w:u w:val="single"/>
+        </w:rPr>
+        <w:t xml:space="preserve">Findings: </w:t>
+      </w:r>
+    </w:p>
+    <w:p>
+      <w:pPr>
+        <w:rPr>
+          <w:rFonts w:ascii="Arial" w:hAnsi="Arial" w:cs="Arial"/>
+          <w:sz w:val="20"/>
+          <w:szCs w:val="20"/>
+        </w:rPr>
+      </w:pPr>
+      <w:r>
+        <w:rPr>
+          <w:rFonts w:ascii="Arial" w:hAnsi="Arial" w:cs="Arial"/>
+          <w:sz w:val="20"/>
+          <w:szCs w:val="20"/>
+        </w:rPr>
         <w:t xml:space="preserve">Plot your key graphs and outline the findings in each of the plots. </w:t>
       </w:r>
     </w:p>
-    <w:p/>
-    <w:p>
-      <w:r>
-        <w:t>5. Conclusions:</w:t>
-      </w:r>
-    </w:p>
-    <w:p>
-      <w:r>
+    <w:p>
+      <w:pPr>
+        <w:rPr>
+          <w:rFonts w:ascii="Arial" w:hAnsi="Arial" w:cs="Arial"/>
+          <w:sz w:val="20"/>
+          <w:szCs w:val="20"/>
+        </w:rPr>
+      </w:pPr>
+    </w:p>
+    <w:p>
+      <w:pPr>
+        <w:rPr>
+          <w:rFonts w:ascii="Arial" w:hAnsi="Arial" w:cs="Arial"/>
+          <w:b/>
+          <w:sz w:val="20"/>
+          <w:szCs w:val="20"/>
+          <w:u w:val="single"/>
+        </w:rPr>
+      </w:pPr>
+      <w:r>
+        <w:rPr>
+          <w:rFonts w:ascii="Arial" w:hAnsi="Arial" w:cs="Arial"/>
+          <w:b/>
+          <w:sz w:val="20"/>
+          <w:szCs w:val="20"/>
+          <w:u w:val="single"/>
+        </w:rPr>
+        <w:t>Conclusions:</w:t>
+      </w:r>
+    </w:p>
+    <w:p>
+      <w:pPr>
+        <w:rPr>
+          <w:rFonts w:ascii="Arial" w:hAnsi="Arial" w:cs="Arial"/>
+          <w:sz w:val="20"/>
+          <w:szCs w:val="20"/>
+        </w:rPr>
+      </w:pPr>
+      <w:r>
+        <w:rPr>
+          <w:rFonts w:ascii="Arial" w:hAnsi="Arial" w:cs="Arial"/>
+          <w:sz w:val="20"/>
+          <w:szCs w:val="20"/>
+        </w:rPr>
         <w:t xml:space="preserve">What is the answer to your hypothesis? Do your findings support this strongly? </w:t>
       </w:r>
     </w:p>
-    <w:p/>
-    <w:p>
-      <w:r>
-        <w:t xml:space="preserve">6. Discussion: </w:t>
-      </w:r>
-    </w:p>
-    <w:p>
-      <w:r>
-        <w:t>What are some points where this can be flawed (</w:t>
-      </w:r>
-      <w:proofErr w:type="spellStart"/>
-      <w:proofErr w:type="gramStart"/>
-      <w:r>
-        <w:t>ie</w:t>
-      </w:r>
-      <w:proofErr w:type="spellEnd"/>
-      <w:r>
-        <w:t>.</w:t>
-      </w:r>
-      <w:proofErr w:type="gramEnd"/>
-      <w:r>
-        <w:t xml:space="preserve"> only x% of data joined, data incomplete, etc.), and what can be done to improve?</w:t>
-      </w:r>
+    <w:p>
+      <w:pPr>
+        <w:rPr>
+          <w:rFonts w:ascii="Arial" w:hAnsi="Arial" w:cs="Arial"/>
+          <w:sz w:val="20"/>
+          <w:szCs w:val="20"/>
+        </w:rPr>
+      </w:pPr>
+    </w:p>
+    <w:p>
+      <w:pPr>
+        <w:rPr>
+          <w:rFonts w:ascii="Arial" w:hAnsi="Arial" w:cs="Arial"/>
+          <w:b/>
+          <w:sz w:val="20"/>
+          <w:szCs w:val="20"/>
+          <w:u w:val="single"/>
+        </w:rPr>
+      </w:pPr>
+      <w:r>
+        <w:rPr>
+          <w:rFonts w:ascii="Arial" w:hAnsi="Arial" w:cs="Arial"/>
+          <w:b/>
+          <w:sz w:val="20"/>
+          <w:szCs w:val="20"/>
+          <w:u w:val="single"/>
+        </w:rPr>
+        <w:t xml:space="preserve">Discussion: </w:t>
+      </w:r>
+    </w:p>
+    <w:p>
+      <w:pPr>
+        <w:rPr>
+          <w:rFonts w:ascii="Arial" w:hAnsi="Arial" w:cs="Arial"/>
+          <w:b/>
+          <w:sz w:val="20"/>
+          <w:szCs w:val="20"/>
+          <w:u w:val="single"/>
+        </w:rPr>
+      </w:pPr>
     </w:p>
     <w:sectPr>
       <w:pgSz w:w="12240" w:h="15840"/>
@@ -301,6 +1312,119 @@
 <file path=word/numbering.xml><?xml version="1.0" encoding="utf-8"?>
 <w:numbering xmlns:wpc="http://schemas.microsoft.com/office/word/2010/wordprocessingCanvas" xmlns:cx="http://schemas.microsoft.com/office/drawing/2014/chartex" xmlns:cx1="http://schemas.microsoft.com/office/drawing/2015/9/8/chartex" xmlns:cx2="http://schemas.microsoft.com/office/drawing/2015/10/21/chartex" xmlns:cx3="http://schemas.microsoft.com/office/drawing/2016/5/9/chartex" xmlns:cx4="http://schemas.microsoft.com/office/drawing/2016/5/10/chartex" xmlns:cx5="http://schemas.microsoft.com/office/drawing/2016/5/11/chartex" xmlns:cx6="http://schemas.microsoft.com/office/drawing/2016/5/12/chartex" xmlns:cx7="http://schemas.microsoft.com/office/drawing/2016/5/13/chartex" xmlns:cx8="http://schemas.microsoft.com/office/drawing/2016/5/14/chartex" xmlns:mc="http://schemas.openxmlformats.org/markup-compatibility/2006" xmlns:aink="http://schemas.microsoft.com/office/drawing/2016/ink" xmlns:am3d="http://schemas.microsoft.com/office/drawing/2017/model3d" xmlns:o="urn:schemas-microsoft-com:office:office" xmlns:r="http://schemas.openxmlformats.org/officeDocument/2006/relationships" xmlns:m="http://schemas.openxmlformats.org/officeDocument/2006/math" xmlns:v="urn:schemas-microsoft-com:vml" xmlns:wp14="http://schemas.microsoft.com/office/word/2010/wordprocessingDrawing" xmlns:wp="http://schemas.openxmlformats.org/drawingml/2006/wordprocessingDrawing" xmlns:w10="urn:schemas-microsoft-com:office:word" xmlns:w="http://schemas.openxmlformats.org/wordprocessingml/2006/main" xmlns:w14="http://schemas.microsoft.com/office/word/2010/wordml" xmlns:w15="http://schemas.microsoft.com/office/word/2012/wordml" xmlns:w16cid="http://schemas.microsoft.com/office/word/2016/wordml/cid" xmlns:w16se="http://schemas.microsoft.com/office/word/2015/wordml/symex" xmlns:wpg="http://schemas.microsoft.com/office/word/2010/wordprocessingGroup" xmlns:wpi="http://schemas.microsoft.com/office/word/2010/wordprocessingInk" xmlns:wne="http://schemas.microsoft.com/office/word/2006/wordml" xmlns:wps="http://schemas.microsoft.com/office/word/2010/wordprocessingShape" mc:Ignorable="w14 w15 w16se w16cid wp14">
   <w:abstractNum w:abstractNumId="0" w15:restartNumberingAfterBreak="0">
+    <w:nsid w:val="4F0404F7"/>
+    <w:multiLevelType w:val="hybridMultilevel"/>
+    <w:tmpl w:val="4C7EF954"/>
+    <w:lvl w:ilvl="0" w:tplc="10090001">
+      <w:start w:val="1"/>
+      <w:numFmt w:val="bullet"/>
+      <w:lvlText w:val=""/>
+      <w:lvlJc w:val="left"/>
+      <w:pPr>
+        <w:ind w:left="720" w:hanging="360"/>
+      </w:pPr>
+      <w:rPr>
+        <w:rFonts w:ascii="Symbol" w:hAnsi="Symbol" w:hint="default"/>
+      </w:rPr>
+    </w:lvl>
+    <w:lvl w:ilvl="1" w:tplc="10090003" w:tentative="1">
+      <w:start w:val="1"/>
+      <w:numFmt w:val="bullet"/>
+      <w:lvlText w:val="o"/>
+      <w:lvlJc w:val="left"/>
+      <w:pPr>
+        <w:ind w:left="1440" w:hanging="360"/>
+      </w:pPr>
+      <w:rPr>
+        <w:rFonts w:ascii="Courier New" w:hAnsi="Courier New" w:cs="Courier New" w:hint="default"/>
+      </w:rPr>
+    </w:lvl>
+    <w:lvl w:ilvl="2" w:tplc="10090005" w:tentative="1">
+      <w:start w:val="1"/>
+      <w:numFmt w:val="bullet"/>
+      <w:lvlText w:val=""/>
+      <w:lvlJc w:val="left"/>
+      <w:pPr>
+        <w:ind w:left="2160" w:hanging="360"/>
+      </w:pPr>
+      <w:rPr>
+        <w:rFonts w:ascii="Wingdings" w:hAnsi="Wingdings" w:hint="default"/>
+      </w:rPr>
+    </w:lvl>
+    <w:lvl w:ilvl="3" w:tplc="10090001" w:tentative="1">
+      <w:start w:val="1"/>
+      <w:numFmt w:val="bullet"/>
+      <w:lvlText w:val=""/>
+      <w:lvlJc w:val="left"/>
+      <w:pPr>
+        <w:ind w:left="2880" w:hanging="360"/>
+      </w:pPr>
+      <w:rPr>
+        <w:rFonts w:ascii="Symbol" w:hAnsi="Symbol" w:hint="default"/>
+      </w:rPr>
+    </w:lvl>
+    <w:lvl w:ilvl="4" w:tplc="10090003" w:tentative="1">
+      <w:start w:val="1"/>
+      <w:numFmt w:val="bullet"/>
+      <w:lvlText w:val="o"/>
+      <w:lvlJc w:val="left"/>
+      <w:pPr>
+        <w:ind w:left="3600" w:hanging="360"/>
+      </w:pPr>
+      <w:rPr>
+        <w:rFonts w:ascii="Courier New" w:hAnsi="Courier New" w:cs="Courier New" w:hint="default"/>
+      </w:rPr>
+    </w:lvl>
+    <w:lvl w:ilvl="5" w:tplc="10090005" w:tentative="1">
+      <w:start w:val="1"/>
+      <w:numFmt w:val="bullet"/>
+      <w:lvlText w:val=""/>
+      <w:lvlJc w:val="left"/>
+      <w:pPr>
+        <w:ind w:left="4320" w:hanging="360"/>
+      </w:pPr>
+      <w:rPr>
+        <w:rFonts w:ascii="Wingdings" w:hAnsi="Wingdings" w:hint="default"/>
+      </w:rPr>
+    </w:lvl>
+    <w:lvl w:ilvl="6" w:tplc="10090001" w:tentative="1">
+      <w:start w:val="1"/>
+      <w:numFmt w:val="bullet"/>
+      <w:lvlText w:val=""/>
+      <w:lvlJc w:val="left"/>
+      <w:pPr>
+        <w:ind w:left="5040" w:hanging="360"/>
+      </w:pPr>
+      <w:rPr>
+        <w:rFonts w:ascii="Symbol" w:hAnsi="Symbol" w:hint="default"/>
+      </w:rPr>
+    </w:lvl>
+    <w:lvl w:ilvl="7" w:tplc="10090003" w:tentative="1">
+      <w:start w:val="1"/>
+      <w:numFmt w:val="bullet"/>
+      <w:lvlText w:val="o"/>
+      <w:lvlJc w:val="left"/>
+      <w:pPr>
+        <w:ind w:left="5760" w:hanging="360"/>
+      </w:pPr>
+      <w:rPr>
+        <w:rFonts w:ascii="Courier New" w:hAnsi="Courier New" w:cs="Courier New" w:hint="default"/>
+      </w:rPr>
+    </w:lvl>
+    <w:lvl w:ilvl="8" w:tplc="10090005" w:tentative="1">
+      <w:start w:val="1"/>
+      <w:numFmt w:val="bullet"/>
+      <w:lvlText w:val=""/>
+      <w:lvlJc w:val="left"/>
+      <w:pPr>
+        <w:ind w:left="6480" w:hanging="360"/>
+      </w:pPr>
+      <w:rPr>
+        <w:rFonts w:ascii="Wingdings" w:hAnsi="Wingdings" w:hint="default"/>
+      </w:rPr>
+    </w:lvl>
+  </w:abstractNum>
+  <w:abstractNum w:abstractNumId="1" w15:restartNumberingAfterBreak="0">
     <w:nsid w:val="571C0675"/>
     <w:multiLevelType w:val="hybridMultilevel"/>
     <w:tmpl w:val="35709B4A"/>
@@ -412,7 +1536,119 @@
       </w:rPr>
     </w:lvl>
   </w:abstractNum>
-  <w:abstractNum w:abstractNumId="1" w15:restartNumberingAfterBreak="0">
+  <w:abstractNum w:abstractNumId="2" w15:restartNumberingAfterBreak="0">
+    <w:nsid w:val="59265362"/>
+    <w:multiLevelType w:val="hybridMultilevel"/>
+    <w:tmpl w:val="614287C6"/>
+    <w:lvl w:ilvl="0" w:tplc="35E286CE">
+      <w:numFmt w:val="bullet"/>
+      <w:lvlText w:val="-"/>
+      <w:lvlJc w:val="left"/>
+      <w:pPr>
+        <w:ind w:left="720" w:hanging="360"/>
+      </w:pPr>
+      <w:rPr>
+        <w:rFonts w:ascii="Calibri" w:eastAsiaTheme="minorHAnsi" w:hAnsi="Calibri" w:cs="Calibri" w:hint="default"/>
+      </w:rPr>
+    </w:lvl>
+    <w:lvl w:ilvl="1" w:tplc="10090003" w:tentative="1">
+      <w:start w:val="1"/>
+      <w:numFmt w:val="bullet"/>
+      <w:lvlText w:val="o"/>
+      <w:lvlJc w:val="left"/>
+      <w:pPr>
+        <w:ind w:left="1440" w:hanging="360"/>
+      </w:pPr>
+      <w:rPr>
+        <w:rFonts w:ascii="Courier New" w:hAnsi="Courier New" w:cs="Courier New" w:hint="default"/>
+      </w:rPr>
+    </w:lvl>
+    <w:lvl w:ilvl="2" w:tplc="10090005" w:tentative="1">
+      <w:start w:val="1"/>
+      <w:numFmt w:val="bullet"/>
+      <w:lvlText w:val=""/>
+      <w:lvlJc w:val="left"/>
+      <w:pPr>
+        <w:ind w:left="2160" w:hanging="360"/>
+      </w:pPr>
+      <w:rPr>
+        <w:rFonts w:ascii="Wingdings" w:hAnsi="Wingdings" w:hint="default"/>
+      </w:rPr>
+    </w:lvl>
+    <w:lvl w:ilvl="3" w:tplc="10090001" w:tentative="1">
+      <w:start w:val="1"/>
+      <w:numFmt w:val="bullet"/>
+      <w:lvlText w:val=""/>
+      <w:lvlJc w:val="left"/>
+      <w:pPr>
+        <w:ind w:left="2880" w:hanging="360"/>
+      </w:pPr>
+      <w:rPr>
+        <w:rFonts w:ascii="Symbol" w:hAnsi="Symbol" w:hint="default"/>
+      </w:rPr>
+    </w:lvl>
+    <w:lvl w:ilvl="4" w:tplc="10090003" w:tentative="1">
+      <w:start w:val="1"/>
+      <w:numFmt w:val="bullet"/>
+      <w:lvlText w:val="o"/>
+      <w:lvlJc w:val="left"/>
+      <w:pPr>
+        <w:ind w:left="3600" w:hanging="360"/>
+      </w:pPr>
+      <w:rPr>
+        <w:rFonts w:ascii="Courier New" w:hAnsi="Courier New" w:cs="Courier New" w:hint="default"/>
+      </w:rPr>
+    </w:lvl>
+    <w:lvl w:ilvl="5" w:tplc="10090005" w:tentative="1">
+      <w:start w:val="1"/>
+      <w:numFmt w:val="bullet"/>
+      <w:lvlText w:val=""/>
+      <w:lvlJc w:val="left"/>
+      <w:pPr>
+        <w:ind w:left="4320" w:hanging="360"/>
+      </w:pPr>
+      <w:rPr>
+        <w:rFonts w:ascii="Wingdings" w:hAnsi="Wingdings" w:hint="default"/>
+      </w:rPr>
+    </w:lvl>
+    <w:lvl w:ilvl="6" w:tplc="10090001" w:tentative="1">
+      <w:start w:val="1"/>
+      <w:numFmt w:val="bullet"/>
+      <w:lvlText w:val=""/>
+      <w:lvlJc w:val="left"/>
+      <w:pPr>
+        <w:ind w:left="5040" w:hanging="360"/>
+      </w:pPr>
+      <w:rPr>
+        <w:rFonts w:ascii="Symbol" w:hAnsi="Symbol" w:hint="default"/>
+      </w:rPr>
+    </w:lvl>
+    <w:lvl w:ilvl="7" w:tplc="10090003" w:tentative="1">
+      <w:start w:val="1"/>
+      <w:numFmt w:val="bullet"/>
+      <w:lvlText w:val="o"/>
+      <w:lvlJc w:val="left"/>
+      <w:pPr>
+        <w:ind w:left="5760" w:hanging="360"/>
+      </w:pPr>
+      <w:rPr>
+        <w:rFonts w:ascii="Courier New" w:hAnsi="Courier New" w:cs="Courier New" w:hint="default"/>
+      </w:rPr>
+    </w:lvl>
+    <w:lvl w:ilvl="8" w:tplc="10090005" w:tentative="1">
+      <w:start w:val="1"/>
+      <w:numFmt w:val="bullet"/>
+      <w:lvlText w:val=""/>
+      <w:lvlJc w:val="left"/>
+      <w:pPr>
+        <w:ind w:left="6480" w:hanging="360"/>
+      </w:pPr>
+      <w:rPr>
+        <w:rFonts w:ascii="Wingdings" w:hAnsi="Wingdings" w:hint="default"/>
+      </w:rPr>
+    </w:lvl>
+  </w:abstractNum>
+  <w:abstractNum w:abstractNumId="3" w15:restartNumberingAfterBreak="0">
     <w:nsid w:val="5B0E0496"/>
     <w:multiLevelType w:val="hybridMultilevel"/>
     <w:tmpl w:val="EDAA51AC"/>
@@ -525,10 +1761,16 @@
     </w:lvl>
   </w:abstractNum>
   <w:num w:numId="1">
+    <w:abstractNumId w:val="1"/>
+  </w:num>
+  <w:num w:numId="2">
+    <w:abstractNumId w:val="3"/>
+  </w:num>
+  <w:num w:numId="3">
     <w:abstractNumId w:val="0"/>
   </w:num>
-  <w:num w:numId="2">
-    <w:abstractNumId w:val="1"/>
+  <w:num w:numId="4">
+    <w:abstractNumId w:val="2"/>
   </w:num>
 </w:numbering>
 </file>

</xml_diff>

<commit_message>
Report update with Purnima and Naim input
</commit_message>
<xml_diff>
--- a/Report.docx
+++ b/Report.docx
@@ -4,349 +4,44 @@
   <w:body>
     <w:p>
       <w:pPr>
+        <w:pStyle w:val="Heading1"/>
         <w:jc w:val="center"/>
+      </w:pPr>
+      <w:r>
+        <w:t xml:space="preserve">Does book success guarantee </w:t>
+      </w:r>
+      <w:r>
+        <w:t xml:space="preserve">its </w:t>
+      </w:r>
+      <w:r>
+        <w:t>adapted movie success?</w:t>
+      </w:r>
+    </w:p>
+    <w:p>
+      <w:pPr>
         <w:rPr>
           <w:rFonts w:ascii="Arial" w:hAnsi="Arial" w:cs="Arial"/>
           <w:b/>
-          <w:sz w:val="24"/>
-          <w:szCs w:val="24"/>
+          <w:sz w:val="20"/>
+          <w:szCs w:val="20"/>
           <w:u w:val="single"/>
         </w:rPr>
       </w:pPr>
       <w:bookmarkStart w:id="0" w:name="_GoBack"/>
       <w:bookmarkEnd w:id="0"/>
-      <w:r>
-        <w:rPr>
-          <w:rFonts w:ascii="Arial" w:hAnsi="Arial" w:cs="Arial"/>
-          <w:b/>
-          <w:sz w:val="24"/>
-          <w:szCs w:val="24"/>
-          <w:u w:val="single"/>
-        </w:rPr>
-        <w:t xml:space="preserve">Does book success guarantee </w:t>
-      </w:r>
-      <w:r>
-        <w:rPr>
-          <w:rFonts w:ascii="Arial" w:hAnsi="Arial" w:cs="Arial"/>
-          <w:b/>
-          <w:sz w:val="24"/>
-          <w:szCs w:val="24"/>
-          <w:u w:val="single"/>
-        </w:rPr>
-        <w:t xml:space="preserve">its </w:t>
-      </w:r>
-      <w:r>
-        <w:rPr>
-          <w:rFonts w:ascii="Arial" w:hAnsi="Arial" w:cs="Arial"/>
-          <w:b/>
-          <w:sz w:val="24"/>
-          <w:szCs w:val="24"/>
-          <w:u w:val="single"/>
-        </w:rPr>
-        <w:t>adapted movie success?</w:t>
-      </w:r>
-    </w:p>
-    <w:p>
-      <w:pPr>
-        <w:rPr>
-          <w:rFonts w:ascii="Arial" w:hAnsi="Arial" w:cs="Arial"/>
-          <w:sz w:val="20"/>
-          <w:szCs w:val="20"/>
-        </w:rPr>
-      </w:pPr>
-      <w:r>
-        <w:rPr>
-          <w:rFonts w:ascii="Arial" w:hAnsi="Arial" w:cs="Arial"/>
-          <w:b/>
-          <w:sz w:val="20"/>
-          <w:szCs w:val="20"/>
-          <w:u w:val="single"/>
-        </w:rPr>
-        <w:t>Abstract</w:t>
-      </w:r>
-    </w:p>
-    <w:p>
-      <w:pPr>
-        <w:rPr>
-          <w:rFonts w:ascii="Arial" w:hAnsi="Arial" w:cs="Arial"/>
-          <w:sz w:val="20"/>
-          <w:szCs w:val="20"/>
-        </w:rPr>
-      </w:pPr>
-      <w:r>
-        <w:rPr>
-          <w:rFonts w:ascii="Arial" w:hAnsi="Arial" w:cs="Arial"/>
-          <w:sz w:val="20"/>
-          <w:szCs w:val="20"/>
-        </w:rPr>
-        <w:t>For decades, readers repeated the same phrase when Hollywood adapted a beloved novel for the screen: “The book is better than the movie.”</w:t>
-      </w:r>
-      <w:r>
-        <w:rPr>
-          <w:rFonts w:ascii="Arial" w:hAnsi="Arial" w:cs="Arial"/>
-          <w:sz w:val="20"/>
-          <w:szCs w:val="20"/>
-        </w:rPr>
-        <w:t xml:space="preserve"> </w:t>
-      </w:r>
-      <w:r>
-        <w:rPr>
-          <w:rFonts w:ascii="Arial" w:hAnsi="Arial" w:cs="Arial"/>
-          <w:sz w:val="20"/>
-          <w:szCs w:val="20"/>
-        </w:rPr>
-        <w:t>But use of that phrase has gradually faded, replaced by enthusiastic shouts on social media when Hollywood grabs the rights to a classic work of science fiction or a modern twist on fantasy.</w:t>
-      </w:r>
-    </w:p>
-    <w:p>
-      <w:pPr>
-        <w:rPr>
-          <w:rFonts w:ascii="Arial" w:hAnsi="Arial" w:cs="Arial"/>
-          <w:sz w:val="20"/>
-          <w:szCs w:val="20"/>
-        </w:rPr>
-      </w:pPr>
-      <w:r>
-        <w:rPr>
-          <w:rFonts w:ascii="Arial" w:hAnsi="Arial" w:cs="Arial"/>
-          <w:sz w:val="20"/>
-          <w:szCs w:val="20"/>
-        </w:rPr>
-        <w:t>Books often lead to movie adaptations, and so much the better for sparking a fire toward both industries -- if a movie gets more people to read, great; if avid readers get to see their beloved characters on the big-screen, that's a boon too.</w:t>
-      </w:r>
-    </w:p>
-    <w:p>
-      <w:pPr>
-        <w:rPr>
-          <w:rFonts w:ascii="Arial" w:hAnsi="Arial" w:cs="Arial"/>
-          <w:sz w:val="20"/>
-          <w:szCs w:val="20"/>
-        </w:rPr>
-      </w:pPr>
-      <w:r>
-        <w:rPr>
-          <w:rFonts w:ascii="Arial" w:hAnsi="Arial" w:cs="Arial"/>
-          <w:sz w:val="20"/>
-          <w:szCs w:val="20"/>
-        </w:rPr>
-        <w:t>In this project, we are trying to explore if success of a book guarantees success of the movie adapted on th</w:t>
-      </w:r>
-      <w:r>
-        <w:rPr>
-          <w:rFonts w:ascii="Arial" w:hAnsi="Arial" w:cs="Arial"/>
-          <w:sz w:val="20"/>
-          <w:szCs w:val="20"/>
-        </w:rPr>
-        <w:t xml:space="preserve">at </w:t>
-      </w:r>
-      <w:r>
-        <w:rPr>
-          <w:rFonts w:ascii="Arial" w:hAnsi="Arial" w:cs="Arial"/>
-          <w:sz w:val="20"/>
-          <w:szCs w:val="20"/>
-        </w:rPr>
-        <w:t xml:space="preserve">book. To </w:t>
-      </w:r>
-      <w:r>
-        <w:rPr>
-          <w:rFonts w:ascii="Arial" w:hAnsi="Arial" w:cs="Arial"/>
-          <w:sz w:val="20"/>
-          <w:szCs w:val="20"/>
-        </w:rPr>
-        <w:t xml:space="preserve">ensure we have a feasible dataset to work on, </w:t>
-      </w:r>
-      <w:r>
-        <w:rPr>
-          <w:rFonts w:ascii="Arial" w:hAnsi="Arial" w:cs="Arial"/>
-          <w:sz w:val="20"/>
-          <w:szCs w:val="20"/>
-        </w:rPr>
-        <w:t xml:space="preserve">we have restricted our search to </w:t>
-      </w:r>
-      <w:r>
-        <w:rPr>
-          <w:rFonts w:ascii="Arial" w:hAnsi="Arial" w:cs="Arial"/>
-          <w:sz w:val="20"/>
-          <w:szCs w:val="20"/>
-        </w:rPr>
-        <w:t xml:space="preserve">genre of </w:t>
-      </w:r>
-      <w:r>
-        <w:rPr>
-          <w:rFonts w:ascii="Arial" w:hAnsi="Arial" w:cs="Arial"/>
-          <w:sz w:val="20"/>
-          <w:szCs w:val="20"/>
-        </w:rPr>
-        <w:t>science fiction</w:t>
-      </w:r>
-      <w:r>
-        <w:rPr>
-          <w:rFonts w:ascii="Arial" w:hAnsi="Arial" w:cs="Arial"/>
-          <w:sz w:val="20"/>
-          <w:szCs w:val="20"/>
-        </w:rPr>
-        <w:t>.</w:t>
-      </w:r>
-      <w:r>
-        <w:rPr>
-          <w:rFonts w:ascii="Arial" w:hAnsi="Arial" w:cs="Arial"/>
-          <w:sz w:val="20"/>
-          <w:szCs w:val="20"/>
-        </w:rPr>
-        <w:t xml:space="preserve"> </w:t>
-      </w:r>
-    </w:p>
-    <w:p>
-      <w:pPr>
-        <w:rPr>
-          <w:rFonts w:ascii="Arial" w:hAnsi="Arial" w:cs="Arial"/>
-          <w:b/>
-          <w:sz w:val="20"/>
-          <w:szCs w:val="20"/>
-          <w:u w:val="single"/>
-        </w:rPr>
-      </w:pPr>
-      <w:r>
-        <w:rPr>
-          <w:rFonts w:ascii="Arial" w:hAnsi="Arial" w:cs="Arial"/>
-          <w:b/>
-          <w:sz w:val="20"/>
-          <w:szCs w:val="20"/>
-          <w:u w:val="single"/>
-        </w:rPr>
-        <w:t>Project Objective</w:t>
-      </w:r>
-      <w:r>
-        <w:rPr>
-          <w:rFonts w:ascii="Arial" w:hAnsi="Arial" w:cs="Arial"/>
-          <w:b/>
-          <w:sz w:val="20"/>
-          <w:szCs w:val="20"/>
-          <w:u w:val="single"/>
-        </w:rPr>
-        <w:t>:</w:t>
-      </w:r>
-    </w:p>
-    <w:p>
-      <w:pPr>
-        <w:rPr>
-          <w:rFonts w:ascii="Arial" w:hAnsi="Arial" w:cs="Arial"/>
-          <w:sz w:val="20"/>
-          <w:szCs w:val="20"/>
-        </w:rPr>
-      </w:pPr>
-      <w:r>
-        <w:rPr>
-          <w:rFonts w:ascii="Arial" w:hAnsi="Arial" w:cs="Arial"/>
-          <w:sz w:val="20"/>
-          <w:szCs w:val="20"/>
-        </w:rPr>
-        <w:t xml:space="preserve">Our question is whether the </w:t>
-      </w:r>
-      <w:r>
-        <w:rPr>
-          <w:rFonts w:ascii="Arial" w:hAnsi="Arial" w:cs="Arial"/>
-          <w:sz w:val="20"/>
-          <w:szCs w:val="20"/>
-        </w:rPr>
-        <w:t xml:space="preserve">science fiction </w:t>
-      </w:r>
-      <w:r>
-        <w:rPr>
-          <w:rFonts w:ascii="Arial" w:hAnsi="Arial" w:cs="Arial"/>
-          <w:sz w:val="20"/>
-          <w:szCs w:val="20"/>
-        </w:rPr>
-        <w:t xml:space="preserve">novels’ ratings correlate to ratings of films. Also, is there a correlation </w:t>
-      </w:r>
-      <w:r>
-        <w:rPr>
-          <w:rFonts w:ascii="Arial" w:hAnsi="Arial" w:cs="Arial"/>
-          <w:sz w:val="20"/>
-          <w:szCs w:val="20"/>
-        </w:rPr>
-        <w:t>between</w:t>
-      </w:r>
-      <w:r>
-        <w:rPr>
-          <w:rFonts w:ascii="Arial" w:hAnsi="Arial" w:cs="Arial"/>
-          <w:sz w:val="20"/>
-          <w:szCs w:val="20"/>
-        </w:rPr>
-        <w:t xml:space="preserve"> </w:t>
-      </w:r>
-      <w:r>
-        <w:rPr>
-          <w:rFonts w:ascii="Arial" w:hAnsi="Arial" w:cs="Arial"/>
-          <w:sz w:val="20"/>
-          <w:szCs w:val="20"/>
-        </w:rPr>
-        <w:t>science fiction</w:t>
-      </w:r>
-      <w:r>
-        <w:rPr>
-          <w:rFonts w:ascii="Arial" w:hAnsi="Arial" w:cs="Arial"/>
-          <w:sz w:val="20"/>
-          <w:szCs w:val="20"/>
-        </w:rPr>
-        <w:t xml:space="preserve"> ratings or film ratings with revenue obtained from a film?</w:t>
-      </w:r>
-    </w:p>
-    <w:p>
-      <w:pPr>
-        <w:rPr>
-          <w:rFonts w:ascii="Arial" w:hAnsi="Arial" w:cs="Arial"/>
-          <w:sz w:val="20"/>
-          <w:szCs w:val="20"/>
-        </w:rPr>
-      </w:pPr>
-      <w:r>
-        <w:rPr>
-          <w:rFonts w:ascii="Arial" w:hAnsi="Arial" w:cs="Arial"/>
-          <w:b/>
-          <w:sz w:val="20"/>
-          <w:szCs w:val="20"/>
-          <w:u w:val="single"/>
-        </w:rPr>
-        <w:t>Introduction</w:t>
-      </w:r>
-    </w:p>
-    <w:p>
-      <w:pPr>
-        <w:rPr>
-          <w:rFonts w:ascii="Arial" w:hAnsi="Arial" w:cs="Arial"/>
-          <w:sz w:val="20"/>
-          <w:szCs w:val="20"/>
-        </w:rPr>
-      </w:pPr>
-      <w:r>
-        <w:rPr>
-          <w:rFonts w:ascii="Arial" w:hAnsi="Arial" w:cs="Arial"/>
-          <w:sz w:val="20"/>
-          <w:szCs w:val="20"/>
-        </w:rPr>
-        <w:t>To answer these questions, we pulled a list of science fiction books and their average reader ratings and tried to map it with movies based on these books and their viewers/critics ratings and box-office revenue.</w:t>
-      </w:r>
-    </w:p>
-    <w:p>
-      <w:pPr>
-        <w:rPr>
-          <w:rFonts w:ascii="Arial" w:hAnsi="Arial" w:cs="Arial"/>
-          <w:b/>
-          <w:sz w:val="20"/>
-          <w:szCs w:val="20"/>
-          <w:u w:val="single"/>
-        </w:rPr>
-      </w:pPr>
-      <w:r>
-        <w:rPr>
-          <w:rFonts w:ascii="Arial" w:hAnsi="Arial" w:cs="Arial"/>
-          <w:b/>
-          <w:sz w:val="20"/>
-          <w:szCs w:val="20"/>
-          <w:u w:val="single"/>
-        </w:rPr>
-        <w:t>Team Members:</w:t>
+    </w:p>
+    <w:p>
+      <w:pPr>
+        <w:pStyle w:val="Heading2"/>
+      </w:pPr>
+      <w:r>
+        <w:t>Team</w:t>
+      </w:r>
+      <w:r>
+        <w:t xml:space="preserve"> 2</w:t>
+      </w:r>
+      <w:r>
+        <w:t xml:space="preserve"> Members:</w:t>
       </w:r>
     </w:p>
     <w:p>
@@ -368,8 +63,18 @@
           <w:sz w:val="20"/>
           <w:szCs w:val="20"/>
         </w:rPr>
-        <w:t>Purnima Chandel</w:t>
-      </w:r>
+        <w:t xml:space="preserve">Purnima </w:t>
+      </w:r>
+      <w:proofErr w:type="spellStart"/>
+      <w:r>
+        <w:rPr>
+          <w:rFonts w:ascii="Arial" w:hAnsi="Arial" w:cs="Arial"/>
+          <w:sz w:val="20"/>
+          <w:szCs w:val="20"/>
+        </w:rPr>
+        <w:t>Chandel</w:t>
+      </w:r>
+      <w:proofErr w:type="spellEnd"/>
     </w:p>
     <w:p>
       <w:pPr>
@@ -439,41 +144,433 @@
     </w:p>
     <w:p>
       <w:pPr>
-        <w:rPr>
-          <w:rFonts w:ascii="Arial" w:hAnsi="Arial" w:cs="Arial"/>
-          <w:b/>
-          <w:sz w:val="20"/>
-          <w:szCs w:val="20"/>
-          <w:u w:val="single"/>
-        </w:rPr>
-      </w:pPr>
-      <w:r>
-        <w:rPr>
-          <w:rFonts w:ascii="Arial" w:hAnsi="Arial" w:cs="Arial"/>
-          <w:b/>
-          <w:sz w:val="20"/>
-          <w:szCs w:val="20"/>
-          <w:u w:val="single"/>
-        </w:rPr>
+        <w:pStyle w:val="Heading2"/>
+      </w:pPr>
+    </w:p>
+    <w:p>
+      <w:pPr>
+        <w:pStyle w:val="Heading2"/>
+      </w:pPr>
+      <w:r>
+        <w:t>Abstract</w:t>
+      </w:r>
+    </w:p>
+    <w:p>
+      <w:pPr>
+        <w:rPr>
+          <w:rFonts w:ascii="Arial" w:hAnsi="Arial" w:cs="Arial"/>
+          <w:sz w:val="20"/>
+          <w:szCs w:val="20"/>
+        </w:rPr>
+      </w:pPr>
+      <w:r>
+        <w:rPr>
+          <w:rFonts w:ascii="Arial" w:hAnsi="Arial" w:cs="Arial"/>
+          <w:sz w:val="20"/>
+          <w:szCs w:val="20"/>
+        </w:rPr>
+        <w:t>In this project, we explore if success of a book guarantees success of the movie adapted on th</w:t>
+      </w:r>
+      <w:r>
+        <w:rPr>
+          <w:rFonts w:ascii="Arial" w:hAnsi="Arial" w:cs="Arial"/>
+          <w:sz w:val="20"/>
+          <w:szCs w:val="20"/>
+        </w:rPr>
+        <w:t xml:space="preserve">at </w:t>
+      </w:r>
+      <w:r>
+        <w:rPr>
+          <w:rFonts w:ascii="Arial" w:hAnsi="Arial" w:cs="Arial"/>
+          <w:sz w:val="20"/>
+          <w:szCs w:val="20"/>
+        </w:rPr>
+        <w:t xml:space="preserve">book. To </w:t>
+      </w:r>
+      <w:r>
+        <w:rPr>
+          <w:rFonts w:ascii="Arial" w:hAnsi="Arial" w:cs="Arial"/>
+          <w:sz w:val="20"/>
+          <w:szCs w:val="20"/>
+        </w:rPr>
+        <w:t xml:space="preserve">ensure we have a feasible dataset to work on, </w:t>
+      </w:r>
+      <w:r>
+        <w:rPr>
+          <w:rFonts w:ascii="Arial" w:hAnsi="Arial" w:cs="Arial"/>
+          <w:sz w:val="20"/>
+          <w:szCs w:val="20"/>
+        </w:rPr>
+        <w:t xml:space="preserve">we have restricted our search to </w:t>
+      </w:r>
+      <w:r>
+        <w:rPr>
+          <w:rFonts w:ascii="Arial" w:hAnsi="Arial" w:cs="Arial"/>
+          <w:sz w:val="20"/>
+          <w:szCs w:val="20"/>
+        </w:rPr>
+        <w:t xml:space="preserve">genre of </w:t>
+      </w:r>
+      <w:r>
+        <w:rPr>
+          <w:rFonts w:ascii="Arial" w:hAnsi="Arial" w:cs="Arial"/>
+          <w:sz w:val="20"/>
+          <w:szCs w:val="20"/>
+        </w:rPr>
+        <w:t>science fiction</w:t>
+      </w:r>
+      <w:r>
+        <w:rPr>
+          <w:rFonts w:ascii="Arial" w:hAnsi="Arial" w:cs="Arial"/>
+          <w:sz w:val="20"/>
+          <w:szCs w:val="20"/>
+        </w:rPr>
+        <w:t>.</w:t>
+      </w:r>
+      <w:r>
+        <w:rPr>
+          <w:rFonts w:ascii="Arial" w:hAnsi="Arial" w:cs="Arial"/>
+          <w:sz w:val="20"/>
+          <w:szCs w:val="20"/>
+        </w:rPr>
+        <w:t xml:space="preserve"> </w:t>
+      </w:r>
+    </w:p>
+    <w:p>
+      <w:pPr>
+        <w:rPr>
+          <w:rFonts w:ascii="Arial" w:hAnsi="Arial" w:cs="Arial"/>
+          <w:sz w:val="20"/>
+          <w:szCs w:val="20"/>
+        </w:rPr>
+      </w:pPr>
+      <w:r>
+        <w:rPr>
+          <w:rFonts w:ascii="Arial" w:hAnsi="Arial" w:cs="Arial"/>
+          <w:sz w:val="20"/>
+          <w:szCs w:val="20"/>
+        </w:rPr>
+        <w:t xml:space="preserve">We </w:t>
+      </w:r>
+      <w:r>
+        <w:rPr>
+          <w:rFonts w:ascii="Arial" w:hAnsi="Arial" w:cs="Arial"/>
+          <w:sz w:val="20"/>
+          <w:szCs w:val="20"/>
+        </w:rPr>
+        <w:t>identified</w:t>
+      </w:r>
+      <w:r>
+        <w:rPr>
+          <w:rFonts w:ascii="Arial" w:hAnsi="Arial" w:cs="Arial"/>
+          <w:sz w:val="20"/>
+          <w:szCs w:val="20"/>
+        </w:rPr>
+        <w:t xml:space="preserve"> </w:t>
+      </w:r>
+      <w:r>
+        <w:rPr>
+          <w:rFonts w:ascii="Arial" w:hAnsi="Arial" w:cs="Arial"/>
+          <w:sz w:val="20"/>
+          <w:szCs w:val="20"/>
+        </w:rPr>
+        <w:t xml:space="preserve">237 science fiction films that were adapted from books from Wikipedia. These titles were queried on goodreads.com and the </w:t>
+      </w:r>
+      <w:proofErr w:type="spellStart"/>
+      <w:r>
+        <w:rPr>
+          <w:rFonts w:ascii="Arial" w:hAnsi="Arial" w:cs="Arial"/>
+          <w:sz w:val="20"/>
+          <w:szCs w:val="20"/>
+        </w:rPr>
+        <w:t>OMDb</w:t>
+      </w:r>
+      <w:proofErr w:type="spellEnd"/>
+      <w:r>
+        <w:rPr>
+          <w:rFonts w:ascii="Arial" w:hAnsi="Arial" w:cs="Arial"/>
+          <w:sz w:val="20"/>
+          <w:szCs w:val="20"/>
+        </w:rPr>
+        <w:t xml:space="preserve"> API to gather user ratings for the books and films, and the revenues for the movies.</w:t>
+      </w:r>
+    </w:p>
+    <w:p>
+      <w:pPr>
+        <w:rPr>
+          <w:rFonts w:ascii="Arial" w:hAnsi="Arial" w:cs="Arial"/>
+          <w:sz w:val="20"/>
+          <w:szCs w:val="20"/>
+        </w:rPr>
+      </w:pPr>
+      <w:r>
+        <w:rPr>
+          <w:rFonts w:ascii="Arial" w:hAnsi="Arial" w:cs="Arial"/>
+          <w:sz w:val="20"/>
+          <w:szCs w:val="20"/>
+        </w:rPr>
+        <w:t>We observed a strong, albeit highly variable, relationship between book and film ratings (p=6.9x10</w:t>
+      </w:r>
+      <w:r>
+        <w:rPr>
+          <w:rFonts w:ascii="Arial" w:hAnsi="Arial" w:cs="Arial"/>
+          <w:sz w:val="20"/>
+          <w:szCs w:val="20"/>
+          <w:vertAlign w:val="superscript"/>
+        </w:rPr>
+        <w:t>-6</w:t>
+      </w:r>
+      <w:r>
+        <w:rPr>
+          <w:rFonts w:ascii="Arial" w:hAnsi="Arial" w:cs="Arial"/>
+          <w:sz w:val="20"/>
+          <w:szCs w:val="20"/>
+        </w:rPr>
+        <w:t>, r</w:t>
+      </w:r>
+      <w:r>
+        <w:rPr>
+          <w:rFonts w:ascii="Arial" w:hAnsi="Arial" w:cs="Arial"/>
+          <w:sz w:val="20"/>
+          <w:szCs w:val="20"/>
+          <w:vertAlign w:val="superscript"/>
+        </w:rPr>
+        <w:t>2</w:t>
+      </w:r>
+      <w:r>
+        <w:rPr>
+          <w:rFonts w:ascii="Arial" w:hAnsi="Arial" w:cs="Arial"/>
+          <w:sz w:val="20"/>
+          <w:szCs w:val="20"/>
+        </w:rPr>
+        <w:t>=0.110). Furthermore, highly rated books tended to be great money-makers, but again with a lot of variability (</w:t>
+      </w:r>
+      <w:r>
+        <w:rPr>
+          <w:rFonts w:ascii="Arial" w:hAnsi="Arial" w:cs="Arial"/>
+          <w:sz w:val="20"/>
+          <w:szCs w:val="20"/>
+        </w:rPr>
+        <w:t>p=0.033, r</w:t>
+      </w:r>
+      <w:r>
+        <w:rPr>
+          <w:rFonts w:ascii="Arial" w:hAnsi="Arial" w:cs="Arial"/>
+          <w:sz w:val="20"/>
+          <w:szCs w:val="20"/>
+          <w:vertAlign w:val="superscript"/>
+        </w:rPr>
+        <w:t>2</w:t>
+      </w:r>
+      <w:r>
+        <w:rPr>
+          <w:rFonts w:ascii="Arial" w:hAnsi="Arial" w:cs="Arial"/>
+          <w:sz w:val="20"/>
+          <w:szCs w:val="20"/>
+        </w:rPr>
+        <w:t>=0.23</w:t>
+      </w:r>
+      <w:r>
+        <w:rPr>
+          <w:rFonts w:ascii="Arial" w:hAnsi="Arial" w:cs="Arial"/>
+          <w:sz w:val="20"/>
+          <w:szCs w:val="20"/>
+        </w:rPr>
+        <w:t>).</w:t>
+      </w:r>
+      <w:r>
+        <w:rPr>
+          <w:rFonts w:ascii="Arial" w:hAnsi="Arial" w:cs="Arial"/>
+          <w:sz w:val="20"/>
+          <w:szCs w:val="20"/>
+        </w:rPr>
+        <w:t xml:space="preserve"> And, importantly, we did not observe a relationship between movie ratings and movie revenues (p=0.44, r</w:t>
+      </w:r>
+      <w:r>
+        <w:rPr>
+          <w:rFonts w:ascii="Arial" w:hAnsi="Arial" w:cs="Arial"/>
+          <w:sz w:val="20"/>
+          <w:szCs w:val="20"/>
+          <w:vertAlign w:val="superscript"/>
+        </w:rPr>
+        <w:t>2</w:t>
+      </w:r>
+      <w:r>
+        <w:rPr>
+          <w:rFonts w:ascii="Arial" w:hAnsi="Arial" w:cs="Arial"/>
+          <w:sz w:val="20"/>
+          <w:szCs w:val="20"/>
+        </w:rPr>
+        <w:t xml:space="preserve">=0.03). </w:t>
+      </w:r>
+    </w:p>
+    <w:p>
+      <w:pPr>
+        <w:rPr>
+          <w:rFonts w:ascii="Arial" w:hAnsi="Arial" w:cs="Arial"/>
+          <w:sz w:val="20"/>
+          <w:szCs w:val="20"/>
+        </w:rPr>
+      </w:pPr>
+      <w:r>
+        <w:rPr>
+          <w:rFonts w:ascii="Arial" w:hAnsi="Arial" w:cs="Arial"/>
+          <w:sz w:val="20"/>
+          <w:szCs w:val="20"/>
+        </w:rPr>
+        <w:t>We thus conclude that there is a tendency of highly rated science fiction novels to have box-office success, but there are many other factors not explored here that make that success highly variable.</w:t>
+      </w:r>
+    </w:p>
+    <w:p>
+      <w:pPr>
+        <w:pStyle w:val="Heading2"/>
+      </w:pPr>
+      <w:r>
+        <w:t>Introduction</w:t>
+      </w:r>
+    </w:p>
+    <w:p>
+      <w:pPr>
+        <w:rPr>
+          <w:rFonts w:ascii="Arial" w:hAnsi="Arial" w:cs="Arial"/>
+          <w:sz w:val="20"/>
+          <w:szCs w:val="20"/>
+        </w:rPr>
+      </w:pPr>
+      <w:r>
+        <w:rPr>
+          <w:rFonts w:ascii="Arial" w:hAnsi="Arial" w:cs="Arial"/>
+          <w:sz w:val="20"/>
+          <w:szCs w:val="20"/>
+        </w:rPr>
+        <w:t>For decades, readers repeated the same phrase when Hollywood adapted a beloved novel for the screen: “The book is better than the movie.”</w:t>
+      </w:r>
+      <w:r>
+        <w:rPr>
+          <w:rFonts w:ascii="Arial" w:hAnsi="Arial" w:cs="Arial"/>
+          <w:sz w:val="20"/>
+          <w:szCs w:val="20"/>
+        </w:rPr>
+        <w:t xml:space="preserve"> </w:t>
+      </w:r>
+      <w:r>
+        <w:rPr>
+          <w:rFonts w:ascii="Arial" w:hAnsi="Arial" w:cs="Arial"/>
+          <w:sz w:val="20"/>
+          <w:szCs w:val="20"/>
+        </w:rPr>
+        <w:t>But use of that phrase has gradually faded, replaced by enthusiastic shouts on social media when Hollywood grabs the rights to a classic work of science fiction or a modern twist on fantasy.</w:t>
+      </w:r>
+    </w:p>
+    <w:p>
+      <w:pPr>
+        <w:rPr>
+          <w:rFonts w:ascii="Arial" w:hAnsi="Arial" w:cs="Arial"/>
+          <w:sz w:val="20"/>
+          <w:szCs w:val="20"/>
+        </w:rPr>
+      </w:pPr>
+      <w:r>
+        <w:rPr>
+          <w:rFonts w:ascii="Arial" w:hAnsi="Arial" w:cs="Arial"/>
+          <w:sz w:val="20"/>
+          <w:szCs w:val="20"/>
+        </w:rPr>
+        <w:t>Books often lead to movie adaptations, and so much the better for sparking a fire toward both industries -- if a movie gets more people to read, great; if avid readers get to see their beloved characters on the big-screen, that's a boon too.</w:t>
+      </w:r>
+    </w:p>
+    <w:p>
+      <w:pPr>
+        <w:pStyle w:val="Heading4"/>
+      </w:pPr>
+      <w:r>
+        <w:t>Project Objective</w:t>
+      </w:r>
+      <w:r>
+        <w:t>:</w:t>
+      </w:r>
+    </w:p>
+    <w:p>
+      <w:pPr>
+        <w:rPr>
+          <w:rFonts w:ascii="Arial" w:hAnsi="Arial" w:cs="Arial"/>
+          <w:sz w:val="20"/>
+          <w:szCs w:val="20"/>
+        </w:rPr>
+      </w:pPr>
+      <w:r>
+        <w:rPr>
+          <w:rFonts w:ascii="Arial" w:hAnsi="Arial" w:cs="Arial"/>
+          <w:sz w:val="20"/>
+          <w:szCs w:val="20"/>
+        </w:rPr>
+        <w:t>Our question is whether the science fiction novels’ ratings correlate to ratings of films. Also, is there a correlation between science fiction ratings or film ratings with revenue obtained from a film?</w:t>
+      </w:r>
+    </w:p>
+    <w:p>
+      <w:pPr>
+        <w:rPr>
+          <w:rFonts w:ascii="Arial" w:hAnsi="Arial" w:cs="Arial"/>
+          <w:sz w:val="20"/>
+          <w:szCs w:val="20"/>
+        </w:rPr>
+      </w:pPr>
+      <w:r>
+        <w:rPr>
+          <w:rFonts w:ascii="Arial" w:hAnsi="Arial" w:cs="Arial"/>
+          <w:sz w:val="20"/>
+          <w:szCs w:val="20"/>
+        </w:rPr>
+        <w:t>To answer these questions, we pulled a list of science fiction books and their average reader ratings and map</w:t>
+      </w:r>
+      <w:r>
+        <w:rPr>
+          <w:rFonts w:ascii="Arial" w:hAnsi="Arial" w:cs="Arial"/>
+          <w:sz w:val="20"/>
+          <w:szCs w:val="20"/>
+        </w:rPr>
+        <w:t>ped</w:t>
+      </w:r>
+      <w:r>
+        <w:rPr>
+          <w:rFonts w:ascii="Arial" w:hAnsi="Arial" w:cs="Arial"/>
+          <w:sz w:val="20"/>
+          <w:szCs w:val="20"/>
+        </w:rPr>
+        <w:t xml:space="preserve"> it with movies based on these books and their viewers/critics</w:t>
+      </w:r>
+      <w:r>
+        <w:rPr>
+          <w:rFonts w:ascii="Arial" w:hAnsi="Arial" w:cs="Arial"/>
+          <w:sz w:val="20"/>
+          <w:szCs w:val="20"/>
+        </w:rPr>
+        <w:t>’</w:t>
+      </w:r>
+      <w:r>
+        <w:rPr>
+          <w:rFonts w:ascii="Arial" w:hAnsi="Arial" w:cs="Arial"/>
+          <w:sz w:val="20"/>
+          <w:szCs w:val="20"/>
+        </w:rPr>
+        <w:t xml:space="preserve"> ratings and box-office revenue.</w:t>
+      </w:r>
+    </w:p>
+    <w:p/>
+    <w:p>
+      <w:pPr>
+        <w:pStyle w:val="Heading2"/>
+      </w:pPr>
+      <w:r>
+        <w:lastRenderedPageBreak/>
         <w:t>Methods</w:t>
       </w:r>
     </w:p>
     <w:p>
       <w:pPr>
-        <w:rPr>
-          <w:rFonts w:ascii="Arial" w:hAnsi="Arial" w:cs="Arial"/>
-          <w:sz w:val="20"/>
-          <w:szCs w:val="20"/>
-          <w:u w:val="single"/>
-        </w:rPr>
-      </w:pPr>
-      <w:r>
-        <w:rPr>
-          <w:rFonts w:ascii="Arial" w:hAnsi="Arial" w:cs="Arial"/>
-          <w:sz w:val="20"/>
-          <w:szCs w:val="20"/>
-          <w:u w:val="single"/>
-        </w:rPr>
+        <w:pStyle w:val="Heading3"/>
+      </w:pPr>
+      <w:r>
         <w:t>Data Sources Used:</w:t>
       </w:r>
     </w:p>
@@ -496,7 +593,23 @@
           <w:sz w:val="20"/>
           <w:szCs w:val="20"/>
         </w:rPr>
-        <w:t xml:space="preserve">Website Scrapped: </w:t>
+        <w:t>Website</w:t>
+      </w:r>
+      <w:r>
+        <w:rPr>
+          <w:rFonts w:ascii="Arial" w:hAnsi="Arial" w:cs="Arial"/>
+          <w:sz w:val="20"/>
+          <w:szCs w:val="20"/>
+        </w:rPr>
+        <w:t>s</w:t>
+      </w:r>
+      <w:r>
+        <w:rPr>
+          <w:rFonts w:ascii="Arial" w:hAnsi="Arial" w:cs="Arial"/>
+          <w:sz w:val="20"/>
+          <w:szCs w:val="20"/>
+        </w:rPr>
+        <w:t xml:space="preserve"> Scrapped: </w:t>
       </w:r>
       <w:r>
         <w:rPr>
@@ -573,7 +686,23 @@
           <w:sz w:val="20"/>
           <w:szCs w:val="20"/>
         </w:rPr>
-        <w:t xml:space="preserve">We scraped Wikipedia to get a mapping file to map </w:t>
+        <w:t xml:space="preserve">We scraped Wikipedia to get a </w:t>
+      </w:r>
+      <w:r>
+        <w:rPr>
+          <w:rFonts w:ascii="Arial" w:hAnsi="Arial" w:cs="Arial"/>
+          <w:sz w:val="20"/>
+          <w:szCs w:val="20"/>
+        </w:rPr>
+        <w:t>list of science fiction</w:t>
+      </w:r>
+      <w:r>
+        <w:rPr>
+          <w:rFonts w:ascii="Arial" w:hAnsi="Arial" w:cs="Arial"/>
+          <w:sz w:val="20"/>
+          <w:szCs w:val="20"/>
+        </w:rPr>
+        <w:t xml:space="preserve"> </w:t>
       </w:r>
       <w:r>
         <w:rPr>
@@ -605,7 +734,47 @@
           <w:sz w:val="20"/>
           <w:szCs w:val="20"/>
         </w:rPr>
-        <w:t xml:space="preserve"> been adapted from books. </w:t>
+        <w:t xml:space="preserve"> been adapted from books.</w:t>
+      </w:r>
+      <w:r>
+        <w:rPr>
+          <w:rFonts w:ascii="Arial" w:hAnsi="Arial" w:cs="Arial"/>
+          <w:sz w:val="20"/>
+          <w:szCs w:val="20"/>
+        </w:rPr>
+        <w:t xml:space="preserve"> We found 237 </w:t>
+      </w:r>
+      <w:r>
+        <w:rPr>
+          <w:rFonts w:ascii="Arial" w:hAnsi="Arial" w:cs="Arial"/>
+          <w:sz w:val="20"/>
+          <w:szCs w:val="20"/>
+        </w:rPr>
+        <w:t xml:space="preserve">science fiction </w:t>
+      </w:r>
+      <w:r>
+        <w:rPr>
+          <w:rFonts w:ascii="Arial" w:hAnsi="Arial" w:cs="Arial"/>
+          <w:sz w:val="20"/>
+          <w:szCs w:val="20"/>
+        </w:rPr>
+        <w:t>movie titles</w:t>
+      </w:r>
+      <w:r>
+        <w:rPr>
+          <w:rFonts w:ascii="Arial" w:hAnsi="Arial" w:cs="Arial"/>
+          <w:sz w:val="20"/>
+          <w:szCs w:val="20"/>
+        </w:rPr>
+        <w:t xml:space="preserve"> that have been adapted from books.</w:t>
+      </w:r>
+      <w:r>
+        <w:rPr>
+          <w:rFonts w:ascii="Arial" w:hAnsi="Arial" w:cs="Arial"/>
+          <w:sz w:val="20"/>
+          <w:szCs w:val="20"/>
+        </w:rPr>
+        <w:t xml:space="preserve"> </w:t>
       </w:r>
       <w:r>
         <w:rPr>
@@ -621,15 +790,41 @@
           <w:sz w:val="20"/>
           <w:szCs w:val="20"/>
         </w:rPr>
-        <w:t>are</w:t>
-      </w:r>
-      <w:r>
-        <w:rPr>
-          <w:rFonts w:ascii="Arial" w:hAnsi="Arial" w:cs="Arial"/>
-          <w:sz w:val="20"/>
-          <w:szCs w:val="20"/>
-        </w:rPr>
-        <w:t xml:space="preserve"> then queried on the OMDb API database to obtain IMDB</w:t>
+        <w:t>were</w:t>
+      </w:r>
+      <w:r>
+        <w:rPr>
+          <w:rFonts w:ascii="Arial" w:hAnsi="Arial" w:cs="Arial"/>
+          <w:sz w:val="20"/>
+          <w:szCs w:val="20"/>
+        </w:rPr>
+        <w:t xml:space="preserve"> </w:t>
+      </w:r>
+      <w:r>
+        <w:rPr>
+          <w:rFonts w:ascii="Arial" w:hAnsi="Arial" w:cs="Arial"/>
+          <w:sz w:val="20"/>
+          <w:szCs w:val="20"/>
+        </w:rPr>
+        <w:t xml:space="preserve">then queried on the </w:t>
+      </w:r>
+      <w:proofErr w:type="spellStart"/>
+      <w:r>
+        <w:rPr>
+          <w:rFonts w:ascii="Arial" w:hAnsi="Arial" w:cs="Arial"/>
+          <w:sz w:val="20"/>
+          <w:szCs w:val="20"/>
+        </w:rPr>
+        <w:t>OMDb</w:t>
+      </w:r>
+      <w:proofErr w:type="spellEnd"/>
+      <w:r>
+        <w:rPr>
+          <w:rFonts w:ascii="Arial" w:hAnsi="Arial" w:cs="Arial"/>
+          <w:sz w:val="20"/>
+          <w:szCs w:val="20"/>
+        </w:rPr>
+        <w:t xml:space="preserve"> API database to obtain IMDB</w:t>
       </w:r>
       <w:r>
         <w:rPr>
@@ -802,6 +997,33 @@
           <w:szCs w:val="20"/>
         </w:rPr>
       </w:pPr>
+      <w:r>
+        <w:rPr>
+          <w:rFonts w:ascii="Arial" w:hAnsi="Arial" w:cs="Arial"/>
+          <w:sz w:val="20"/>
+          <w:szCs w:val="20"/>
+        </w:rPr>
+        <w:t>A more concise explanation with the links to all the python code is available on the GitHub README.md (</w:t>
+      </w:r>
+      <w:hyperlink r:id="rId6" w:history="1">
+        <w:r>
+          <w:rPr>
+            <w:rStyle w:val="Hyperlink"/>
+            <w:rFonts w:ascii="Arial" w:hAnsi="Arial" w:cs="Arial"/>
+            <w:sz w:val="20"/>
+            <w:szCs w:val="20"/>
+          </w:rPr>
+          <w:t>https://github.com/naim-panjwani/books_and_films</w:t>
+        </w:r>
+      </w:hyperlink>
+      <w:r>
+        <w:rPr>
+          <w:rFonts w:ascii="Arial" w:hAnsi="Arial" w:cs="Arial"/>
+          <w:sz w:val="20"/>
+          <w:szCs w:val="20"/>
+        </w:rPr>
+        <w:t>). Highlights of some of the code is given below.</w:t>
+      </w:r>
     </w:p>
     <w:p>
       <w:pPr>
@@ -812,22 +1034,15 @@
           <w:szCs w:val="20"/>
         </w:rPr>
       </w:pPr>
-      <w:r>
-        <w:rPr>
-          <w:rFonts w:ascii="Arial" w:hAnsi="Arial" w:cs="Arial"/>
-          <w:b/>
-          <w:sz w:val="20"/>
-          <w:szCs w:val="20"/>
-        </w:rPr>
+    </w:p>
+    <w:p>
+      <w:pPr>
+        <w:pStyle w:val="Heading4"/>
+      </w:pPr>
+      <w:r>
         <w:t>Extract</w:t>
       </w:r>
       <w:r>
-        <w:rPr>
-          <w:rFonts w:ascii="Arial" w:hAnsi="Arial" w:cs="Arial"/>
-          <w:b/>
-          <w:sz w:val="20"/>
-          <w:szCs w:val="20"/>
-        </w:rPr>
         <w:t>:</w:t>
       </w:r>
     </w:p>
@@ -881,91 +1096,6 @@
             <wp:extent cx="5376672" cy="2188581"/>
             <wp:effectExtent l="0" t="0" r="0" b="2540"/>
             <wp:docPr id="1" name="Picture 1"/>
-            <wp:cNvGraphicFramePr>
-              <a:graphicFrameLocks xmlns:a="http://schemas.openxmlformats.org/drawingml/2006/main" noChangeAspect="1"/>
-            </wp:cNvGraphicFramePr>
-            <a:graphic xmlns:a="http://schemas.openxmlformats.org/drawingml/2006/main">
-              <a:graphicData uri="http://schemas.openxmlformats.org/drawingml/2006/picture">
-                <pic:pic xmlns:pic="http://schemas.openxmlformats.org/drawingml/2006/picture">
-                  <pic:nvPicPr>
-                    <pic:cNvPr id="1" name=""/>
-                    <pic:cNvPicPr/>
-                  </pic:nvPicPr>
-                  <pic:blipFill>
-                    <a:blip r:embed="rId6"/>
-                    <a:stretch>
-                      <a:fillRect/>
-                    </a:stretch>
-                  </pic:blipFill>
-                  <pic:spPr>
-                    <a:xfrm>
-                      <a:off x="0" y="0"/>
-                      <a:ext cx="5376672" cy="2188581"/>
-                    </a:xfrm>
-                    <a:prstGeom prst="rect">
-                      <a:avLst/>
-                    </a:prstGeom>
-                  </pic:spPr>
-                </pic:pic>
-              </a:graphicData>
-            </a:graphic>
-          </wp:inline>
-        </w:drawing>
-      </w:r>
-    </w:p>
-    <w:p>
-      <w:pPr>
-        <w:rPr>
-          <w:rFonts w:ascii="Arial" w:hAnsi="Arial" w:cs="Arial"/>
-          <w:b/>
-          <w:sz w:val="20"/>
-          <w:szCs w:val="20"/>
-          <w:u w:val="single"/>
-        </w:rPr>
-      </w:pPr>
-    </w:p>
-    <w:p>
-      <w:pPr>
-        <w:rPr>
-          <w:rFonts w:ascii="Arial" w:hAnsi="Arial" w:cs="Arial"/>
-          <w:sz w:val="20"/>
-          <w:szCs w:val="20"/>
-        </w:rPr>
-      </w:pPr>
-      <w:r>
-        <w:rPr>
-          <w:rFonts w:ascii="Arial" w:hAnsi="Arial" w:cs="Arial"/>
-          <w:sz w:val="20"/>
-          <w:szCs w:val="20"/>
-        </w:rPr>
-        <w:t xml:space="preserve">Step 2: Querying the </w:t>
-      </w:r>
-      <w:r>
-        <w:rPr>
-          <w:rFonts w:ascii="Arial" w:hAnsi="Arial" w:cs="Arial"/>
-          <w:sz w:val="20"/>
-          <w:szCs w:val="20"/>
-        </w:rPr>
-        <w:t>movie titles from Goodreads to get the corresponding books and their reader ratings:</w:t>
-      </w:r>
-    </w:p>
-    <w:p>
-      <w:pPr>
-        <w:rPr>
-          <w:rFonts w:ascii="Arial" w:hAnsi="Arial" w:cs="Arial"/>
-          <w:sz w:val="20"/>
-          <w:szCs w:val="20"/>
-        </w:rPr>
-      </w:pPr>
-      <w:r>
-        <w:rPr>
-          <w:noProof/>
-        </w:rPr>
-        <w:drawing>
-          <wp:inline distT="0" distB="0" distL="0" distR="0" wp14:anchorId="6D4A710D" wp14:editId="595851FB">
-            <wp:extent cx="5376672" cy="2040378"/>
-            <wp:effectExtent l="0" t="0" r="0" b="0"/>
-            <wp:docPr id="2" name="Picture 2"/>
             <wp:cNvGraphicFramePr>
               <a:graphicFrameLocks xmlns:a="http://schemas.openxmlformats.org/drawingml/2006/main" noChangeAspect="1"/>
             </wp:cNvGraphicFramePr>
@@ -985,7 +1115,7 @@
                   <pic:spPr>
                     <a:xfrm>
                       <a:off x="0" y="0"/>
-                      <a:ext cx="5376672" cy="2040378"/>
+                      <a:ext cx="5376672" cy="2188581"/>
                     </a:xfrm>
                     <a:prstGeom prst="rect">
                       <a:avLst/>
@@ -1002,108 +1132,56 @@
       <w:pPr>
         <w:rPr>
           <w:rFonts w:ascii="Arial" w:hAnsi="Arial" w:cs="Arial"/>
-          <w:sz w:val="20"/>
-          <w:szCs w:val="20"/>
-        </w:rPr>
-      </w:pPr>
-    </w:p>
-    <w:p>
-      <w:pPr>
-        <w:rPr>
-          <w:rFonts w:ascii="Arial" w:hAnsi="Arial" w:cs="Arial"/>
-          <w:sz w:val="20"/>
-          <w:szCs w:val="20"/>
-        </w:rPr>
-      </w:pPr>
-    </w:p>
-    <w:p>
-      <w:pPr>
-        <w:rPr>
-          <w:rFonts w:ascii="Arial" w:hAnsi="Arial" w:cs="Arial"/>
-          <w:sz w:val="20"/>
-          <w:szCs w:val="20"/>
-        </w:rPr>
-      </w:pPr>
-    </w:p>
-    <w:p>
-      <w:pPr>
-        <w:rPr>
-          <w:rFonts w:ascii="Arial" w:hAnsi="Arial" w:cs="Arial"/>
-          <w:sz w:val="20"/>
-          <w:szCs w:val="20"/>
-        </w:rPr>
-      </w:pPr>
-    </w:p>
-    <w:p>
-      <w:pPr>
-        <w:rPr>
-          <w:rFonts w:ascii="Arial" w:hAnsi="Arial" w:cs="Arial"/>
-          <w:sz w:val="20"/>
-          <w:szCs w:val="20"/>
-        </w:rPr>
-      </w:pPr>
-    </w:p>
-    <w:p>
-      <w:pPr>
-        <w:rPr>
-          <w:rFonts w:ascii="Arial" w:hAnsi="Arial" w:cs="Arial"/>
-          <w:sz w:val="20"/>
-          <w:szCs w:val="20"/>
-        </w:rPr>
-      </w:pPr>
-    </w:p>
-    <w:p>
-      <w:pPr>
-        <w:rPr>
-          <w:rFonts w:ascii="Arial" w:hAnsi="Arial" w:cs="Arial"/>
-          <w:sz w:val="20"/>
-          <w:szCs w:val="20"/>
-        </w:rPr>
-      </w:pPr>
-    </w:p>
-    <w:p>
-      <w:pPr>
-        <w:rPr>
-          <w:rFonts w:ascii="Arial" w:hAnsi="Arial" w:cs="Arial"/>
-          <w:sz w:val="20"/>
-          <w:szCs w:val="20"/>
-        </w:rPr>
-      </w:pPr>
-      <w:r>
-        <w:rPr>
-          <w:rFonts w:ascii="Arial" w:hAnsi="Arial" w:cs="Arial"/>
-          <w:sz w:val="20"/>
-          <w:szCs w:val="20"/>
+          <w:b/>
+          <w:sz w:val="20"/>
+          <w:szCs w:val="20"/>
+          <w:u w:val="single"/>
+        </w:rPr>
+      </w:pPr>
+    </w:p>
+    <w:p>
+      <w:pPr>
+        <w:rPr>
+          <w:rFonts w:ascii="Arial" w:hAnsi="Arial" w:cs="Arial"/>
+          <w:sz w:val="20"/>
+          <w:szCs w:val="20"/>
+        </w:rPr>
+      </w:pPr>
+      <w:r>
+        <w:rPr>
+          <w:rFonts w:ascii="Arial" w:hAnsi="Arial" w:cs="Arial"/>
+          <w:sz w:val="20"/>
+          <w:szCs w:val="20"/>
+        </w:rPr>
+        <w:t xml:space="preserve">Step 2: Querying the </w:t>
+      </w:r>
+      <w:r>
+        <w:rPr>
+          <w:rFonts w:ascii="Arial" w:hAnsi="Arial" w:cs="Arial"/>
+          <w:sz w:val="20"/>
+          <w:szCs w:val="20"/>
+        </w:rPr>
+        <w:t>movie titles from Goodreads to get the corresponding books and their reader ratings:</w:t>
+      </w:r>
+    </w:p>
+    <w:p>
+      <w:pPr>
+        <w:rPr>
+          <w:rFonts w:ascii="Arial" w:hAnsi="Arial" w:cs="Arial"/>
+          <w:sz w:val="20"/>
+          <w:szCs w:val="20"/>
+        </w:rPr>
+      </w:pPr>
+      <w:r>
+        <w:rPr>
+          <w:noProof/>
         </w:rPr>
         <w:lastRenderedPageBreak/>
-        <w:t xml:space="preserve">Step 3: </w:t>
-      </w:r>
-      <w:r>
-        <w:rPr>
-          <w:rFonts w:ascii="Arial" w:hAnsi="Arial" w:cs="Arial"/>
-          <w:sz w:val="20"/>
-          <w:szCs w:val="20"/>
-        </w:rPr>
-        <w:t>Querying the movies form OMDB to get the viewer ratings and box-office revenue:</w:t>
-      </w:r>
-    </w:p>
-    <w:p>
-      <w:pPr>
-        <w:rPr>
-          <w:rFonts w:ascii="Arial" w:hAnsi="Arial" w:cs="Arial"/>
-          <w:sz w:val="20"/>
-          <w:szCs w:val="20"/>
-        </w:rPr>
-      </w:pPr>
-      <w:r>
-        <w:rPr>
-          <w:noProof/>
-        </w:rPr>
         <w:drawing>
-          <wp:inline distT="0" distB="0" distL="0" distR="0" wp14:anchorId="610ABAAD" wp14:editId="509F4801">
-            <wp:extent cx="5379720" cy="3634184"/>
-            <wp:effectExtent l="0" t="0" r="0" b="4445"/>
-            <wp:docPr id="3" name="Picture 3"/>
+          <wp:inline distT="0" distB="0" distL="0" distR="0" wp14:anchorId="6D4A710D" wp14:editId="595851FB">
+            <wp:extent cx="5376672" cy="2040378"/>
+            <wp:effectExtent l="0" t="0" r="0" b="0"/>
+            <wp:docPr id="2" name="Picture 2"/>
             <wp:cNvGraphicFramePr>
               <a:graphicFrameLocks xmlns:a="http://schemas.openxmlformats.org/drawingml/2006/main" noChangeAspect="1"/>
             </wp:cNvGraphicFramePr>
@@ -1123,7 +1201,7 @@
                   <pic:spPr>
                     <a:xfrm>
                       <a:off x="0" y="0"/>
-                      <a:ext cx="5407374" cy="3652865"/>
+                      <a:ext cx="5376672" cy="2040378"/>
                     </a:xfrm>
                     <a:prstGeom prst="rect">
                       <a:avLst/>
@@ -1140,52 +1218,76 @@
       <w:pPr>
         <w:rPr>
           <w:rFonts w:ascii="Arial" w:hAnsi="Arial" w:cs="Arial"/>
-          <w:b/>
-          <w:sz w:val="20"/>
-          <w:szCs w:val="20"/>
-        </w:rPr>
-      </w:pPr>
-      <w:r>
-        <w:rPr>
-          <w:rFonts w:ascii="Arial" w:hAnsi="Arial" w:cs="Arial"/>
-          <w:b/>
-          <w:sz w:val="20"/>
-          <w:szCs w:val="20"/>
-        </w:rPr>
-        <w:t>Transform</w:t>
-      </w:r>
-    </w:p>
-    <w:p>
-      <w:pPr>
-        <w:rPr>
-          <w:rFonts w:ascii="Arial" w:hAnsi="Arial" w:cs="Arial"/>
-          <w:sz w:val="20"/>
-          <w:szCs w:val="20"/>
-        </w:rPr>
-      </w:pPr>
-      <w:r>
-        <w:rPr>
-          <w:rFonts w:ascii="Arial" w:hAnsi="Arial" w:cs="Arial"/>
-          <w:sz w:val="20"/>
-          <w:szCs w:val="20"/>
-        </w:rPr>
-        <w:t>Step 1:</w:t>
-      </w:r>
-      <w:r>
-        <w:rPr>
-          <w:rFonts w:ascii="Arial" w:hAnsi="Arial" w:cs="Arial"/>
-          <w:sz w:val="20"/>
-          <w:szCs w:val="20"/>
-        </w:rPr>
-        <w:t xml:space="preserve"> Combine the data</w:t>
-      </w:r>
-      <w:r>
-        <w:rPr>
-          <w:rFonts w:ascii="Arial" w:hAnsi="Arial" w:cs="Arial"/>
-          <w:sz w:val="20"/>
-          <w:szCs w:val="20"/>
-        </w:rPr>
-        <w:t xml:space="preserve"> from different sources into one</w:t>
+          <w:sz w:val="20"/>
+          <w:szCs w:val="20"/>
+        </w:rPr>
+      </w:pPr>
+    </w:p>
+    <w:p>
+      <w:pPr>
+        <w:rPr>
+          <w:rFonts w:ascii="Arial" w:hAnsi="Arial" w:cs="Arial"/>
+          <w:sz w:val="20"/>
+          <w:szCs w:val="20"/>
+        </w:rPr>
+      </w:pPr>
+      <w:r>
+        <w:rPr>
+          <w:rFonts w:ascii="Arial" w:hAnsi="Arial" w:cs="Arial"/>
+          <w:sz w:val="20"/>
+          <w:szCs w:val="20"/>
+        </w:rPr>
+        <w:t xml:space="preserve">Step 3: </w:t>
+      </w:r>
+      <w:r>
+        <w:rPr>
+          <w:rFonts w:ascii="Arial" w:hAnsi="Arial" w:cs="Arial"/>
+          <w:sz w:val="20"/>
+          <w:szCs w:val="20"/>
+        </w:rPr>
+        <w:t>Querying the movies f</w:t>
+      </w:r>
+      <w:r>
+        <w:rPr>
+          <w:rFonts w:ascii="Arial" w:hAnsi="Arial" w:cs="Arial"/>
+          <w:sz w:val="20"/>
+          <w:szCs w:val="20"/>
+        </w:rPr>
+        <w:t>ro</w:t>
+      </w:r>
+      <w:r>
+        <w:rPr>
+          <w:rFonts w:ascii="Arial" w:hAnsi="Arial" w:cs="Arial"/>
+          <w:sz w:val="20"/>
+          <w:szCs w:val="20"/>
+        </w:rPr>
+        <w:t xml:space="preserve">m </w:t>
+      </w:r>
+      <w:proofErr w:type="spellStart"/>
+      <w:r>
+        <w:rPr>
+          <w:rFonts w:ascii="Arial" w:hAnsi="Arial" w:cs="Arial"/>
+          <w:sz w:val="20"/>
+          <w:szCs w:val="20"/>
+        </w:rPr>
+        <w:t>OMD</w:t>
+      </w:r>
+      <w:r>
+        <w:rPr>
+          <w:rFonts w:ascii="Arial" w:hAnsi="Arial" w:cs="Arial"/>
+          <w:sz w:val="20"/>
+          <w:szCs w:val="20"/>
+        </w:rPr>
+        <w:t>b</w:t>
+      </w:r>
+      <w:proofErr w:type="spellEnd"/>
+      <w:r>
+        <w:rPr>
+          <w:rFonts w:ascii="Arial" w:hAnsi="Arial" w:cs="Arial"/>
+          <w:sz w:val="20"/>
+          <w:szCs w:val="20"/>
+        </w:rPr>
+        <w:t xml:space="preserve"> to get the viewer ratings and box-office revenue:</w:t>
       </w:r>
     </w:p>
     <w:p>
@@ -1201,10 +1303,10 @@
           <w:noProof/>
         </w:rPr>
         <w:drawing>
-          <wp:inline distT="0" distB="0" distL="0" distR="0" wp14:anchorId="18984014" wp14:editId="46565332">
-            <wp:extent cx="5376672" cy="2551621"/>
-            <wp:effectExtent l="0" t="0" r="0" b="1270"/>
-            <wp:docPr id="6" name="Picture 6"/>
+          <wp:inline distT="0" distB="0" distL="0" distR="0" wp14:anchorId="610ABAAD" wp14:editId="509F4801">
+            <wp:extent cx="5379720" cy="3634184"/>
+            <wp:effectExtent l="0" t="0" r="0" b="4445"/>
+            <wp:docPr id="3" name="Picture 3"/>
             <wp:cNvGraphicFramePr>
               <a:graphicFrameLocks xmlns:a="http://schemas.openxmlformats.org/drawingml/2006/main" noChangeAspect="1"/>
             </wp:cNvGraphicFramePr>
@@ -1224,7 +1326,7 @@
                   <pic:spPr>
                     <a:xfrm>
                       <a:off x="0" y="0"/>
-                      <a:ext cx="5376672" cy="2551621"/>
+                      <a:ext cx="5407374" cy="3652865"/>
                     </a:xfrm>
                     <a:prstGeom prst="rect">
                       <a:avLst/>
@@ -1239,74 +1341,69 @@
     </w:p>
     <w:p>
       <w:pPr>
-        <w:rPr>
-          <w:rFonts w:ascii="Arial" w:hAnsi="Arial" w:cs="Arial"/>
-          <w:sz w:val="20"/>
-          <w:szCs w:val="20"/>
-        </w:rPr>
-      </w:pPr>
-    </w:p>
-    <w:p>
-      <w:pPr>
-        <w:rPr>
-          <w:rFonts w:ascii="Arial" w:hAnsi="Arial" w:cs="Arial"/>
-          <w:sz w:val="20"/>
-          <w:szCs w:val="20"/>
-        </w:rPr>
-      </w:pPr>
-    </w:p>
-    <w:p>
-      <w:pPr>
-        <w:rPr>
-          <w:rFonts w:ascii="Arial" w:hAnsi="Arial" w:cs="Arial"/>
-          <w:sz w:val="20"/>
-          <w:szCs w:val="20"/>
-        </w:rPr>
-      </w:pPr>
-    </w:p>
-    <w:p>
-      <w:pPr>
-        <w:rPr>
-          <w:rFonts w:ascii="Arial" w:hAnsi="Arial" w:cs="Arial"/>
-          <w:sz w:val="20"/>
-          <w:szCs w:val="20"/>
-        </w:rPr>
-      </w:pPr>
-      <w:r>
-        <w:rPr>
-          <w:rFonts w:ascii="Arial" w:hAnsi="Arial" w:cs="Arial"/>
-          <w:sz w:val="20"/>
-          <w:szCs w:val="20"/>
+        <w:pStyle w:val="Heading4"/>
+      </w:pPr>
+      <w:r>
+        <w:t>Transform</w:t>
+      </w:r>
+    </w:p>
+    <w:p>
+      <w:pPr>
+        <w:rPr>
+          <w:rFonts w:ascii="Arial" w:hAnsi="Arial" w:cs="Arial"/>
+          <w:sz w:val="20"/>
+          <w:szCs w:val="20"/>
+        </w:rPr>
+      </w:pPr>
+      <w:r>
+        <w:rPr>
+          <w:rFonts w:ascii="Arial" w:hAnsi="Arial" w:cs="Arial"/>
+          <w:sz w:val="20"/>
+          <w:szCs w:val="20"/>
+        </w:rPr>
+        <w:t>Step 1:</w:t>
+      </w:r>
+      <w:r>
+        <w:rPr>
+          <w:rFonts w:ascii="Arial" w:hAnsi="Arial" w:cs="Arial"/>
+          <w:sz w:val="20"/>
+          <w:szCs w:val="20"/>
+        </w:rPr>
+        <w:t xml:space="preserve"> Combine the data</w:t>
+      </w:r>
+      <w:r>
+        <w:rPr>
+          <w:rFonts w:ascii="Arial" w:hAnsi="Arial" w:cs="Arial"/>
+          <w:sz w:val="20"/>
+          <w:szCs w:val="20"/>
+        </w:rPr>
+        <w:t xml:space="preserve"> from different sources into one</w:t>
+      </w:r>
+    </w:p>
+    <w:p>
+      <w:pPr>
+        <w:rPr>
+          <w:rFonts w:ascii="Arial" w:hAnsi="Arial" w:cs="Arial"/>
+          <w:sz w:val="20"/>
+          <w:szCs w:val="20"/>
+        </w:rPr>
+      </w:pPr>
+      <w:r>
+        <w:rPr>
+          <w:noProof/>
         </w:rPr>
         <w:lastRenderedPageBreak/>
-        <w:t xml:space="preserve">Step 2: </w:t>
-      </w:r>
-      <w:r>
-        <w:rPr>
-          <w:rFonts w:ascii="Arial" w:hAnsi="Arial" w:cs="Arial"/>
-          <w:sz w:val="20"/>
-          <w:szCs w:val="20"/>
-        </w:rPr>
-        <w:t>Run linear regression and plot various parameters</w:t>
-      </w:r>
-    </w:p>
-    <w:p>
-      <w:pPr>
-        <w:rPr>
-          <w:rFonts w:ascii="Arial" w:hAnsi="Arial" w:cs="Arial"/>
-          <w:sz w:val="20"/>
-          <w:szCs w:val="20"/>
-        </w:rPr>
-      </w:pPr>
+        <w:t xml:space="preserve"> </w:t>
+      </w:r>
       <w:r>
         <w:rPr>
           <w:noProof/>
         </w:rPr>
         <w:drawing>
-          <wp:inline distT="0" distB="0" distL="0" distR="0" wp14:anchorId="14C96C62" wp14:editId="5B4D153E">
-            <wp:extent cx="5376672" cy="2309212"/>
+          <wp:inline distT="0" distB="0" distL="0" distR="0" wp14:anchorId="4D564FE9" wp14:editId="12BD788A">
+            <wp:extent cx="5943600" cy="6006465"/>
             <wp:effectExtent l="0" t="0" r="0" b="0"/>
-            <wp:docPr id="10" name="Picture 10"/>
+            <wp:docPr id="4" name="Picture 4"/>
             <wp:cNvGraphicFramePr>
               <a:graphicFrameLocks xmlns:a="http://schemas.openxmlformats.org/drawingml/2006/main" noChangeAspect="1"/>
             </wp:cNvGraphicFramePr>
@@ -1326,7 +1423,91 @@
                   <pic:spPr>
                     <a:xfrm>
                       <a:off x="0" y="0"/>
-                      <a:ext cx="5376672" cy="2309212"/>
+                      <a:ext cx="5943600" cy="6006465"/>
+                    </a:xfrm>
+                    <a:prstGeom prst="rect">
+                      <a:avLst/>
+                    </a:prstGeom>
+                  </pic:spPr>
+                </pic:pic>
+              </a:graphicData>
+            </a:graphic>
+          </wp:inline>
+        </w:drawing>
+      </w:r>
+    </w:p>
+    <w:p>
+      <w:pPr>
+        <w:rPr>
+          <w:rFonts w:ascii="Arial" w:hAnsi="Arial" w:cs="Arial"/>
+          <w:sz w:val="20"/>
+          <w:szCs w:val="20"/>
+        </w:rPr>
+      </w:pPr>
+    </w:p>
+    <w:p>
+      <w:pPr>
+        <w:rPr>
+          <w:rFonts w:ascii="Arial" w:hAnsi="Arial" w:cs="Arial"/>
+          <w:sz w:val="20"/>
+          <w:szCs w:val="20"/>
+        </w:rPr>
+      </w:pPr>
+      <w:r>
+        <w:rPr>
+          <w:rFonts w:ascii="Arial" w:hAnsi="Arial" w:cs="Arial"/>
+          <w:sz w:val="20"/>
+          <w:szCs w:val="20"/>
+        </w:rPr>
+        <w:t xml:space="preserve">Step 2: </w:t>
+      </w:r>
+      <w:r>
+        <w:rPr>
+          <w:rFonts w:ascii="Arial" w:hAnsi="Arial" w:cs="Arial"/>
+          <w:sz w:val="20"/>
+          <w:szCs w:val="20"/>
+        </w:rPr>
+        <w:t>Run linear regression and plot various parameters</w:t>
+      </w:r>
+    </w:p>
+    <w:p>
+      <w:pPr>
+        <w:rPr>
+          <w:rFonts w:ascii="Arial" w:hAnsi="Arial" w:cs="Arial"/>
+          <w:sz w:val="20"/>
+          <w:szCs w:val="20"/>
+        </w:rPr>
+      </w:pPr>
+      <w:r>
+        <w:rPr>
+          <w:noProof/>
+        </w:rPr>
+        <w:lastRenderedPageBreak/>
+        <w:drawing>
+          <wp:inline distT="0" distB="0" distL="0" distR="0" wp14:anchorId="7B67C0F0" wp14:editId="794E958F">
+            <wp:extent cx="5943600" cy="2531110"/>
+            <wp:effectExtent l="0" t="0" r="0" b="2540"/>
+            <wp:docPr id="5" name="Picture 5"/>
+            <wp:cNvGraphicFramePr>
+              <a:graphicFrameLocks xmlns:a="http://schemas.openxmlformats.org/drawingml/2006/main" noChangeAspect="1"/>
+            </wp:cNvGraphicFramePr>
+            <a:graphic xmlns:a="http://schemas.openxmlformats.org/drawingml/2006/main">
+              <a:graphicData uri="http://schemas.openxmlformats.org/drawingml/2006/picture">
+                <pic:pic xmlns:pic="http://schemas.openxmlformats.org/drawingml/2006/picture">
+                  <pic:nvPicPr>
+                    <pic:cNvPr id="1" name=""/>
+                    <pic:cNvPicPr/>
+                  </pic:nvPicPr>
+                  <pic:blipFill>
+                    <a:blip r:embed="rId11"/>
+                    <a:stretch>
+                      <a:fillRect/>
+                    </a:stretch>
+                  </pic:blipFill>
+                  <pic:spPr>
+                    <a:xfrm>
+                      <a:off x="0" y="0"/>
+                      <a:ext cx="5943600" cy="2531110"/>
                     </a:xfrm>
                     <a:prstGeom prst="rect">
                       <a:avLst/>
@@ -1369,7 +1550,7 @@
                     </pic:cNvPicPr>
                   </pic:nvPicPr>
                   <pic:blipFill>
-                    <a:blip r:embed="rId11">
+                    <a:blip r:embed="rId12">
                       <a:extLst>
                         <a:ext uri="{28A0092B-C50C-407E-A947-70E740481C1C}">
                           <a14:useLocalDpi xmlns:a14="http://schemas.microsoft.com/office/drawing/2010/main" val="0"/>
@@ -1412,20 +1593,9 @@
     </w:p>
     <w:p>
       <w:pPr>
-        <w:rPr>
-          <w:rFonts w:ascii="Arial" w:hAnsi="Arial" w:cs="Arial"/>
-          <w:b/>
-          <w:sz w:val="20"/>
-          <w:szCs w:val="20"/>
-        </w:rPr>
-      </w:pPr>
-      <w:r>
-        <w:rPr>
-          <w:rFonts w:ascii="Arial" w:hAnsi="Arial" w:cs="Arial"/>
-          <w:b/>
-          <w:sz w:val="20"/>
-          <w:szCs w:val="20"/>
-        </w:rPr>
+        <w:pStyle w:val="Heading4"/>
+      </w:pPr>
+      <w:r>
         <w:t>Load</w:t>
       </w:r>
     </w:p>
@@ -1482,7 +1652,7 @@
                     <pic:cNvPicPr/>
                   </pic:nvPicPr>
                   <pic:blipFill>
-                    <a:blip r:embed="rId12"/>
+                    <a:blip r:embed="rId13"/>
                     <a:stretch>
                       <a:fillRect/>
                     </a:stretch>
@@ -1524,20 +1694,44 @@
       </w:pPr>
       <w:r>
         <w:rPr>
+          <w:rFonts w:ascii="Arial" w:hAnsi="Arial" w:cs="Arial"/>
+          <w:b/>
+          <w:sz w:val="20"/>
+          <w:szCs w:val="20"/>
+          <w:u w:val="single"/>
+        </w:rPr>
+        <w:lastRenderedPageBreak/>
+        <w:t>F</w:t>
+      </w:r>
+      <w:r>
+        <w:rPr>
+          <w:rFonts w:ascii="Arial" w:hAnsi="Arial" w:cs="Arial"/>
+          <w:b/>
+          <w:sz w:val="20"/>
+          <w:szCs w:val="20"/>
+          <w:u w:val="single"/>
+        </w:rPr>
+        <w:t xml:space="preserve">indings: </w:t>
+      </w:r>
+    </w:p>
+    <w:p>
+      <w:pPr>
+        <w:rPr>
+          <w:rFonts w:ascii="Arial" w:hAnsi="Arial" w:cs="Arial"/>
+          <w:b/>
+          <w:i/>
+          <w:sz w:val="20"/>
+          <w:szCs w:val="20"/>
+        </w:rPr>
+      </w:pPr>
+      <w:r>
+        <w:rPr>
           <w:noProof/>
         </w:rPr>
         <w:drawing>
-          <wp:anchor distT="0" distB="0" distL="114300" distR="114300" simplePos="0" relativeHeight="251658240" behindDoc="0" locked="0" layoutInCell="1" allowOverlap="1" wp14:anchorId="25F439C8" wp14:editId="7CAC4323">
-            <wp:simplePos x="0" y="0"/>
-            <wp:positionH relativeFrom="margin">
-              <wp:posOffset>0</wp:posOffset>
-            </wp:positionH>
-            <wp:positionV relativeFrom="margin">
-              <wp:posOffset>358140</wp:posOffset>
-            </wp:positionV>
+          <wp:inline distT="0" distB="0" distL="0" distR="0" wp14:anchorId="25F439C8" wp14:editId="393DE3BA">
             <wp:extent cx="2791460" cy="2133600"/>
             <wp:effectExtent l="0" t="0" r="8890" b="0"/>
-            <wp:wrapSquare wrapText="bothSides"/>
             <wp:docPr id="11" name="Picture 11"/>
             <wp:cNvGraphicFramePr>
               <a:graphicFrameLocks xmlns:a="http://schemas.openxmlformats.org/drawingml/2006/main" noChangeAspect="1"/>
@@ -1552,7 +1746,7 @@
                     </pic:cNvPicPr>
                   </pic:nvPicPr>
                   <pic:blipFill>
-                    <a:blip r:embed="rId11" cstate="print">
+                    <a:blip r:embed="rId12" cstate="print">
                       <a:extLst>
                         <a:ext uri="{28A0092B-C50C-407E-A947-70E740481C1C}">
                           <a14:useLocalDpi xmlns:a14="http://schemas.microsoft.com/office/drawing/2010/main" val="0"/>
@@ -1580,34 +1774,8 @@
                 </pic:pic>
               </a:graphicData>
             </a:graphic>
-            <wp14:sizeRelH relativeFrom="margin">
-              <wp14:pctWidth>0</wp14:pctWidth>
-            </wp14:sizeRelH>
-            <wp14:sizeRelV relativeFrom="margin">
-              <wp14:pctHeight>0</wp14:pctHeight>
-            </wp14:sizeRelV>
-          </wp:anchor>
+          </wp:inline>
         </w:drawing>
-      </w:r>
-      <w:r>
-        <w:rPr>
-          <w:rFonts w:ascii="Arial" w:hAnsi="Arial" w:cs="Arial"/>
-          <w:b/>
-          <w:sz w:val="20"/>
-          <w:szCs w:val="20"/>
-          <w:u w:val="single"/>
-        </w:rPr>
-        <w:t>F</w:t>
-      </w:r>
-      <w:r>
-        <w:rPr>
-          <w:rFonts w:ascii="Arial" w:hAnsi="Arial" w:cs="Arial"/>
-          <w:b/>
-          <w:sz w:val="20"/>
-          <w:szCs w:val="20"/>
-          <w:u w:val="single"/>
-        </w:rPr>
-        <w:t xml:space="preserve">indings: </w:t>
       </w:r>
     </w:p>
     <w:p>
@@ -1628,74 +1796,9 @@
           <w:sz w:val="20"/>
           <w:szCs w:val="20"/>
         </w:rPr>
-        <w:t>Graph 1: Book ratings vs. Movie ratings</w:t>
-      </w:r>
-    </w:p>
-    <w:p>
-      <w:pPr>
-        <w:rPr>
-          <w:rFonts w:ascii="Arial" w:hAnsi="Arial" w:cs="Arial"/>
-          <w:sz w:val="20"/>
-          <w:szCs w:val="20"/>
-        </w:rPr>
-      </w:pPr>
-      <w:r>
-        <w:rPr>
-          <w:rFonts w:ascii="Arial" w:hAnsi="Arial" w:cs="Arial"/>
-          <w:sz w:val="20"/>
-          <w:szCs w:val="20"/>
-        </w:rPr>
-        <w:t xml:space="preserve">The p-value of the book ratings vs movie ratings is quite low, which suggests that there is </w:t>
-      </w:r>
-      <w:r>
-        <w:rPr>
-          <w:rFonts w:ascii="Arial" w:hAnsi="Arial" w:cs="Arial"/>
-          <w:sz w:val="20"/>
-          <w:szCs w:val="20"/>
-        </w:rPr>
-        <w:t>some correlation between the book ratings and movie ratings.</w:t>
-      </w:r>
-    </w:p>
-    <w:p>
-      <w:pPr>
-        <w:rPr>
-          <w:noProof/>
-        </w:rPr>
-      </w:pPr>
-    </w:p>
-    <w:p>
-      <w:pPr>
-        <w:rPr>
-          <w:rFonts w:ascii="Arial" w:hAnsi="Arial" w:cs="Arial"/>
-          <w:sz w:val="20"/>
-          <w:szCs w:val="20"/>
-        </w:rPr>
-      </w:pPr>
-    </w:p>
-    <w:p>
-      <w:pPr>
-        <w:rPr>
-          <w:rFonts w:ascii="Arial" w:hAnsi="Arial" w:cs="Arial"/>
-          <w:b/>
-          <w:sz w:val="20"/>
-          <w:szCs w:val="20"/>
-          <w:u w:val="single"/>
-        </w:rPr>
-      </w:pPr>
-    </w:p>
-    <w:p>
-      <w:pPr>
-        <w:rPr>
-          <w:rFonts w:ascii="Arial" w:hAnsi="Arial" w:cs="Arial"/>
-          <w:b/>
-          <w:sz w:val="20"/>
-          <w:szCs w:val="20"/>
-          <w:u w:val="single"/>
-        </w:rPr>
-      </w:pPr>
-    </w:p>
-    <w:p>
-      <w:pPr>
+        <w:t xml:space="preserve">Graph 1: Book ratings vs. </w:t>
+      </w:r>
+      <w:r>
         <w:rPr>
           <w:rFonts w:ascii="Arial" w:hAnsi="Arial" w:cs="Arial"/>
           <w:b/>
@@ -1703,7 +1806,8 @@
           <w:sz w:val="20"/>
           <w:szCs w:val="20"/>
         </w:rPr>
-      </w:pPr>
+        <w:t>m</w:t>
+      </w:r>
       <w:r>
         <w:rPr>
           <w:rFonts w:ascii="Arial" w:hAnsi="Arial" w:cs="Arial"/>
@@ -1712,8 +1816,68 @@
           <w:sz w:val="20"/>
           <w:szCs w:val="20"/>
         </w:rPr>
-        <w:t>Graph 2: Book ratings vs Movie revenue</w:t>
-      </w:r>
+        <w:t>ovie ratings</w:t>
+      </w:r>
+    </w:p>
+    <w:p>
+      <w:pPr>
+        <w:rPr>
+          <w:rFonts w:ascii="Arial" w:hAnsi="Arial" w:cs="Arial"/>
+          <w:sz w:val="20"/>
+          <w:szCs w:val="20"/>
+        </w:rPr>
+      </w:pPr>
+      <w:r>
+        <w:rPr>
+          <w:rFonts w:ascii="Arial" w:hAnsi="Arial" w:cs="Arial"/>
+          <w:sz w:val="20"/>
+          <w:szCs w:val="20"/>
+        </w:rPr>
+        <w:t xml:space="preserve">The p-value given is a two-sided Wald test (with t-distribution) for the hypothesis that the slope is zero. </w:t>
+      </w:r>
+      <w:r>
+        <w:rPr>
+          <w:rFonts w:ascii="Arial" w:hAnsi="Arial" w:cs="Arial"/>
+          <w:sz w:val="20"/>
+          <w:szCs w:val="20"/>
+        </w:rPr>
+        <w:t xml:space="preserve">The p-value of book ratings vs movie ratings is quite low, which suggests that </w:t>
+      </w:r>
+      <w:r>
+        <w:rPr>
+          <w:rFonts w:ascii="Arial" w:hAnsi="Arial" w:cs="Arial"/>
+          <w:sz w:val="20"/>
+          <w:szCs w:val="20"/>
+        </w:rPr>
+        <w:t>a relationship is present</w:t>
+      </w:r>
+      <w:r>
+        <w:rPr>
+          <w:rFonts w:ascii="Arial" w:hAnsi="Arial" w:cs="Arial"/>
+          <w:sz w:val="20"/>
+          <w:szCs w:val="20"/>
+        </w:rPr>
+        <w:t xml:space="preserve"> between book ratings and movie ratings.</w:t>
+      </w:r>
+      <w:r>
+        <w:rPr>
+          <w:rFonts w:ascii="Arial" w:hAnsi="Arial" w:cs="Arial"/>
+          <w:sz w:val="20"/>
+          <w:szCs w:val="20"/>
+        </w:rPr>
+        <w:t xml:space="preserve"> The r-squared value, however, is quite low suggesting a large variance between the two rating systems, or simply that the relationship is not exactly a linear one. </w:t>
+      </w:r>
+    </w:p>
+    <w:p>
+      <w:pPr>
+        <w:rPr>
+          <w:rFonts w:ascii="Arial" w:hAnsi="Arial" w:cs="Arial"/>
+          <w:b/>
+          <w:sz w:val="20"/>
+          <w:szCs w:val="20"/>
+          <w:u w:val="single"/>
+        </w:rPr>
+      </w:pPr>
     </w:p>
     <w:p>
       <w:pPr>
@@ -1728,17 +1892,9 @@
           <w:noProof/>
         </w:rPr>
         <w:drawing>
-          <wp:anchor distT="0" distB="0" distL="114300" distR="114300" simplePos="0" relativeHeight="251659264" behindDoc="0" locked="0" layoutInCell="1" allowOverlap="1" wp14:anchorId="27B4100A" wp14:editId="42B1AC34">
-            <wp:simplePos x="0" y="0"/>
-            <wp:positionH relativeFrom="margin">
-              <wp:align>left</wp:align>
-            </wp:positionH>
-            <wp:positionV relativeFrom="margin">
-              <wp:posOffset>3086100</wp:posOffset>
-            </wp:positionV>
+          <wp:inline distT="0" distB="0" distL="0" distR="0" wp14:anchorId="27B4100A" wp14:editId="737D707D">
             <wp:extent cx="3260725" cy="2209800"/>
             <wp:effectExtent l="0" t="0" r="0" b="0"/>
-            <wp:wrapSquare wrapText="bothSides"/>
             <wp:docPr id="12" name="Picture 12"/>
             <wp:cNvGraphicFramePr>
               <a:graphicFrameLocks xmlns:a="http://schemas.openxmlformats.org/drawingml/2006/main" noChangeAspect="1"/>
@@ -1753,7 +1909,7 @@
                     </pic:cNvPicPr>
                   </pic:nvPicPr>
                   <pic:blipFill>
-                    <a:blip r:embed="rId13" cstate="print">
+                    <a:blip r:embed="rId14" cstate="print">
                       <a:extLst>
                         <a:ext uri="{28A0092B-C50C-407E-A947-70E740481C1C}">
                           <a14:useLocalDpi xmlns:a14="http://schemas.microsoft.com/office/drawing/2010/main" val="0"/>
@@ -1781,158 +1937,139 @@
                 </pic:pic>
               </a:graphicData>
             </a:graphic>
-            <wp14:sizeRelH relativeFrom="margin">
-              <wp14:pctWidth>0</wp14:pctWidth>
-            </wp14:sizeRelH>
-            <wp14:sizeRelV relativeFrom="margin">
-              <wp14:pctHeight>0</wp14:pctHeight>
-            </wp14:sizeRelV>
-          </wp:anchor>
+          </wp:inline>
         </w:drawing>
       </w:r>
-      <w:r>
-        <w:rPr>
-          <w:rFonts w:ascii="Arial" w:hAnsi="Arial" w:cs="Arial"/>
-          <w:sz w:val="20"/>
-          <w:szCs w:val="20"/>
-        </w:rPr>
-        <w:t>The p-value for book ratings vs movie revenue is also significantly low and suggests some correlation. But due to low r-square suggests, that we cannot fully explain the variance of the data points</w:t>
-      </w:r>
-    </w:p>
-    <w:p>
-      <w:pPr>
-        <w:rPr>
-          <w:rFonts w:ascii="Arial" w:hAnsi="Arial" w:cs="Arial"/>
-          <w:sz w:val="20"/>
-          <w:szCs w:val="20"/>
-        </w:rPr>
-      </w:pPr>
-    </w:p>
-    <w:p>
-      <w:pPr>
-        <w:rPr>
-          <w:rFonts w:ascii="Arial" w:hAnsi="Arial" w:cs="Arial"/>
-          <w:sz w:val="20"/>
-          <w:szCs w:val="20"/>
-        </w:rPr>
-      </w:pPr>
-    </w:p>
-    <w:p>
-      <w:pPr>
-        <w:rPr>
-          <w:rFonts w:ascii="Arial" w:hAnsi="Arial" w:cs="Arial"/>
-          <w:sz w:val="20"/>
-          <w:szCs w:val="20"/>
-        </w:rPr>
-      </w:pPr>
-    </w:p>
-    <w:p>
-      <w:pPr>
-        <w:rPr>
-          <w:rFonts w:ascii="Arial" w:hAnsi="Arial" w:cs="Arial"/>
-          <w:sz w:val="20"/>
-          <w:szCs w:val="20"/>
-        </w:rPr>
-      </w:pPr>
-    </w:p>
-    <w:p>
-      <w:pPr>
-        <w:rPr>
-          <w:rFonts w:ascii="Arial" w:hAnsi="Arial" w:cs="Arial"/>
-          <w:sz w:val="20"/>
-          <w:szCs w:val="20"/>
-        </w:rPr>
-      </w:pPr>
-    </w:p>
-    <w:p>
-      <w:pPr>
-        <w:rPr>
-          <w:rFonts w:ascii="Arial" w:hAnsi="Arial" w:cs="Arial"/>
-          <w:sz w:val="20"/>
-          <w:szCs w:val="20"/>
-        </w:rPr>
-      </w:pPr>
-    </w:p>
-    <w:p>
-      <w:pPr>
-        <w:rPr>
-          <w:rFonts w:ascii="Arial" w:hAnsi="Arial" w:cs="Arial"/>
-          <w:sz w:val="20"/>
-          <w:szCs w:val="20"/>
-        </w:rPr>
-      </w:pPr>
-    </w:p>
-    <w:p>
-      <w:pPr>
-        <w:rPr>
-          <w:rFonts w:ascii="Arial" w:hAnsi="Arial" w:cs="Arial"/>
-          <w:sz w:val="20"/>
-          <w:szCs w:val="20"/>
-        </w:rPr>
-      </w:pPr>
-    </w:p>
-    <w:p>
-      <w:pPr>
-        <w:rPr>
-          <w:rFonts w:ascii="Arial" w:hAnsi="Arial" w:cs="Arial"/>
-          <w:sz w:val="20"/>
-          <w:szCs w:val="20"/>
-        </w:rPr>
-      </w:pPr>
-    </w:p>
-    <w:p>
-      <w:pPr>
-        <w:rPr>
-          <w:rFonts w:ascii="Arial" w:hAnsi="Arial" w:cs="Arial"/>
-          <w:sz w:val="20"/>
-          <w:szCs w:val="20"/>
-        </w:rPr>
-      </w:pPr>
-    </w:p>
-    <w:p>
-      <w:pPr>
-        <w:rPr>
-          <w:rFonts w:ascii="Arial" w:hAnsi="Arial" w:cs="Arial"/>
-          <w:sz w:val="20"/>
-          <w:szCs w:val="20"/>
-        </w:rPr>
-      </w:pPr>
-    </w:p>
-    <w:p>
-      <w:pPr>
-        <w:rPr>
-          <w:rFonts w:ascii="Arial" w:hAnsi="Arial" w:cs="Arial"/>
-          <w:sz w:val="20"/>
-          <w:szCs w:val="20"/>
-        </w:rPr>
-      </w:pPr>
-    </w:p>
-    <w:p>
-      <w:pPr>
-        <w:rPr>
-          <w:rFonts w:ascii="Arial" w:hAnsi="Arial" w:cs="Arial"/>
-          <w:sz w:val="20"/>
-          <w:szCs w:val="20"/>
-        </w:rPr>
-      </w:pPr>
-    </w:p>
-    <w:p>
-      <w:pPr>
-        <w:rPr>
-          <w:rFonts w:ascii="Arial" w:hAnsi="Arial" w:cs="Arial"/>
-          <w:sz w:val="20"/>
-          <w:szCs w:val="20"/>
-        </w:rPr>
-      </w:pPr>
-    </w:p>
-    <w:p>
-      <w:pPr>
-        <w:rPr>
-          <w:rFonts w:ascii="Arial" w:hAnsi="Arial" w:cs="Arial"/>
-          <w:sz w:val="20"/>
-          <w:szCs w:val="20"/>
-        </w:rPr>
-      </w:pPr>
+    </w:p>
+    <w:p>
+      <w:pPr>
+        <w:rPr>
+          <w:rFonts w:ascii="Arial" w:hAnsi="Arial" w:cs="Arial"/>
+          <w:b/>
+          <w:i/>
+          <w:sz w:val="20"/>
+          <w:szCs w:val="20"/>
+        </w:rPr>
+      </w:pPr>
+      <w:r>
+        <w:rPr>
+          <w:rFonts w:ascii="Arial" w:hAnsi="Arial" w:cs="Arial"/>
+          <w:b/>
+          <w:i/>
+          <w:sz w:val="20"/>
+          <w:szCs w:val="20"/>
+        </w:rPr>
+        <w:t xml:space="preserve">Graph 2: Book ratings vs </w:t>
+      </w:r>
+      <w:r>
+        <w:rPr>
+          <w:rFonts w:ascii="Arial" w:hAnsi="Arial" w:cs="Arial"/>
+          <w:b/>
+          <w:i/>
+          <w:sz w:val="20"/>
+          <w:szCs w:val="20"/>
+        </w:rPr>
+        <w:t>m</w:t>
+      </w:r>
+      <w:r>
+        <w:rPr>
+          <w:rFonts w:ascii="Arial" w:hAnsi="Arial" w:cs="Arial"/>
+          <w:b/>
+          <w:i/>
+          <w:sz w:val="20"/>
+          <w:szCs w:val="20"/>
+        </w:rPr>
+        <w:t>ovie revenue</w:t>
+      </w:r>
+    </w:p>
+    <w:p>
+      <w:pPr>
+        <w:rPr>
+          <w:rFonts w:ascii="Arial" w:hAnsi="Arial" w:cs="Arial"/>
+          <w:sz w:val="20"/>
+          <w:szCs w:val="20"/>
+        </w:rPr>
+      </w:pPr>
+      <w:r>
+        <w:rPr>
+          <w:rFonts w:ascii="Arial" w:hAnsi="Arial" w:cs="Arial"/>
+          <w:sz w:val="20"/>
+          <w:szCs w:val="20"/>
+        </w:rPr>
+        <w:t xml:space="preserve">The p-value for book ratings vs movie revenue is also low and suggests </w:t>
+      </w:r>
+      <w:r>
+        <w:rPr>
+          <w:rFonts w:ascii="Arial" w:hAnsi="Arial" w:cs="Arial"/>
+          <w:sz w:val="20"/>
+          <w:szCs w:val="20"/>
+        </w:rPr>
+        <w:t>a relationship between book ratings and revenues from the adapted science fiction film</w:t>
+      </w:r>
+      <w:r>
+        <w:rPr>
+          <w:rFonts w:ascii="Arial" w:hAnsi="Arial" w:cs="Arial"/>
+          <w:sz w:val="20"/>
+          <w:szCs w:val="20"/>
+        </w:rPr>
+        <w:t>. But</w:t>
+      </w:r>
+      <w:r>
+        <w:rPr>
+          <w:rFonts w:ascii="Arial" w:hAnsi="Arial" w:cs="Arial"/>
+          <w:sz w:val="20"/>
+          <w:szCs w:val="20"/>
+        </w:rPr>
+        <w:t>,</w:t>
+      </w:r>
+      <w:r>
+        <w:rPr>
+          <w:rFonts w:ascii="Arial" w:hAnsi="Arial" w:cs="Arial"/>
+          <w:sz w:val="20"/>
+          <w:szCs w:val="20"/>
+        </w:rPr>
+        <w:t xml:space="preserve"> </w:t>
+      </w:r>
+      <w:r>
+        <w:rPr>
+          <w:rFonts w:ascii="Arial" w:hAnsi="Arial" w:cs="Arial"/>
+          <w:sz w:val="20"/>
+          <w:szCs w:val="20"/>
+        </w:rPr>
+        <w:t>the</w:t>
+      </w:r>
+      <w:r>
+        <w:rPr>
+          <w:rFonts w:ascii="Arial" w:hAnsi="Arial" w:cs="Arial"/>
+          <w:sz w:val="20"/>
+          <w:szCs w:val="20"/>
+        </w:rPr>
+        <w:t xml:space="preserve"> low r-square suggests</w:t>
+      </w:r>
+      <w:r>
+        <w:rPr>
+          <w:rFonts w:ascii="Arial" w:hAnsi="Arial" w:cs="Arial"/>
+          <w:sz w:val="20"/>
+          <w:szCs w:val="20"/>
+        </w:rPr>
+        <w:t xml:space="preserve"> again suggests that we</w:t>
+      </w:r>
+      <w:r>
+        <w:rPr>
+          <w:rFonts w:ascii="Arial" w:hAnsi="Arial" w:cs="Arial"/>
+          <w:sz w:val="20"/>
+          <w:szCs w:val="20"/>
+        </w:rPr>
+        <w:t xml:space="preserve"> cannot fully explain the variance of the data points</w:t>
+      </w:r>
+      <w:r>
+        <w:rPr>
+          <w:rFonts w:ascii="Arial" w:hAnsi="Arial" w:cs="Arial"/>
+          <w:sz w:val="20"/>
+          <w:szCs w:val="20"/>
+        </w:rPr>
+        <w:t>. In fact, the relationship appears to be exponential by eye!</w:t>
+      </w:r>
     </w:p>
     <w:p>
       <w:pPr>
@@ -1950,18 +2087,11 @@
           <w:i/>
           <w:noProof/>
         </w:rPr>
+        <w:lastRenderedPageBreak/>
         <w:drawing>
-          <wp:anchor distT="0" distB="0" distL="114300" distR="114300" simplePos="0" relativeHeight="251660288" behindDoc="0" locked="0" layoutInCell="1" allowOverlap="1" wp14:anchorId="1A335287" wp14:editId="362C06EF">
-            <wp:simplePos x="0" y="0"/>
-            <wp:positionH relativeFrom="margin">
-              <wp:posOffset>2881630</wp:posOffset>
-            </wp:positionH>
-            <wp:positionV relativeFrom="margin">
-              <wp:align>top</wp:align>
-            </wp:positionV>
+          <wp:inline distT="0" distB="0" distL="0" distR="0" wp14:anchorId="1A335287" wp14:editId="0C8C0CA6">
             <wp:extent cx="2925594" cy="2212848"/>
             <wp:effectExtent l="0" t="0" r="8255" b="0"/>
-            <wp:wrapSquare wrapText="bothSides"/>
             <wp:docPr id="13" name="Picture 13"/>
             <wp:cNvGraphicFramePr>
               <a:graphicFrameLocks xmlns:a="http://schemas.openxmlformats.org/drawingml/2006/main" noChangeAspect="1"/>
@@ -1976,7 +2106,7 @@
                     </pic:cNvPicPr>
                   </pic:nvPicPr>
                   <pic:blipFill>
-                    <a:blip r:embed="rId14" cstate="print">
+                    <a:blip r:embed="rId15" cstate="print">
                       <a:extLst>
                         <a:ext uri="{28A0092B-C50C-407E-A947-70E740481C1C}">
                           <a14:useLocalDpi xmlns:a14="http://schemas.microsoft.com/office/drawing/2010/main" val="0"/>
@@ -2004,16 +2134,12 @@
                 </pic:pic>
               </a:graphicData>
             </a:graphic>
-            <wp14:sizeRelH relativeFrom="margin">
-              <wp14:pctWidth>0</wp14:pctWidth>
-            </wp14:sizeRelH>
-            <wp14:sizeRelV relativeFrom="margin">
-              <wp14:pctHeight>0</wp14:pctHeight>
-            </wp14:sizeRelV>
-          </wp:anchor>
+          </wp:inline>
         </w:drawing>
       </w:r>
-      <w:r>
+    </w:p>
+    <w:p>
+      <w:pPr>
         <w:rPr>
           <w:rFonts w:ascii="Arial" w:hAnsi="Arial" w:cs="Arial"/>
           <w:b/>
@@ -2021,31 +2147,68 @@
           <w:sz w:val="20"/>
           <w:szCs w:val="20"/>
         </w:rPr>
-        <w:t>Graph 3: Movie ratings vs Movie revenue</w:t>
-      </w:r>
-    </w:p>
-    <w:p>
-      <w:pPr>
-        <w:rPr>
-          <w:rFonts w:ascii="Arial" w:hAnsi="Arial" w:cs="Arial"/>
-          <w:sz w:val="20"/>
-          <w:szCs w:val="20"/>
-        </w:rPr>
-      </w:pPr>
-      <w:r>
-        <w:rPr>
-          <w:rFonts w:ascii="Arial" w:hAnsi="Arial" w:cs="Arial"/>
-          <w:sz w:val="20"/>
-          <w:szCs w:val="20"/>
-        </w:rPr>
-        <w:t>The plot of movie ratings vs movie revenues shows the similar trends as Graph 2(book ratings vs movie revenue)</w:t>
-      </w:r>
-    </w:p>
-    <w:p>
-      <w:pPr>
+      </w:pPr>
+      <w:r>
         <w:rPr>
           <w:rFonts w:ascii="Arial" w:hAnsi="Arial" w:cs="Arial"/>
           <w:b/>
+          <w:i/>
+          <w:sz w:val="20"/>
+          <w:szCs w:val="20"/>
+        </w:rPr>
+        <w:t xml:space="preserve">Graph 3: Movie ratings vs </w:t>
+      </w:r>
+      <w:r>
+        <w:rPr>
+          <w:rFonts w:ascii="Arial" w:hAnsi="Arial" w:cs="Arial"/>
+          <w:b/>
+          <w:i/>
+          <w:sz w:val="20"/>
+          <w:szCs w:val="20"/>
+        </w:rPr>
+        <w:t>m</w:t>
+      </w:r>
+      <w:r>
+        <w:rPr>
+          <w:rFonts w:ascii="Arial" w:hAnsi="Arial" w:cs="Arial"/>
+          <w:b/>
+          <w:i/>
+          <w:sz w:val="20"/>
+          <w:szCs w:val="20"/>
+        </w:rPr>
+        <w:t>ovie revenue</w:t>
+      </w:r>
+    </w:p>
+    <w:p>
+      <w:pPr>
+        <w:rPr>
+          <w:rFonts w:ascii="Arial" w:hAnsi="Arial" w:cs="Arial"/>
+          <w:sz w:val="20"/>
+          <w:szCs w:val="20"/>
+        </w:rPr>
+      </w:pPr>
+      <w:r>
+        <w:rPr>
+          <w:rFonts w:ascii="Arial" w:hAnsi="Arial" w:cs="Arial"/>
+          <w:sz w:val="20"/>
+          <w:szCs w:val="20"/>
+        </w:rPr>
+        <w:t xml:space="preserve">The plot of movie ratings vs movie revenues shows </w:t>
+      </w:r>
+      <w:r>
+        <w:rPr>
+          <w:rFonts w:ascii="Arial" w:hAnsi="Arial" w:cs="Arial"/>
+          <w:sz w:val="20"/>
+          <w:szCs w:val="20"/>
+        </w:rPr>
+        <w:t>no particular trend as indicated by the very large p-value and very small r-square value.</w:t>
+      </w:r>
+    </w:p>
+    <w:p>
+      <w:pPr>
+        <w:rPr>
+          <w:rFonts w:ascii="Arial" w:hAnsi="Arial" w:cs="Arial"/>
+          <w:b/>
           <w:sz w:val="20"/>
           <w:szCs w:val="20"/>
           <w:u w:val="single"/>
@@ -2054,45 +2217,10 @@
     </w:p>
     <w:p>
       <w:pPr>
-        <w:rPr>
-          <w:rFonts w:ascii="Arial" w:hAnsi="Arial" w:cs="Arial"/>
-          <w:b/>
-          <w:sz w:val="20"/>
-          <w:szCs w:val="20"/>
-          <w:u w:val="single"/>
-        </w:rPr>
-      </w:pPr>
-    </w:p>
-    <w:p>
-      <w:pPr>
-        <w:rPr>
-          <w:rFonts w:ascii="Arial" w:hAnsi="Arial" w:cs="Arial"/>
-          <w:b/>
-          <w:sz w:val="20"/>
-          <w:szCs w:val="20"/>
-          <w:u w:val="single"/>
-        </w:rPr>
-      </w:pPr>
-    </w:p>
-    <w:p>
-      <w:pPr>
-        <w:rPr>
-          <w:rFonts w:ascii="Arial" w:hAnsi="Arial" w:cs="Arial"/>
-          <w:b/>
-          <w:sz w:val="20"/>
-          <w:szCs w:val="20"/>
-          <w:u w:val="single"/>
-        </w:rPr>
-      </w:pPr>
-      <w:r>
-        <w:rPr>
-          <w:rFonts w:ascii="Arial" w:hAnsi="Arial" w:cs="Arial"/>
-          <w:b/>
-          <w:sz w:val="20"/>
-          <w:szCs w:val="20"/>
-          <w:u w:val="single"/>
-        </w:rPr>
-        <w:t>Conclusions:</w:t>
+        <w:pStyle w:val="Heading2"/>
+      </w:pPr>
+      <w:r>
+        <w:t>Discussion and Conclusions</w:t>
       </w:r>
     </w:p>
     <w:p>
@@ -2114,7 +2242,71 @@
           <w:sz w:val="20"/>
           <w:szCs w:val="20"/>
         </w:rPr>
-        <w:t>We did find correlation between book ratings and movie ratings, which suggests that successful book do guarantee a successful movie adaptation due to some extent</w:t>
+        <w:t xml:space="preserve">We </w:t>
+      </w:r>
+      <w:r>
+        <w:rPr>
+          <w:rFonts w:ascii="Arial" w:hAnsi="Arial" w:cs="Arial"/>
+          <w:sz w:val="20"/>
+          <w:szCs w:val="20"/>
+        </w:rPr>
+        <w:t>found a relationship</w:t>
+      </w:r>
+      <w:r>
+        <w:rPr>
+          <w:rFonts w:ascii="Arial" w:hAnsi="Arial" w:cs="Arial"/>
+          <w:sz w:val="20"/>
+          <w:szCs w:val="20"/>
+        </w:rPr>
+        <w:t xml:space="preserve"> between book ratings and movie ratings, which suggests that </w:t>
+      </w:r>
+      <w:r>
+        <w:rPr>
+          <w:rFonts w:ascii="Arial" w:hAnsi="Arial" w:cs="Arial"/>
+          <w:sz w:val="20"/>
+          <w:szCs w:val="20"/>
+        </w:rPr>
+        <w:t xml:space="preserve">highly rated science fiction </w:t>
+      </w:r>
+      <w:r>
+        <w:rPr>
+          <w:rFonts w:ascii="Arial" w:hAnsi="Arial" w:cs="Arial"/>
+          <w:sz w:val="20"/>
+          <w:szCs w:val="20"/>
+        </w:rPr>
+        <w:t>book</w:t>
+      </w:r>
+      <w:r>
+        <w:rPr>
+          <w:rFonts w:ascii="Arial" w:hAnsi="Arial" w:cs="Arial"/>
+          <w:sz w:val="20"/>
+          <w:szCs w:val="20"/>
+        </w:rPr>
+        <w:t>s</w:t>
+      </w:r>
+      <w:r>
+        <w:rPr>
+          <w:rFonts w:ascii="Arial" w:hAnsi="Arial" w:cs="Arial"/>
+          <w:sz w:val="20"/>
+          <w:szCs w:val="20"/>
+        </w:rPr>
+        <w:t xml:space="preserve"> do guarantee a successful movie adaptation to some extent</w:t>
+      </w:r>
+      <w:r>
+        <w:rPr>
+          <w:rFonts w:ascii="Arial" w:hAnsi="Arial" w:cs="Arial"/>
+          <w:sz w:val="20"/>
+          <w:szCs w:val="20"/>
+        </w:rPr>
+        <w:t>. This relationship, however, has a huge variance and there are likely many other factors at play</w:t>
+      </w:r>
+      <w:r>
+        <w:rPr>
+          <w:rFonts w:ascii="Arial" w:hAnsi="Arial" w:cs="Arial"/>
+          <w:sz w:val="20"/>
+          <w:szCs w:val="20"/>
+        </w:rPr>
+        <w:t xml:space="preserve"> in the success of the movie such as production value, marketing, direction, etc.</w:t>
       </w:r>
     </w:p>
     <w:p>
@@ -2136,75 +2328,162 @@
           <w:sz w:val="20"/>
           <w:szCs w:val="20"/>
         </w:rPr>
-        <w:t>Th</w:t>
-      </w:r>
-      <w:r>
-        <w:rPr>
-          <w:rFonts w:ascii="Arial" w:hAnsi="Arial" w:cs="Arial"/>
-          <w:sz w:val="20"/>
-          <w:szCs w:val="20"/>
-        </w:rPr>
-        <w:t>ere are various other factors which would play an important role in the success of the movie, such as production value, marketing, direction, etc.</w:t>
-      </w:r>
-    </w:p>
-    <w:p>
-      <w:pPr>
-        <w:pStyle w:val="ListParagraph"/>
-        <w:numPr>
-          <w:ilvl w:val="0"/>
-          <w:numId w:val="5"/>
-        </w:numPr>
-        <w:rPr>
-          <w:rFonts w:ascii="Arial" w:hAnsi="Arial" w:cs="Arial"/>
-          <w:sz w:val="20"/>
-          <w:szCs w:val="20"/>
-        </w:rPr>
-      </w:pPr>
-      <w:r>
-        <w:rPr>
-          <w:rFonts w:ascii="Arial" w:hAnsi="Arial" w:cs="Arial"/>
-          <w:sz w:val="20"/>
-          <w:szCs w:val="20"/>
-        </w:rPr>
-        <w:t>We did find some relation between ratings and box-office success of the movie, but any conclusion cannot be drawn due to limited data points</w:t>
-      </w:r>
-    </w:p>
-    <w:p>
-      <w:pPr>
-        <w:rPr>
-          <w:rFonts w:ascii="Arial" w:hAnsi="Arial" w:cs="Arial"/>
-          <w:b/>
-          <w:sz w:val="20"/>
-          <w:szCs w:val="20"/>
-          <w:u w:val="single"/>
-        </w:rPr>
-      </w:pPr>
-      <w:r>
-        <w:rPr>
-          <w:rFonts w:ascii="Arial" w:hAnsi="Arial" w:cs="Arial"/>
-          <w:b/>
-          <w:sz w:val="20"/>
-          <w:szCs w:val="20"/>
-          <w:u w:val="single"/>
-        </w:rPr>
-        <w:t xml:space="preserve">Discussion: </w:t>
-      </w:r>
-    </w:p>
-    <w:p>
-      <w:pPr>
-        <w:rPr>
-          <w:rFonts w:ascii="Arial" w:hAnsi="Arial" w:cs="Arial"/>
-          <w:sz w:val="20"/>
-          <w:szCs w:val="20"/>
-        </w:rPr>
-      </w:pPr>
-      <w:r>
-        <w:rPr>
-          <w:rFonts w:ascii="Arial" w:hAnsi="Arial" w:cs="Arial"/>
-          <w:sz w:val="20"/>
-          <w:szCs w:val="20"/>
-        </w:rPr>
-        <w:t>Some of the issues that we faced were:</w:t>
+        <w:t>Interestingly, we found</w:t>
+      </w:r>
+      <w:r>
+        <w:rPr>
+          <w:rFonts w:ascii="Arial" w:hAnsi="Arial" w:cs="Arial"/>
+          <w:sz w:val="20"/>
+          <w:szCs w:val="20"/>
+        </w:rPr>
+        <w:t xml:space="preserve"> </w:t>
+      </w:r>
+      <w:r>
+        <w:rPr>
+          <w:rFonts w:ascii="Arial" w:hAnsi="Arial" w:cs="Arial"/>
+          <w:sz w:val="20"/>
+          <w:szCs w:val="20"/>
+        </w:rPr>
+        <w:t xml:space="preserve">a </w:t>
+      </w:r>
+      <w:r>
+        <w:rPr>
+          <w:rFonts w:ascii="Arial" w:hAnsi="Arial" w:cs="Arial"/>
+          <w:sz w:val="20"/>
+          <w:szCs w:val="20"/>
+        </w:rPr>
+        <w:t>relation</w:t>
+      </w:r>
+      <w:r>
+        <w:rPr>
+          <w:rFonts w:ascii="Arial" w:hAnsi="Arial" w:cs="Arial"/>
+          <w:sz w:val="20"/>
+          <w:szCs w:val="20"/>
+        </w:rPr>
+        <w:t>ship</w:t>
+      </w:r>
+      <w:r>
+        <w:rPr>
+          <w:rFonts w:ascii="Arial" w:hAnsi="Arial" w:cs="Arial"/>
+          <w:sz w:val="20"/>
+          <w:szCs w:val="20"/>
+        </w:rPr>
+        <w:t xml:space="preserve"> between</w:t>
+      </w:r>
+      <w:r>
+        <w:rPr>
+          <w:rFonts w:ascii="Arial" w:hAnsi="Arial" w:cs="Arial"/>
+          <w:sz w:val="20"/>
+          <w:szCs w:val="20"/>
+        </w:rPr>
+        <w:t xml:space="preserve"> book</w:t>
+      </w:r>
+      <w:r>
+        <w:rPr>
+          <w:rFonts w:ascii="Arial" w:hAnsi="Arial" w:cs="Arial"/>
+          <w:sz w:val="20"/>
+          <w:szCs w:val="20"/>
+        </w:rPr>
+        <w:t xml:space="preserve"> ratings and box-office success of the movie, but </w:t>
+      </w:r>
+      <w:r>
+        <w:rPr>
+          <w:rFonts w:ascii="Arial" w:hAnsi="Arial" w:cs="Arial"/>
+          <w:sz w:val="20"/>
+          <w:szCs w:val="20"/>
+        </w:rPr>
+        <w:t xml:space="preserve">did not see any relationship between the ratings of the movies themselves with revenue. We caution, however, </w:t>
+      </w:r>
+      <w:proofErr w:type="gramStart"/>
+      <w:r>
+        <w:rPr>
+          <w:rFonts w:ascii="Arial" w:hAnsi="Arial" w:cs="Arial"/>
+          <w:sz w:val="20"/>
+          <w:szCs w:val="20"/>
+        </w:rPr>
+        <w:t>than</w:t>
+      </w:r>
+      <w:proofErr w:type="gramEnd"/>
+      <w:r>
+        <w:rPr>
+          <w:rFonts w:ascii="Arial" w:hAnsi="Arial" w:cs="Arial"/>
+          <w:sz w:val="20"/>
+          <w:szCs w:val="20"/>
+        </w:rPr>
+        <w:t xml:space="preserve"> this </w:t>
+      </w:r>
+      <w:r>
+        <w:rPr>
+          <w:rFonts w:ascii="Arial" w:hAnsi="Arial" w:cs="Arial"/>
+          <w:sz w:val="20"/>
+          <w:szCs w:val="20"/>
+        </w:rPr>
+        <w:t xml:space="preserve">conclusion </w:t>
+      </w:r>
+      <w:r>
+        <w:rPr>
+          <w:rFonts w:ascii="Arial" w:hAnsi="Arial" w:cs="Arial"/>
+          <w:sz w:val="20"/>
+          <w:szCs w:val="20"/>
+        </w:rPr>
+        <w:t>is derived from a</w:t>
+      </w:r>
+      <w:r>
+        <w:rPr>
+          <w:rFonts w:ascii="Arial" w:hAnsi="Arial" w:cs="Arial"/>
+          <w:sz w:val="20"/>
+          <w:szCs w:val="20"/>
+        </w:rPr>
+        <w:t xml:space="preserve"> limited</w:t>
+      </w:r>
+      <w:r>
+        <w:rPr>
+          <w:rFonts w:ascii="Arial" w:hAnsi="Arial" w:cs="Arial"/>
+          <w:sz w:val="20"/>
+          <w:szCs w:val="20"/>
+        </w:rPr>
+        <w:t xml:space="preserve"> number of</w:t>
+      </w:r>
+      <w:r>
+        <w:rPr>
+          <w:rFonts w:ascii="Arial" w:hAnsi="Arial" w:cs="Arial"/>
+          <w:sz w:val="20"/>
+          <w:szCs w:val="20"/>
+        </w:rPr>
+        <w:t xml:space="preserve"> data points</w:t>
+      </w:r>
+    </w:p>
+    <w:p>
+      <w:pPr>
+        <w:rPr>
+          <w:rFonts w:ascii="Arial" w:hAnsi="Arial" w:cs="Arial"/>
+          <w:sz w:val="20"/>
+          <w:szCs w:val="20"/>
+        </w:rPr>
+      </w:pPr>
+      <w:r>
+        <w:rPr>
+          <w:rFonts w:ascii="Arial" w:hAnsi="Arial" w:cs="Arial"/>
+          <w:sz w:val="20"/>
+          <w:szCs w:val="20"/>
+        </w:rPr>
+        <w:t xml:space="preserve">Some of the issues that we faced </w:t>
+      </w:r>
+      <w:r>
+        <w:rPr>
+          <w:rFonts w:ascii="Arial" w:hAnsi="Arial" w:cs="Arial"/>
+          <w:sz w:val="20"/>
+          <w:szCs w:val="20"/>
+        </w:rPr>
+        <w:t>in our analyses were</w:t>
+      </w:r>
+      <w:r>
+        <w:rPr>
+          <w:rFonts w:ascii="Arial" w:hAnsi="Arial" w:cs="Arial"/>
+          <w:sz w:val="20"/>
+          <w:szCs w:val="20"/>
+        </w:rPr>
+        <w:t>:</w:t>
       </w:r>
     </w:p>
     <w:p>
@@ -2248,8 +2527,26 @@
           <w:sz w:val="20"/>
           <w:szCs w:val="20"/>
         </w:rPr>
-        <w:t>Box office data for all the queried movies were not found on OMDB</w:t>
-      </w:r>
+        <w:t xml:space="preserve">Box office data for all the queried movies were not found on </w:t>
+      </w:r>
+      <w:proofErr w:type="spellStart"/>
+      <w:r>
+        <w:rPr>
+          <w:rFonts w:ascii="Arial" w:hAnsi="Arial" w:cs="Arial"/>
+          <w:sz w:val="20"/>
+          <w:szCs w:val="20"/>
+        </w:rPr>
+        <w:t>OMD</w:t>
+      </w:r>
+      <w:r>
+        <w:rPr>
+          <w:rFonts w:ascii="Arial" w:hAnsi="Arial" w:cs="Arial"/>
+          <w:sz w:val="20"/>
+          <w:szCs w:val="20"/>
+        </w:rPr>
+        <w:t>b</w:t>
+      </w:r>
+      <w:proofErr w:type="spellEnd"/>
     </w:p>
     <w:p>
       <w:pPr>
@@ -2270,7 +2567,23 @@
           <w:sz w:val="20"/>
           <w:szCs w:val="20"/>
         </w:rPr>
-        <w:t>Data cleaning took lot of time as there were additional characters/spaces in the titles</w:t>
+        <w:t>Data cleaning took</w:t>
+      </w:r>
+      <w:r>
+        <w:rPr>
+          <w:rFonts w:ascii="Arial" w:hAnsi="Arial" w:cs="Arial"/>
+          <w:sz w:val="20"/>
+          <w:szCs w:val="20"/>
+        </w:rPr>
+        <w:t xml:space="preserve"> a</w:t>
+      </w:r>
+      <w:r>
+        <w:rPr>
+          <w:rFonts w:ascii="Arial" w:hAnsi="Arial" w:cs="Arial"/>
+          <w:sz w:val="20"/>
+          <w:szCs w:val="20"/>
+        </w:rPr>
+        <w:t xml:space="preserve"> lot of time as there were additional characters/spaces in the titles</w:t>
       </w:r>
     </w:p>
     <w:p>
@@ -2292,15 +2605,55 @@
           <w:sz w:val="20"/>
           <w:szCs w:val="20"/>
         </w:rPr>
-        <w:t xml:space="preserve">Scanning and identifying the right sources took bit of an effort. For example: we wanted to scrape Amazon for book reviews and add it to Goodreads reviews but Amazon blocked </w:t>
-      </w:r>
-      <w:r>
-        <w:rPr>
-          <w:rFonts w:ascii="Arial" w:hAnsi="Arial" w:cs="Arial"/>
-          <w:sz w:val="20"/>
-          <w:szCs w:val="20"/>
-        </w:rPr>
-        <w:t>us out</w:t>
+        <w:t>Scanning and identifying the right sources took bit of an effort. For example</w:t>
+      </w:r>
+      <w:r>
+        <w:rPr>
+          <w:rFonts w:ascii="Arial" w:hAnsi="Arial" w:cs="Arial"/>
+          <w:sz w:val="20"/>
+          <w:szCs w:val="20"/>
+        </w:rPr>
+        <w:t>,</w:t>
+      </w:r>
+      <w:r>
+        <w:rPr>
+          <w:rFonts w:ascii="Arial" w:hAnsi="Arial" w:cs="Arial"/>
+          <w:sz w:val="20"/>
+          <w:szCs w:val="20"/>
+        </w:rPr>
+        <w:t xml:space="preserve"> we wanted to scrape Amazon for book reviews and add it to Goodreads reviews</w:t>
+      </w:r>
+      <w:r>
+        <w:rPr>
+          <w:rFonts w:ascii="Arial" w:hAnsi="Arial" w:cs="Arial"/>
+          <w:sz w:val="20"/>
+          <w:szCs w:val="20"/>
+        </w:rPr>
+        <w:t xml:space="preserve"> (doing a weighted average according to the number of user ratings)</w:t>
+      </w:r>
+      <w:r>
+        <w:rPr>
+          <w:rFonts w:ascii="Arial" w:hAnsi="Arial" w:cs="Arial"/>
+          <w:sz w:val="20"/>
+          <w:szCs w:val="20"/>
+        </w:rPr>
+        <w:t xml:space="preserve"> but Amazon blocked </w:t>
+      </w:r>
+      <w:r>
+        <w:rPr>
+          <w:rFonts w:ascii="Arial" w:hAnsi="Arial" w:cs="Arial"/>
+          <w:sz w:val="20"/>
+          <w:szCs w:val="20"/>
+        </w:rPr>
+        <w:t>our scrapping queries after a few requests</w:t>
+      </w:r>
+      <w:r>
+        <w:rPr>
+          <w:rFonts w:ascii="Arial" w:hAnsi="Arial" w:cs="Arial"/>
+          <w:sz w:val="20"/>
+          <w:szCs w:val="20"/>
+        </w:rPr>
+        <w:t xml:space="preserve"> (and Chapters Indigo does not authorize scrapping of the user ratings from their website).</w:t>
       </w:r>
     </w:p>
     <w:p>
@@ -3304,6 +3657,93 @@
     <w:name w:val="Normal"/>
     <w:qFormat/>
   </w:style>
+  <w:style w:type="paragraph" w:styleId="Heading1">
+    <w:name w:val="heading 1"/>
+    <w:basedOn w:val="Normal"/>
+    <w:next w:val="Normal"/>
+    <w:link w:val="Heading1Char"/>
+    <w:uiPriority w:val="9"/>
+    <w:qFormat/>
+    <w:rsid w:val="00DD6883"/>
+    <w:pPr>
+      <w:keepNext/>
+      <w:keepLines/>
+      <w:spacing w:before="240" w:after="0"/>
+      <w:outlineLvl w:val="0"/>
+    </w:pPr>
+    <w:rPr>
+      <w:rFonts w:asciiTheme="majorHAnsi" w:eastAsiaTheme="majorEastAsia" w:hAnsiTheme="majorHAnsi" w:cstheme="majorBidi"/>
+      <w:color w:val="365F91" w:themeColor="accent1" w:themeShade="BF"/>
+      <w:sz w:val="32"/>
+      <w:szCs w:val="32"/>
+    </w:rPr>
+  </w:style>
+  <w:style w:type="paragraph" w:styleId="Heading2">
+    <w:name w:val="heading 2"/>
+    <w:basedOn w:val="Normal"/>
+    <w:next w:val="Normal"/>
+    <w:link w:val="Heading2Char"/>
+    <w:uiPriority w:val="9"/>
+    <w:unhideWhenUsed/>
+    <w:qFormat/>
+    <w:rsid w:val="00DD6883"/>
+    <w:pPr>
+      <w:keepNext/>
+      <w:keepLines/>
+      <w:spacing w:before="40" w:after="0"/>
+      <w:outlineLvl w:val="1"/>
+    </w:pPr>
+    <w:rPr>
+      <w:rFonts w:asciiTheme="majorHAnsi" w:eastAsiaTheme="majorEastAsia" w:hAnsiTheme="majorHAnsi" w:cstheme="majorBidi"/>
+      <w:color w:val="365F91" w:themeColor="accent1" w:themeShade="BF"/>
+      <w:sz w:val="26"/>
+      <w:szCs w:val="26"/>
+    </w:rPr>
+  </w:style>
+  <w:style w:type="paragraph" w:styleId="Heading3">
+    <w:name w:val="heading 3"/>
+    <w:basedOn w:val="Normal"/>
+    <w:next w:val="Normal"/>
+    <w:link w:val="Heading3Char"/>
+    <w:uiPriority w:val="9"/>
+    <w:unhideWhenUsed/>
+    <w:qFormat/>
+    <w:rsid w:val="00DD6883"/>
+    <w:pPr>
+      <w:keepNext/>
+      <w:keepLines/>
+      <w:spacing w:before="40" w:after="0"/>
+      <w:outlineLvl w:val="2"/>
+    </w:pPr>
+    <w:rPr>
+      <w:rFonts w:asciiTheme="majorHAnsi" w:eastAsiaTheme="majorEastAsia" w:hAnsiTheme="majorHAnsi" w:cstheme="majorBidi"/>
+      <w:color w:val="243F60" w:themeColor="accent1" w:themeShade="7F"/>
+      <w:sz w:val="24"/>
+      <w:szCs w:val="24"/>
+    </w:rPr>
+  </w:style>
+  <w:style w:type="paragraph" w:styleId="Heading4">
+    <w:name w:val="heading 4"/>
+    <w:basedOn w:val="Normal"/>
+    <w:next w:val="Normal"/>
+    <w:link w:val="Heading4Char"/>
+    <w:uiPriority w:val="9"/>
+    <w:unhideWhenUsed/>
+    <w:qFormat/>
+    <w:rsid w:val="00E411B5"/>
+    <w:pPr>
+      <w:keepNext/>
+      <w:keepLines/>
+      <w:spacing w:before="40" w:after="0"/>
+      <w:outlineLvl w:val="3"/>
+    </w:pPr>
+    <w:rPr>
+      <w:rFonts w:asciiTheme="majorHAnsi" w:eastAsiaTheme="majorEastAsia" w:hAnsiTheme="majorHAnsi" w:cstheme="majorBidi"/>
+      <w:i/>
+      <w:iCs/>
+      <w:color w:val="365F91" w:themeColor="accent1" w:themeShade="BF"/>
+    </w:rPr>
+  </w:style>
   <w:style w:type="character" w:default="1" w:styleId="DefaultParagraphFont">
     <w:name w:val="Default Paragraph Font"/>
     <w:uiPriority w:val="1"/>
@@ -3363,6 +3803,88 @@
     <w:rPr>
       <w:color w:val="605E5C"/>
       <w:shd w:val="clear" w:color="auto" w:fill="E1DFDD"/>
+    </w:rPr>
+  </w:style>
+  <w:style w:type="paragraph" w:styleId="BalloonText">
+    <w:name w:val="Balloon Text"/>
+    <w:basedOn w:val="Normal"/>
+    <w:link w:val="BalloonTextChar"/>
+    <w:uiPriority w:val="99"/>
+    <w:semiHidden/>
+    <w:unhideWhenUsed/>
+    <w:rsid w:val="00270C05"/>
+    <w:pPr>
+      <w:spacing w:after="0" w:line="240" w:lineRule="auto"/>
+    </w:pPr>
+    <w:rPr>
+      <w:rFonts w:ascii="Segoe UI" w:hAnsi="Segoe UI" w:cs="Segoe UI"/>
+      <w:sz w:val="18"/>
+      <w:szCs w:val="18"/>
+    </w:rPr>
+  </w:style>
+  <w:style w:type="character" w:customStyle="1" w:styleId="BalloonTextChar">
+    <w:name w:val="Balloon Text Char"/>
+    <w:basedOn w:val="DefaultParagraphFont"/>
+    <w:link w:val="BalloonText"/>
+    <w:uiPriority w:val="99"/>
+    <w:semiHidden/>
+    <w:rsid w:val="00270C05"/>
+    <w:rPr>
+      <w:rFonts w:ascii="Segoe UI" w:hAnsi="Segoe UI" w:cs="Segoe UI"/>
+      <w:sz w:val="18"/>
+      <w:szCs w:val="18"/>
+    </w:rPr>
+  </w:style>
+  <w:style w:type="character" w:customStyle="1" w:styleId="Heading1Char">
+    <w:name w:val="Heading 1 Char"/>
+    <w:basedOn w:val="DefaultParagraphFont"/>
+    <w:link w:val="Heading1"/>
+    <w:uiPriority w:val="9"/>
+    <w:rsid w:val="00DD6883"/>
+    <w:rPr>
+      <w:rFonts w:asciiTheme="majorHAnsi" w:eastAsiaTheme="majorEastAsia" w:hAnsiTheme="majorHAnsi" w:cstheme="majorBidi"/>
+      <w:color w:val="365F91" w:themeColor="accent1" w:themeShade="BF"/>
+      <w:sz w:val="32"/>
+      <w:szCs w:val="32"/>
+    </w:rPr>
+  </w:style>
+  <w:style w:type="character" w:customStyle="1" w:styleId="Heading2Char">
+    <w:name w:val="Heading 2 Char"/>
+    <w:basedOn w:val="DefaultParagraphFont"/>
+    <w:link w:val="Heading2"/>
+    <w:uiPriority w:val="9"/>
+    <w:rsid w:val="00DD6883"/>
+    <w:rPr>
+      <w:rFonts w:asciiTheme="majorHAnsi" w:eastAsiaTheme="majorEastAsia" w:hAnsiTheme="majorHAnsi" w:cstheme="majorBidi"/>
+      <w:color w:val="365F91" w:themeColor="accent1" w:themeShade="BF"/>
+      <w:sz w:val="26"/>
+      <w:szCs w:val="26"/>
+    </w:rPr>
+  </w:style>
+  <w:style w:type="character" w:customStyle="1" w:styleId="Heading3Char">
+    <w:name w:val="Heading 3 Char"/>
+    <w:basedOn w:val="DefaultParagraphFont"/>
+    <w:link w:val="Heading3"/>
+    <w:uiPriority w:val="9"/>
+    <w:rsid w:val="00DD6883"/>
+    <w:rPr>
+      <w:rFonts w:asciiTheme="majorHAnsi" w:eastAsiaTheme="majorEastAsia" w:hAnsiTheme="majorHAnsi" w:cstheme="majorBidi"/>
+      <w:color w:val="243F60" w:themeColor="accent1" w:themeShade="7F"/>
+      <w:sz w:val="24"/>
+      <w:szCs w:val="24"/>
+    </w:rPr>
+  </w:style>
+  <w:style w:type="character" w:customStyle="1" w:styleId="Heading4Char">
+    <w:name w:val="Heading 4 Char"/>
+    <w:basedOn w:val="DefaultParagraphFont"/>
+    <w:link w:val="Heading4"/>
+    <w:uiPriority w:val="9"/>
+    <w:rsid w:val="00E411B5"/>
+    <w:rPr>
+      <w:rFonts w:asciiTheme="majorHAnsi" w:eastAsiaTheme="majorEastAsia" w:hAnsiTheme="majorHAnsi" w:cstheme="majorBidi"/>
+      <w:i/>
+      <w:iCs/>
+      <w:color w:val="365F91" w:themeColor="accent1" w:themeShade="BF"/>
     </w:rPr>
   </w:style>
 </w:styles>
@@ -3658,7 +4180,7 @@
 </file>
 
 <file path=customXml/itemProps1.xml><?xml version="1.0" encoding="utf-8"?>
-<ds:datastoreItem xmlns:ds="http://schemas.openxmlformats.org/officeDocument/2006/customXml" ds:itemID="{B32390A4-EBC0-41CA-BC93-3EE7D1B0E93C}">
+<ds:datastoreItem xmlns:ds="http://schemas.openxmlformats.org/officeDocument/2006/customXml" ds:itemID="{B6EFDC89-E68D-46F2-B61C-1B9E55B0A500}">
   <ds:schemaRefs>
     <ds:schemaRef ds:uri="http://schemas.openxmlformats.org/officeDocument/2006/bibliography"/>
   </ds:schemaRefs>

</xml_diff>

<commit_message>
kaggle code and comment update
</commit_message>
<xml_diff>
--- a/Report.docx
+++ b/Report.docx
@@ -27,8 +27,6 @@
           <w:u w:val="single"/>
         </w:rPr>
       </w:pPr>
-      <w:bookmarkStart w:id="0" w:name="_GoBack"/>
-      <w:bookmarkEnd w:id="0"/>
     </w:p>
     <w:p>
       <w:pPr>
@@ -141,6 +139,16 @@
         </w:rPr>
         <w:t>Tigran</w:t>
       </w:r>
+      <w:r>
+        <w:rPr>
+          <w:rFonts w:ascii="Arial" w:hAnsi="Arial" w:cs="Arial"/>
+          <w:sz w:val="20"/>
+          <w:szCs w:val="20"/>
+        </w:rPr>
+        <w:t xml:space="preserve"> Zohrabyan</w:t>
+      </w:r>
+      <w:bookmarkStart w:id="0" w:name="_GoBack"/>
+      <w:bookmarkEnd w:id="0"/>
     </w:p>
     <w:p>
       <w:pPr>
@@ -4180,7 +4188,7 @@
 </file>
 
 <file path=customXml/itemProps1.xml><?xml version="1.0" encoding="utf-8"?>
-<ds:datastoreItem xmlns:ds="http://schemas.openxmlformats.org/officeDocument/2006/customXml" ds:itemID="{B6EFDC89-E68D-46F2-B61C-1B9E55B0A500}">
+<ds:datastoreItem xmlns:ds="http://schemas.openxmlformats.org/officeDocument/2006/customXml" ds:itemID="{17CCBE27-1754-499C-8339-3710961A5CA1}">
   <ds:schemaRefs>
     <ds:schemaRef ds:uri="http://schemas.openxmlformats.org/officeDocument/2006/bibliography"/>
   </ds:schemaRefs>

</xml_diff>

<commit_message>
report update - formatting
</commit_message>
<xml_diff>
--- a/Report.docx
+++ b/Report.docx
@@ -1,6 +1,6 @@
 
 <file path=word/document.xml><?xml version="1.0" encoding="utf-8"?>
-<w:document xmlns:wpc="http://schemas.microsoft.com/office/word/2010/wordprocessingCanvas" xmlns:cx="http://schemas.microsoft.com/office/drawing/2014/chartex" xmlns:cx1="http://schemas.microsoft.com/office/drawing/2015/9/8/chartex" xmlns:cx2="http://schemas.microsoft.com/office/drawing/2015/10/21/chartex" xmlns:cx3="http://schemas.microsoft.com/office/drawing/2016/5/9/chartex" xmlns:cx4="http://schemas.microsoft.com/office/drawing/2016/5/10/chartex" xmlns:cx5="http://schemas.microsoft.com/office/drawing/2016/5/11/chartex" xmlns:cx6="http://schemas.microsoft.com/office/drawing/2016/5/12/chartex" xmlns:cx7="http://schemas.microsoft.com/office/drawing/2016/5/13/chartex" xmlns:cx8="http://schemas.microsoft.com/office/drawing/2016/5/14/chartex" xmlns:mc="http://schemas.openxmlformats.org/markup-compatibility/2006" xmlns:aink="http://schemas.microsoft.com/office/drawing/2016/ink" xmlns:am3d="http://schemas.microsoft.com/office/drawing/2017/model3d" xmlns:o="urn:schemas-microsoft-com:office:office" xmlns:r="http://schemas.openxmlformats.org/officeDocument/2006/relationships" xmlns:m="http://schemas.openxmlformats.org/officeDocument/2006/math" xmlns:v="urn:schemas-microsoft-com:vml" xmlns:wp14="http://schemas.microsoft.com/office/word/2010/wordprocessingDrawing" xmlns:wp="http://schemas.openxmlformats.org/drawingml/2006/wordprocessingDrawing" xmlns:w10="urn:schemas-microsoft-com:office:word" xmlns:w="http://schemas.openxmlformats.org/wordprocessingml/2006/main" xmlns:w14="http://schemas.microsoft.com/office/word/2010/wordml" xmlns:w15="http://schemas.microsoft.com/office/word/2012/wordml" xmlns:w16cid="http://schemas.microsoft.com/office/word/2016/wordml/cid" xmlns:w16se="http://schemas.microsoft.com/office/word/2015/wordml/symex" xmlns:wpg="http://schemas.microsoft.com/office/word/2010/wordprocessingGroup" xmlns:wpi="http://schemas.microsoft.com/office/word/2010/wordprocessingInk" xmlns:wne="http://schemas.microsoft.com/office/word/2006/wordml" xmlns:wps="http://schemas.microsoft.com/office/word/2010/wordprocessingShape" mc:Ignorable="w14 w15 w16se w16cid wp14">
+<w:document xmlns:wpc="http://schemas.microsoft.com/office/word/2010/wordprocessingCanvas" xmlns:mo="http://schemas.microsoft.com/office/mac/office/2008/main" xmlns:mc="http://schemas.openxmlformats.org/markup-compatibility/2006" xmlns:mv="urn:schemas-microsoft-com:mac:vml" xmlns:o="urn:schemas-microsoft-com:office:office" xmlns:r="http://schemas.openxmlformats.org/officeDocument/2006/relationships" xmlns:m="http://schemas.openxmlformats.org/officeDocument/2006/math" xmlns:v="urn:schemas-microsoft-com:vml" xmlns:wp14="http://schemas.microsoft.com/office/word/2010/wordprocessingDrawing" xmlns:wp="http://schemas.openxmlformats.org/drawingml/2006/wordprocessingDrawing" xmlns:w10="urn:schemas-microsoft-com:office:word" xmlns:w="http://schemas.openxmlformats.org/wordprocessingml/2006/main" xmlns:w14="http://schemas.microsoft.com/office/word/2010/wordml" xmlns:w15="http://schemas.microsoft.com/office/word/2012/wordml" xmlns:wpg="http://schemas.microsoft.com/office/word/2010/wordprocessingGroup" xmlns:wpi="http://schemas.microsoft.com/office/word/2010/wordprocessingInk" xmlns:wne="http://schemas.microsoft.com/office/word/2006/wordml" xmlns:wps="http://schemas.microsoft.com/office/word/2010/wordprocessingShape" mc:Ignorable="w14 w15 wp14">
   <w:body>
     <w:p>
       <w:pPr>
@@ -61,18 +61,8 @@
           <w:sz w:val="20"/>
           <w:szCs w:val="20"/>
         </w:rPr>
-        <w:t xml:space="preserve">Purnima </w:t>
-      </w:r>
-      <w:proofErr w:type="spellStart"/>
-      <w:r>
-        <w:rPr>
-          <w:rFonts w:ascii="Arial" w:hAnsi="Arial" w:cs="Arial"/>
-          <w:sz w:val="20"/>
-          <w:szCs w:val="20"/>
-        </w:rPr>
-        <w:t>Chandel</w:t>
-      </w:r>
-      <w:proofErr w:type="spellEnd"/>
+        <w:t>Purnima Chandel</w:t>
+      </w:r>
     </w:p>
     <w:p>
       <w:pPr>
@@ -147,8 +137,6 @@
         </w:rPr>
         <w:t xml:space="preserve"> Zohrabyan</w:t>
       </w:r>
-      <w:bookmarkStart w:id="0" w:name="_GoBack"/>
-      <w:bookmarkEnd w:id="0"/>
     </w:p>
     <w:p>
       <w:pPr>
@@ -282,25 +270,7 @@
           <w:sz w:val="20"/>
           <w:szCs w:val="20"/>
         </w:rPr>
-        <w:t xml:space="preserve">237 science fiction films that were adapted from books from Wikipedia. These titles were queried on goodreads.com and the </w:t>
-      </w:r>
-      <w:proofErr w:type="spellStart"/>
-      <w:r>
-        <w:rPr>
-          <w:rFonts w:ascii="Arial" w:hAnsi="Arial" w:cs="Arial"/>
-          <w:sz w:val="20"/>
-          <w:szCs w:val="20"/>
-        </w:rPr>
-        <w:t>OMDb</w:t>
-      </w:r>
-      <w:proofErr w:type="spellEnd"/>
-      <w:r>
-        <w:rPr>
-          <w:rFonts w:ascii="Arial" w:hAnsi="Arial" w:cs="Arial"/>
-          <w:sz w:val="20"/>
-          <w:szCs w:val="20"/>
-        </w:rPr>
-        <w:t xml:space="preserve"> API to gather user ratings for the books and films, and the revenues for the movies.</w:t>
+        <w:t>237 science fiction films that were adapted from books from Wikipedia. These titles were queried on goodreads.com and the OMDb API to gather user ratings for the books and films, and the revenues for the movies.</w:t>
       </w:r>
     </w:p>
     <w:p>
@@ -814,25 +784,7 @@
           <w:sz w:val="20"/>
           <w:szCs w:val="20"/>
         </w:rPr>
-        <w:t xml:space="preserve">then queried on the </w:t>
-      </w:r>
-      <w:proofErr w:type="spellStart"/>
-      <w:r>
-        <w:rPr>
-          <w:rFonts w:ascii="Arial" w:hAnsi="Arial" w:cs="Arial"/>
-          <w:sz w:val="20"/>
-          <w:szCs w:val="20"/>
-        </w:rPr>
-        <w:t>OMDb</w:t>
-      </w:r>
-      <w:proofErr w:type="spellEnd"/>
-      <w:r>
-        <w:rPr>
-          <w:rFonts w:ascii="Arial" w:hAnsi="Arial" w:cs="Arial"/>
-          <w:sz w:val="20"/>
-          <w:szCs w:val="20"/>
-        </w:rPr>
-        <w:t xml:space="preserve"> API database to obtain IMDB</w:t>
+        <w:t>then queried on the OMDb API database to obtain IMDB</w:t>
       </w:r>
       <w:r>
         <w:rPr>
@@ -1161,6 +1113,24 @@
           <w:sz w:val="20"/>
           <w:szCs w:val="20"/>
         </w:rPr>
+        <w:br w:type="page"/>
+      </w:r>
+    </w:p>
+    <w:p>
+      <w:pPr>
+        <w:rPr>
+          <w:rFonts w:ascii="Arial" w:hAnsi="Arial" w:cs="Arial"/>
+          <w:sz w:val="20"/>
+          <w:szCs w:val="20"/>
+        </w:rPr>
+      </w:pPr>
+      <w:r>
+        <w:rPr>
+          <w:rFonts w:ascii="Arial" w:hAnsi="Arial" w:cs="Arial"/>
+          <w:sz w:val="20"/>
+          <w:szCs w:val="20"/>
+        </w:rPr>
+        <w:lastRenderedPageBreak/>
         <w:t xml:space="preserve">Step 2: Querying the </w:t>
       </w:r>
       <w:r>
@@ -1184,7 +1154,6 @@
         <w:rPr>
           <w:noProof/>
         </w:rPr>
-        <w:lastRenderedPageBreak/>
         <w:drawing>
           <wp:inline distT="0" distB="0" distL="0" distR="0" wp14:anchorId="6D4A710D" wp14:editId="595851FB">
             <wp:extent cx="5376672" cy="2040378"/>
@@ -1269,16 +1238,7 @@
           <w:sz w:val="20"/>
           <w:szCs w:val="20"/>
         </w:rPr>
-        <w:t xml:space="preserve">m </w:t>
-      </w:r>
-      <w:proofErr w:type="spellStart"/>
-      <w:r>
-        <w:rPr>
-          <w:rFonts w:ascii="Arial" w:hAnsi="Arial" w:cs="Arial"/>
-          <w:sz w:val="20"/>
-          <w:szCs w:val="20"/>
-        </w:rPr>
-        <w:t>OMD</w:t>
+        <w:t>m OMD</w:t>
       </w:r>
       <w:r>
         <w:rPr>
@@ -1288,7 +1248,6 @@
         </w:rPr>
         <w:t>b</w:t>
       </w:r>
-      <w:proofErr w:type="spellEnd"/>
       <w:r>
         <w:rPr>
           <w:rFonts w:ascii="Arial" w:hAnsi="Arial" w:cs="Arial"/>
@@ -1349,9 +1308,23 @@
     </w:p>
     <w:p>
       <w:pPr>
+        <w:rPr>
+          <w:rFonts w:asciiTheme="majorHAnsi" w:eastAsiaTheme="majorEastAsia" w:hAnsiTheme="majorHAnsi" w:cstheme="majorBidi"/>
+          <w:i/>
+          <w:iCs/>
+          <w:color w:val="365F91" w:themeColor="accent1" w:themeShade="BF"/>
+        </w:rPr>
+      </w:pPr>
+      <w:r>
+        <w:br w:type="page"/>
+      </w:r>
+    </w:p>
+    <w:p>
+      <w:pPr>
         <w:pStyle w:val="Heading4"/>
       </w:pPr>
       <w:r>
+        <w:lastRenderedPageBreak/>
         <w:t>Transform</w:t>
       </w:r>
     </w:p>
@@ -1400,7 +1373,6 @@
         <w:rPr>
           <w:noProof/>
         </w:rPr>
-        <w:lastRenderedPageBreak/>
         <w:t xml:space="preserve"> </w:t>
       </w:r>
       <w:r>
@@ -1467,6 +1439,24 @@
           <w:sz w:val="20"/>
           <w:szCs w:val="20"/>
         </w:rPr>
+        <w:br w:type="page"/>
+      </w:r>
+    </w:p>
+    <w:p>
+      <w:pPr>
+        <w:rPr>
+          <w:rFonts w:ascii="Arial" w:hAnsi="Arial" w:cs="Arial"/>
+          <w:sz w:val="20"/>
+          <w:szCs w:val="20"/>
+        </w:rPr>
+      </w:pPr>
+      <w:r>
+        <w:rPr>
+          <w:rFonts w:ascii="Arial" w:hAnsi="Arial" w:cs="Arial"/>
+          <w:sz w:val="20"/>
+          <w:szCs w:val="20"/>
+        </w:rPr>
+        <w:lastRenderedPageBreak/>
         <w:t xml:space="preserve">Step 2: </w:t>
       </w:r>
       <w:r>
@@ -1490,7 +1480,6 @@
         <w:rPr>
           <w:noProof/>
         </w:rPr>
-        <w:lastRenderedPageBreak/>
         <w:drawing>
           <wp:inline distT="0" distB="0" distL="0" distR="0" wp14:anchorId="7B67C0F0" wp14:editId="794E958F">
             <wp:extent cx="5943600" cy="2531110"/>
@@ -1685,15 +1674,6 @@
       <w:pPr>
         <w:rPr>
           <w:rFonts w:ascii="Arial" w:hAnsi="Arial" w:cs="Arial"/>
-          <w:sz w:val="20"/>
-          <w:szCs w:val="20"/>
-        </w:rPr>
-      </w:pPr>
-    </w:p>
-    <w:p>
-      <w:pPr>
-        <w:rPr>
-          <w:rFonts w:ascii="Arial" w:hAnsi="Arial" w:cs="Arial"/>
           <w:b/>
           <w:sz w:val="20"/>
           <w:szCs w:val="20"/>
@@ -1721,6 +1701,17 @@
         </w:rPr>
         <w:t xml:space="preserve">indings: </w:t>
       </w:r>
+    </w:p>
+    <w:p>
+      <w:pPr>
+        <w:rPr>
+          <w:rFonts w:ascii="Arial" w:hAnsi="Arial" w:cs="Arial"/>
+          <w:b/>
+          <w:i/>
+          <w:sz w:val="20"/>
+          <w:szCs w:val="20"/>
+        </w:rPr>
+      </w:pPr>
     </w:p>
     <w:p>
       <w:pPr>
@@ -2083,8 +2074,6 @@
       <w:pPr>
         <w:rPr>
           <w:rFonts w:ascii="Arial" w:hAnsi="Arial" w:cs="Arial"/>
-          <w:b/>
-          <w:i/>
           <w:sz w:val="20"/>
           <w:szCs w:val="20"/>
         </w:rPr>
@@ -2402,16 +2391,16 @@
         </w:rPr>
         <w:t xml:space="preserve">did not see any relationship between the ratings of the movies themselves with revenue. We caution, however, </w:t>
       </w:r>
-      <w:proofErr w:type="gramStart"/>
-      <w:r>
-        <w:rPr>
-          <w:rFonts w:ascii="Arial" w:hAnsi="Arial" w:cs="Arial"/>
-          <w:sz w:val="20"/>
-          <w:szCs w:val="20"/>
-        </w:rPr>
-        <w:t>than</w:t>
-      </w:r>
-      <w:proofErr w:type="gramEnd"/>
+      <w:r>
+        <w:rPr>
+          <w:rFonts w:ascii="Arial" w:hAnsi="Arial" w:cs="Arial"/>
+          <w:sz w:val="20"/>
+          <w:szCs w:val="20"/>
+        </w:rPr>
+        <w:t>that</w:t>
+      </w:r>
+      <w:bookmarkStart w:id="0" w:name="_GoBack"/>
+      <w:bookmarkEnd w:id="0"/>
       <w:r>
         <w:rPr>
           <w:rFonts w:ascii="Arial" w:hAnsi="Arial" w:cs="Arial"/>
@@ -2535,16 +2524,7 @@
           <w:sz w:val="20"/>
           <w:szCs w:val="20"/>
         </w:rPr>
-        <w:t xml:space="preserve">Box office data for all the queried movies were not found on </w:t>
-      </w:r>
-      <w:proofErr w:type="spellStart"/>
-      <w:r>
-        <w:rPr>
-          <w:rFonts w:ascii="Arial" w:hAnsi="Arial" w:cs="Arial"/>
-          <w:sz w:val="20"/>
-          <w:szCs w:val="20"/>
-        </w:rPr>
-        <w:t>OMD</w:t>
+        <w:t>Box office data for all the queried movies were not found on OMD</w:t>
       </w:r>
       <w:r>
         <w:rPr>
@@ -2554,7 +2534,6 @@
         </w:rPr>
         <w:t>b</w:t>
       </w:r>
-      <w:proofErr w:type="spellEnd"/>
     </w:p>
     <w:p>
       <w:pPr>
@@ -2686,8 +2665,8 @@
 </file>
 
 <file path=word/numbering.xml><?xml version="1.0" encoding="utf-8"?>
-<w:numbering xmlns:wpc="http://schemas.microsoft.com/office/word/2010/wordprocessingCanvas" xmlns:cx="http://schemas.microsoft.com/office/drawing/2014/chartex" xmlns:cx1="http://schemas.microsoft.com/office/drawing/2015/9/8/chartex" xmlns:cx2="http://schemas.microsoft.com/office/drawing/2015/10/21/chartex" xmlns:cx3="http://schemas.microsoft.com/office/drawing/2016/5/9/chartex" xmlns:cx4="http://schemas.microsoft.com/office/drawing/2016/5/10/chartex" xmlns:cx5="http://schemas.microsoft.com/office/drawing/2016/5/11/chartex" xmlns:cx6="http://schemas.microsoft.com/office/drawing/2016/5/12/chartex" xmlns:cx7="http://schemas.microsoft.com/office/drawing/2016/5/13/chartex" xmlns:cx8="http://schemas.microsoft.com/office/drawing/2016/5/14/chartex" xmlns:mc="http://schemas.openxmlformats.org/markup-compatibility/2006" xmlns:aink="http://schemas.microsoft.com/office/drawing/2016/ink" xmlns:am3d="http://schemas.microsoft.com/office/drawing/2017/model3d" xmlns:o="urn:schemas-microsoft-com:office:office" xmlns:r="http://schemas.openxmlformats.org/officeDocument/2006/relationships" xmlns:m="http://schemas.openxmlformats.org/officeDocument/2006/math" xmlns:v="urn:schemas-microsoft-com:vml" xmlns:wp14="http://schemas.microsoft.com/office/word/2010/wordprocessingDrawing" xmlns:wp="http://schemas.openxmlformats.org/drawingml/2006/wordprocessingDrawing" xmlns:w10="urn:schemas-microsoft-com:office:word" xmlns:w="http://schemas.openxmlformats.org/wordprocessingml/2006/main" xmlns:w14="http://schemas.microsoft.com/office/word/2010/wordml" xmlns:w15="http://schemas.microsoft.com/office/word/2012/wordml" xmlns:w16cid="http://schemas.microsoft.com/office/word/2016/wordml/cid" xmlns:w16se="http://schemas.microsoft.com/office/word/2015/wordml/symex" xmlns:wpg="http://schemas.microsoft.com/office/word/2010/wordprocessingGroup" xmlns:wpi="http://schemas.microsoft.com/office/word/2010/wordprocessingInk" xmlns:wne="http://schemas.microsoft.com/office/word/2006/wordml" xmlns:wps="http://schemas.microsoft.com/office/word/2010/wordprocessingShape" mc:Ignorable="w14 w15 w16se w16cid wp14">
-  <w:abstractNum w:abstractNumId="0" w15:restartNumberingAfterBreak="0">
+<w:numbering xmlns:wpc="http://schemas.microsoft.com/office/word/2010/wordprocessingCanvas" xmlns:mo="http://schemas.microsoft.com/office/mac/office/2008/main" xmlns:mc="http://schemas.openxmlformats.org/markup-compatibility/2006" xmlns:mv="urn:schemas-microsoft-com:mac:vml" xmlns:o="urn:schemas-microsoft-com:office:office" xmlns:r="http://schemas.openxmlformats.org/officeDocument/2006/relationships" xmlns:m="http://schemas.openxmlformats.org/officeDocument/2006/math" xmlns:v="urn:schemas-microsoft-com:vml" xmlns:wp14="http://schemas.microsoft.com/office/word/2010/wordprocessingDrawing" xmlns:wp="http://schemas.openxmlformats.org/drawingml/2006/wordprocessingDrawing" xmlns:w10="urn:schemas-microsoft-com:office:word" xmlns:w="http://schemas.openxmlformats.org/wordprocessingml/2006/main" xmlns:w14="http://schemas.microsoft.com/office/word/2010/wordml" xmlns:w15="http://schemas.microsoft.com/office/word/2012/wordml" xmlns:wpg="http://schemas.microsoft.com/office/word/2010/wordprocessingGroup" xmlns:wpi="http://schemas.microsoft.com/office/word/2010/wordprocessingInk" xmlns:wne="http://schemas.microsoft.com/office/word/2006/wordml" xmlns:wps="http://schemas.microsoft.com/office/word/2010/wordprocessingShape" mc:Ignorable="w14 w15 wp14">
+  <w:abstractNum w:abstractNumId="0">
     <w:nsid w:val="4F0404F7"/>
     <w:multiLevelType w:val="hybridMultilevel"/>
     <w:tmpl w:val="4C7EF954"/>
@@ -2800,7 +2779,7 @@
       </w:rPr>
     </w:lvl>
   </w:abstractNum>
-  <w:abstractNum w:abstractNumId="1" w15:restartNumberingAfterBreak="0">
+  <w:abstractNum w:abstractNumId="1">
     <w:nsid w:val="521237D7"/>
     <w:multiLevelType w:val="hybridMultilevel"/>
     <w:tmpl w:val="F462EE86"/>
@@ -2913,7 +2892,7 @@
       </w:rPr>
     </w:lvl>
   </w:abstractNum>
-  <w:abstractNum w:abstractNumId="2" w15:restartNumberingAfterBreak="0">
+  <w:abstractNum w:abstractNumId="2">
     <w:nsid w:val="571C0675"/>
     <w:multiLevelType w:val="hybridMultilevel"/>
     <w:tmpl w:val="35709B4A"/>
@@ -3025,7 +3004,7 @@
       </w:rPr>
     </w:lvl>
   </w:abstractNum>
-  <w:abstractNum w:abstractNumId="3" w15:restartNumberingAfterBreak="0">
+  <w:abstractNum w:abstractNumId="3">
     <w:nsid w:val="59265362"/>
     <w:multiLevelType w:val="hybridMultilevel"/>
     <w:tmpl w:val="A7A03170"/>
@@ -3137,7 +3116,7 @@
       </w:rPr>
     </w:lvl>
   </w:abstractNum>
-  <w:abstractNum w:abstractNumId="4" w15:restartNumberingAfterBreak="0">
+  <w:abstractNum w:abstractNumId="4">
     <w:nsid w:val="5B0E0496"/>
     <w:multiLevelType w:val="hybridMultilevel"/>
     <w:tmpl w:val="EDAA51AC"/>
@@ -3268,7 +3247,7 @@
 </file>
 
 <file path=word/styles.xml><?xml version="1.0" encoding="utf-8"?>
-<w:styles xmlns:mc="http://schemas.openxmlformats.org/markup-compatibility/2006" xmlns:r="http://schemas.openxmlformats.org/officeDocument/2006/relationships" xmlns:w="http://schemas.openxmlformats.org/wordprocessingml/2006/main" xmlns:w14="http://schemas.microsoft.com/office/word/2010/wordml" xmlns:w15="http://schemas.microsoft.com/office/word/2012/wordml" xmlns:w16cid="http://schemas.microsoft.com/office/word/2016/wordml/cid" xmlns:w16se="http://schemas.microsoft.com/office/word/2015/wordml/symex" mc:Ignorable="w14 w15 w16se w16cid">
+<w:styles xmlns:mc="http://schemas.openxmlformats.org/markup-compatibility/2006" xmlns:r="http://schemas.openxmlformats.org/officeDocument/2006/relationships" xmlns:w="http://schemas.openxmlformats.org/wordprocessingml/2006/main" xmlns:w14="http://schemas.microsoft.com/office/word/2010/wordml" xmlns:w15="http://schemas.microsoft.com/office/word/2012/wordml" mc:Ignorable="w14 w15">
   <w:docDefaults>
     <w:rPrDefault>
       <w:rPr>
@@ -3284,7 +3263,7 @@
       </w:pPr>
     </w:pPrDefault>
   </w:docDefaults>
-  <w:latentStyles w:defLockedState="0" w:defUIPriority="99" w:defSemiHidden="0" w:defUnhideWhenUsed="0" w:defQFormat="0" w:count="375">
+  <w:latentStyles w:defLockedState="0" w:defUIPriority="99" w:defSemiHidden="0" w:defUnhideWhenUsed="0" w:defQFormat="0" w:count="382">
     <w:lsdException w:name="Normal" w:uiPriority="0" w:qFormat="1"/>
     <w:lsdException w:name="heading 1" w:uiPriority="9" w:qFormat="1"/>
     <w:lsdException w:name="heading 2" w:semiHidden="1" w:uiPriority="9" w:unhideWhenUsed="1" w:qFormat="1"/>
@@ -3658,8 +3637,6 @@
     <w:lsdException w:name="List Table 7 Colorful Accent 6" w:uiPriority="52"/>
     <w:lsdException w:name="Mention" w:semiHidden="1" w:unhideWhenUsed="1"/>
     <w:lsdException w:name="Smart Hyperlink" w:semiHidden="1" w:unhideWhenUsed="1"/>
-    <w:lsdException w:name="Hashtag" w:semiHidden="1" w:unhideWhenUsed="1"/>
-    <w:lsdException w:name="Unresolved Mention" w:semiHidden="1" w:unhideWhenUsed="1"/>
   </w:latentStyles>
   <w:style w:type="paragraph" w:default="1" w:styleId="Normal">
     <w:name w:val="Normal"/>
@@ -3801,7 +3778,7 @@
       <w:u w:val="single"/>
     </w:rPr>
   </w:style>
-  <w:style w:type="character" w:styleId="UnresolvedMention">
+  <w:style w:type="character" w:customStyle="1" w:styleId="UnresolvedMention">
     <w:name w:val="Unresolved Mention"/>
     <w:basedOn w:val="DefaultParagraphFont"/>
     <w:uiPriority w:val="99"/>
@@ -4188,7 +4165,7 @@
 </file>
 
 <file path=customXml/itemProps1.xml><?xml version="1.0" encoding="utf-8"?>
-<ds:datastoreItem xmlns:ds="http://schemas.openxmlformats.org/officeDocument/2006/customXml" ds:itemID="{17CCBE27-1754-499C-8339-3710961A5CA1}">
+<ds:datastoreItem xmlns:ds="http://schemas.openxmlformats.org/officeDocument/2006/customXml" ds:itemID="{FE907698-B676-4E4F-A508-86EBE2BFC158}">
   <ds:schemaRefs>
     <ds:schemaRef ds:uri="http://schemas.openxmlformats.org/officeDocument/2006/bibliography"/>
   </ds:schemaRefs>

</xml_diff>

<commit_message>
updated with extra kaggle work
</commit_message>
<xml_diff>
--- a/Report.docx
+++ b/Report.docx
@@ -1,6 +1,6 @@
 
 <file path=word/document.xml><?xml version="1.0" encoding="utf-8"?>
-<w:document xmlns:wpc="http://schemas.microsoft.com/office/word/2010/wordprocessingCanvas" xmlns:mo="http://schemas.microsoft.com/office/mac/office/2008/main" xmlns:mc="http://schemas.openxmlformats.org/markup-compatibility/2006" xmlns:mv="urn:schemas-microsoft-com:mac:vml" xmlns:o="urn:schemas-microsoft-com:office:office" xmlns:r="http://schemas.openxmlformats.org/officeDocument/2006/relationships" xmlns:m="http://schemas.openxmlformats.org/officeDocument/2006/math" xmlns:v="urn:schemas-microsoft-com:vml" xmlns:wp14="http://schemas.microsoft.com/office/word/2010/wordprocessingDrawing" xmlns:wp="http://schemas.openxmlformats.org/drawingml/2006/wordprocessingDrawing" xmlns:w10="urn:schemas-microsoft-com:office:word" xmlns:w="http://schemas.openxmlformats.org/wordprocessingml/2006/main" xmlns:w14="http://schemas.microsoft.com/office/word/2010/wordml" xmlns:w15="http://schemas.microsoft.com/office/word/2012/wordml" xmlns:wpg="http://schemas.microsoft.com/office/word/2010/wordprocessingGroup" xmlns:wpi="http://schemas.microsoft.com/office/word/2010/wordprocessingInk" xmlns:wne="http://schemas.microsoft.com/office/word/2006/wordml" xmlns:wps="http://schemas.microsoft.com/office/word/2010/wordprocessingShape" mc:Ignorable="w14 w15 wp14">
+<w:document xmlns:wpc="http://schemas.microsoft.com/office/word/2010/wordprocessingCanvas" xmlns:cx="http://schemas.microsoft.com/office/drawing/2014/chartex" xmlns:cx1="http://schemas.microsoft.com/office/drawing/2015/9/8/chartex" xmlns:cx2="http://schemas.microsoft.com/office/drawing/2015/10/21/chartex" xmlns:cx3="http://schemas.microsoft.com/office/drawing/2016/5/9/chartex" xmlns:cx4="http://schemas.microsoft.com/office/drawing/2016/5/10/chartex" xmlns:cx5="http://schemas.microsoft.com/office/drawing/2016/5/11/chartex" xmlns:cx6="http://schemas.microsoft.com/office/drawing/2016/5/12/chartex" xmlns:cx7="http://schemas.microsoft.com/office/drawing/2016/5/13/chartex" xmlns:cx8="http://schemas.microsoft.com/office/drawing/2016/5/14/chartex" xmlns:mc="http://schemas.openxmlformats.org/markup-compatibility/2006" xmlns:aink="http://schemas.microsoft.com/office/drawing/2016/ink" xmlns:am3d="http://schemas.microsoft.com/office/drawing/2017/model3d" xmlns:o="urn:schemas-microsoft-com:office:office" xmlns:r="http://schemas.openxmlformats.org/officeDocument/2006/relationships" xmlns:m="http://schemas.openxmlformats.org/officeDocument/2006/math" xmlns:v="urn:schemas-microsoft-com:vml" xmlns:wp14="http://schemas.microsoft.com/office/word/2010/wordprocessingDrawing" xmlns:wp="http://schemas.openxmlformats.org/drawingml/2006/wordprocessingDrawing" xmlns:w10="urn:schemas-microsoft-com:office:word" xmlns:w="http://schemas.openxmlformats.org/wordprocessingml/2006/main" xmlns:w14="http://schemas.microsoft.com/office/word/2010/wordml" xmlns:w15="http://schemas.microsoft.com/office/word/2012/wordml" xmlns:w16cid="http://schemas.microsoft.com/office/word/2016/wordml/cid" xmlns:w16se="http://schemas.microsoft.com/office/word/2015/wordml/symex" xmlns:wpg="http://schemas.microsoft.com/office/word/2010/wordprocessingGroup" xmlns:wpi="http://schemas.microsoft.com/office/word/2010/wordprocessingInk" xmlns:wne="http://schemas.microsoft.com/office/word/2006/wordml" xmlns:wps="http://schemas.microsoft.com/office/word/2010/wordprocessingShape" mc:Ignorable="w14 w15 w16se w16cid wp14">
   <w:body>
     <w:p>
       <w:pPr>
@@ -61,8 +61,18 @@
           <w:sz w:val="20"/>
           <w:szCs w:val="20"/>
         </w:rPr>
-        <w:t>Purnima Chandel</w:t>
-      </w:r>
+        <w:t xml:space="preserve">Purnima </w:t>
+      </w:r>
+      <w:proofErr w:type="spellStart"/>
+      <w:r>
+        <w:rPr>
+          <w:rFonts w:ascii="Arial" w:hAnsi="Arial" w:cs="Arial"/>
+          <w:sz w:val="20"/>
+          <w:szCs w:val="20"/>
+        </w:rPr>
+        <w:t>Chandel</w:t>
+      </w:r>
+      <w:proofErr w:type="spellEnd"/>
     </w:p>
     <w:p>
       <w:pPr>
@@ -135,8 +145,18 @@
           <w:sz w:val="20"/>
           <w:szCs w:val="20"/>
         </w:rPr>
-        <w:t xml:space="preserve"> Zohrabyan</w:t>
-      </w:r>
+        <w:t xml:space="preserve"> </w:t>
+      </w:r>
+      <w:proofErr w:type="spellStart"/>
+      <w:r>
+        <w:rPr>
+          <w:rFonts w:ascii="Arial" w:hAnsi="Arial" w:cs="Arial"/>
+          <w:sz w:val="20"/>
+          <w:szCs w:val="20"/>
+        </w:rPr>
+        <w:t>Zohrabyan</w:t>
+      </w:r>
+      <w:proofErr w:type="spellEnd"/>
     </w:p>
     <w:p>
       <w:pPr>
@@ -270,7 +290,25 @@
           <w:sz w:val="20"/>
           <w:szCs w:val="20"/>
         </w:rPr>
-        <w:t>237 science fiction films that were adapted from books from Wikipedia. These titles were queried on goodreads.com and the OMDb API to gather user ratings for the books and films, and the revenues for the movies.</w:t>
+        <w:t xml:space="preserve">237 science fiction films that were adapted from books from Wikipedia. These titles were queried on goodreads.com and the </w:t>
+      </w:r>
+      <w:proofErr w:type="spellStart"/>
+      <w:r>
+        <w:rPr>
+          <w:rFonts w:ascii="Arial" w:hAnsi="Arial" w:cs="Arial"/>
+          <w:sz w:val="20"/>
+          <w:szCs w:val="20"/>
+        </w:rPr>
+        <w:t>OMDb</w:t>
+      </w:r>
+      <w:proofErr w:type="spellEnd"/>
+      <w:r>
+        <w:rPr>
+          <w:rFonts w:ascii="Arial" w:hAnsi="Arial" w:cs="Arial"/>
+          <w:sz w:val="20"/>
+          <w:szCs w:val="20"/>
+        </w:rPr>
+        <w:t xml:space="preserve"> API to gather user ratings for the books and films, and the revenues for the movies.</w:t>
       </w:r>
     </w:p>
     <w:p>
@@ -784,7 +822,25 @@
           <w:sz w:val="20"/>
           <w:szCs w:val="20"/>
         </w:rPr>
-        <w:t>then queried on the OMDb API database to obtain IMDB</w:t>
+        <w:t xml:space="preserve">then queried on the </w:t>
+      </w:r>
+      <w:proofErr w:type="spellStart"/>
+      <w:r>
+        <w:rPr>
+          <w:rFonts w:ascii="Arial" w:hAnsi="Arial" w:cs="Arial"/>
+          <w:sz w:val="20"/>
+          <w:szCs w:val="20"/>
+        </w:rPr>
+        <w:t>OMDb</w:t>
+      </w:r>
+      <w:proofErr w:type="spellEnd"/>
+      <w:r>
+        <w:rPr>
+          <w:rFonts w:ascii="Arial" w:hAnsi="Arial" w:cs="Arial"/>
+          <w:sz w:val="20"/>
+          <w:szCs w:val="20"/>
+        </w:rPr>
+        <w:t xml:space="preserve"> API database to obtain IMDB</w:t>
       </w:r>
       <w:r>
         <w:rPr>
@@ -1238,7 +1294,16 @@
           <w:sz w:val="20"/>
           <w:szCs w:val="20"/>
         </w:rPr>
-        <w:t>m OMD</w:t>
+        <w:t xml:space="preserve">m </w:t>
+      </w:r>
+      <w:proofErr w:type="spellStart"/>
+      <w:r>
+        <w:rPr>
+          <w:rFonts w:ascii="Arial" w:hAnsi="Arial" w:cs="Arial"/>
+          <w:sz w:val="20"/>
+          <w:szCs w:val="20"/>
+        </w:rPr>
+        <w:t>OMD</w:t>
       </w:r>
       <w:r>
         <w:rPr>
@@ -1248,6 +1313,7 @@
         </w:rPr>
         <w:t>b</w:t>
       </w:r>
+      <w:proofErr w:type="spellEnd"/>
       <w:r>
         <w:rPr>
           <w:rFonts w:ascii="Arial" w:hAnsi="Arial" w:cs="Arial"/>
@@ -2399,8 +2465,6 @@
         </w:rPr>
         <w:t>that</w:t>
       </w:r>
-      <w:bookmarkStart w:id="0" w:name="_GoBack"/>
-      <w:bookmarkEnd w:id="0"/>
       <w:r>
         <w:rPr>
           <w:rFonts w:ascii="Arial" w:hAnsi="Arial" w:cs="Arial"/>
@@ -2524,7 +2588,16 @@
           <w:sz w:val="20"/>
           <w:szCs w:val="20"/>
         </w:rPr>
-        <w:t>Box office data for all the queried movies were not found on OMD</w:t>
+        <w:t xml:space="preserve">Box office data for all the queried movies were not found on </w:t>
+      </w:r>
+      <w:proofErr w:type="spellStart"/>
+      <w:r>
+        <w:rPr>
+          <w:rFonts w:ascii="Arial" w:hAnsi="Arial" w:cs="Arial"/>
+          <w:sz w:val="20"/>
+          <w:szCs w:val="20"/>
+        </w:rPr>
+        <w:t>OMD</w:t>
       </w:r>
       <w:r>
         <w:rPr>
@@ -2534,6 +2607,7 @@
         </w:rPr>
         <w:t>b</w:t>
       </w:r>
+      <w:proofErr w:type="spellEnd"/>
     </w:p>
     <w:p>
       <w:pPr>
@@ -2653,6 +2727,178 @@
           <w:u w:val="single"/>
         </w:rPr>
       </w:pPr>
+    </w:p>
+    <w:p>
+      <w:pPr>
+        <w:pStyle w:val="Heading2"/>
+      </w:pPr>
+      <w:r>
+        <w:t>Additional comment</w:t>
+      </w:r>
+    </w:p>
+    <w:p>
+      <w:r>
+        <w:t xml:space="preserve">We had a small interest in determining whether the user ratings in the Kaggle dataset released about a year ago (at </w:t>
+      </w:r>
+      <w:r>
+        <w:t>https://www.kaggle.com/gnanesh/goodreads-book-reviews</w:t>
+      </w:r>
+      <w:r>
+        <w:t xml:space="preserve">) were similar to those we obtained from web-scrapping </w:t>
+      </w:r>
+      <w:proofErr w:type="spellStart"/>
+      <w:r>
+        <w:t>GoodReads</w:t>
+      </w:r>
+      <w:proofErr w:type="spellEnd"/>
+      <w:r>
+        <w:t>. You can see in the plots below that they are indeed similar for the titles that we were able to match:</w:t>
+      </w:r>
+    </w:p>
+    <w:p>
+      <w:r>
+        <w:rPr>
+          <w:noProof/>
+        </w:rPr>
+        <w:lastRenderedPageBreak/>
+        <w:drawing>
+          <wp:inline distT="0" distB="0" distL="0" distR="0" wp14:anchorId="725B428D" wp14:editId="074A4CB3">
+            <wp:extent cx="2817628" cy="1978033"/>
+            <wp:effectExtent l="0" t="0" r="1905" b="3175"/>
+            <wp:docPr id="6" name="Picture 6"/>
+            <wp:cNvGraphicFramePr>
+              <a:graphicFrameLocks xmlns:a="http://schemas.openxmlformats.org/drawingml/2006/main" noChangeAspect="1"/>
+            </wp:cNvGraphicFramePr>
+            <a:graphic xmlns:a="http://schemas.openxmlformats.org/drawingml/2006/main">
+              <a:graphicData uri="http://schemas.openxmlformats.org/drawingml/2006/picture">
+                <pic:pic xmlns:pic="http://schemas.openxmlformats.org/drawingml/2006/picture">
+                  <pic:nvPicPr>
+                    <pic:cNvPr id="6" name="kaggle_vs_our_ratings.png"/>
+                    <pic:cNvPicPr/>
+                  </pic:nvPicPr>
+                  <pic:blipFill>
+                    <a:blip r:embed="rId16">
+                      <a:extLst>
+                        <a:ext uri="{28A0092B-C50C-407E-A947-70E740481C1C}">
+                          <a14:useLocalDpi xmlns:a14="http://schemas.microsoft.com/office/drawing/2010/main" val="0"/>
+                        </a:ext>
+                      </a:extLst>
+                    </a:blip>
+                    <a:stretch>
+                      <a:fillRect/>
+                    </a:stretch>
+                  </pic:blipFill>
+                  <pic:spPr>
+                    <a:xfrm>
+                      <a:off x="0" y="0"/>
+                      <a:ext cx="2865759" cy="2011822"/>
+                    </a:xfrm>
+                    <a:prstGeom prst="rect">
+                      <a:avLst/>
+                    </a:prstGeom>
+                  </pic:spPr>
+                </pic:pic>
+              </a:graphicData>
+            </a:graphic>
+          </wp:inline>
+        </w:drawing>
+      </w:r>
+      <w:r>
+        <w:rPr>
+          <w:noProof/>
+        </w:rPr>
+        <w:drawing>
+          <wp:inline distT="0" distB="0" distL="0" distR="0" wp14:anchorId="691C3CCC" wp14:editId="3201ED84">
+            <wp:extent cx="3096445" cy="1956391"/>
+            <wp:effectExtent l="0" t="0" r="0" b="6350"/>
+            <wp:docPr id="8" name="Picture 8"/>
+            <wp:cNvGraphicFramePr>
+              <a:graphicFrameLocks xmlns:a="http://schemas.openxmlformats.org/drawingml/2006/main" noChangeAspect="1"/>
+            </wp:cNvGraphicFramePr>
+            <a:graphic xmlns:a="http://schemas.openxmlformats.org/drawingml/2006/main">
+              <a:graphicData uri="http://schemas.openxmlformats.org/drawingml/2006/picture">
+                <pic:pic xmlns:pic="http://schemas.openxmlformats.org/drawingml/2006/picture">
+                  <pic:nvPicPr>
+                    <pic:cNvPr id="8" name="kaggle_vs_our_ratings_diff.png"/>
+                    <pic:cNvPicPr/>
+                  </pic:nvPicPr>
+                  <pic:blipFill>
+                    <a:blip r:embed="rId17">
+                      <a:extLst>
+                        <a:ext uri="{28A0092B-C50C-407E-A947-70E740481C1C}">
+                          <a14:useLocalDpi xmlns:a14="http://schemas.microsoft.com/office/drawing/2010/main" val="0"/>
+                        </a:ext>
+                      </a:extLst>
+                    </a:blip>
+                    <a:stretch>
+                      <a:fillRect/>
+                    </a:stretch>
+                  </pic:blipFill>
+                  <pic:spPr>
+                    <a:xfrm>
+                      <a:off x="0" y="0"/>
+                      <a:ext cx="3165728" cy="2000165"/>
+                    </a:xfrm>
+                    <a:prstGeom prst="rect">
+                      <a:avLst/>
+                    </a:prstGeom>
+                  </pic:spPr>
+                </pic:pic>
+              </a:graphicData>
+            </a:graphic>
+          </wp:inline>
+        </w:drawing>
+      </w:r>
+    </w:p>
+    <w:p>
+      <w:pPr>
+        <w:rPr>
+          <w:rFonts w:ascii="Arial" w:hAnsi="Arial" w:cs="Arial"/>
+          <w:sz w:val="20"/>
+          <w:szCs w:val="20"/>
+        </w:rPr>
+      </w:pPr>
+      <w:r>
+        <w:rPr>
+          <w:rFonts w:ascii="Arial" w:hAnsi="Arial" w:cs="Arial"/>
+          <w:b/>
+          <w:i/>
+          <w:sz w:val="20"/>
+          <w:szCs w:val="20"/>
+        </w:rPr>
+        <w:t xml:space="preserve">Graph 4: Comparison of our web-scrapped </w:t>
+      </w:r>
+      <w:proofErr w:type="spellStart"/>
+      <w:r>
+        <w:rPr>
+          <w:rFonts w:ascii="Arial" w:hAnsi="Arial" w:cs="Arial"/>
+          <w:b/>
+          <w:i/>
+          <w:sz w:val="20"/>
+          <w:szCs w:val="20"/>
+        </w:rPr>
+        <w:t>GoodReads</w:t>
+      </w:r>
+      <w:proofErr w:type="spellEnd"/>
+      <w:r>
+        <w:rPr>
+          <w:rFonts w:ascii="Arial" w:hAnsi="Arial" w:cs="Arial"/>
+          <w:b/>
+          <w:i/>
+          <w:sz w:val="20"/>
+          <w:szCs w:val="20"/>
+        </w:rPr>
+        <w:t xml:space="preserve"> ratings versus those obtained by Kaggle about a year ago.</w:t>
+      </w:r>
+    </w:p>
+    <w:p>
+      <w:r>
+        <w:t>The plots show that the ratings have not changed much after a year for the book titles that we were able to match between the two datasets.</w:t>
+      </w:r>
+    </w:p>
+    <w:p>
+      <w:bookmarkStart w:id="0" w:name="_GoBack"/>
+      <w:bookmarkEnd w:id="0"/>
     </w:p>
     <w:sectPr>
       <w:pgSz w:w="12240" w:h="15840"/>
@@ -2665,8 +2911,8 @@
 </file>
 
 <file path=word/numbering.xml><?xml version="1.0" encoding="utf-8"?>
-<w:numbering xmlns:wpc="http://schemas.microsoft.com/office/word/2010/wordprocessingCanvas" xmlns:mo="http://schemas.microsoft.com/office/mac/office/2008/main" xmlns:mc="http://schemas.openxmlformats.org/markup-compatibility/2006" xmlns:mv="urn:schemas-microsoft-com:mac:vml" xmlns:o="urn:schemas-microsoft-com:office:office" xmlns:r="http://schemas.openxmlformats.org/officeDocument/2006/relationships" xmlns:m="http://schemas.openxmlformats.org/officeDocument/2006/math" xmlns:v="urn:schemas-microsoft-com:vml" xmlns:wp14="http://schemas.microsoft.com/office/word/2010/wordprocessingDrawing" xmlns:wp="http://schemas.openxmlformats.org/drawingml/2006/wordprocessingDrawing" xmlns:w10="urn:schemas-microsoft-com:office:word" xmlns:w="http://schemas.openxmlformats.org/wordprocessingml/2006/main" xmlns:w14="http://schemas.microsoft.com/office/word/2010/wordml" xmlns:w15="http://schemas.microsoft.com/office/word/2012/wordml" xmlns:wpg="http://schemas.microsoft.com/office/word/2010/wordprocessingGroup" xmlns:wpi="http://schemas.microsoft.com/office/word/2010/wordprocessingInk" xmlns:wne="http://schemas.microsoft.com/office/word/2006/wordml" xmlns:wps="http://schemas.microsoft.com/office/word/2010/wordprocessingShape" mc:Ignorable="w14 w15 wp14">
-  <w:abstractNum w:abstractNumId="0">
+<w:numbering xmlns:wpc="http://schemas.microsoft.com/office/word/2010/wordprocessingCanvas" xmlns:cx="http://schemas.microsoft.com/office/drawing/2014/chartex" xmlns:cx1="http://schemas.microsoft.com/office/drawing/2015/9/8/chartex" xmlns:cx2="http://schemas.microsoft.com/office/drawing/2015/10/21/chartex" xmlns:cx3="http://schemas.microsoft.com/office/drawing/2016/5/9/chartex" xmlns:cx4="http://schemas.microsoft.com/office/drawing/2016/5/10/chartex" xmlns:cx5="http://schemas.microsoft.com/office/drawing/2016/5/11/chartex" xmlns:cx6="http://schemas.microsoft.com/office/drawing/2016/5/12/chartex" xmlns:cx7="http://schemas.microsoft.com/office/drawing/2016/5/13/chartex" xmlns:cx8="http://schemas.microsoft.com/office/drawing/2016/5/14/chartex" xmlns:mc="http://schemas.openxmlformats.org/markup-compatibility/2006" xmlns:aink="http://schemas.microsoft.com/office/drawing/2016/ink" xmlns:am3d="http://schemas.microsoft.com/office/drawing/2017/model3d" xmlns:o="urn:schemas-microsoft-com:office:office" xmlns:r="http://schemas.openxmlformats.org/officeDocument/2006/relationships" xmlns:m="http://schemas.openxmlformats.org/officeDocument/2006/math" xmlns:v="urn:schemas-microsoft-com:vml" xmlns:wp14="http://schemas.microsoft.com/office/word/2010/wordprocessingDrawing" xmlns:wp="http://schemas.openxmlformats.org/drawingml/2006/wordprocessingDrawing" xmlns:w10="urn:schemas-microsoft-com:office:word" xmlns:w="http://schemas.openxmlformats.org/wordprocessingml/2006/main" xmlns:w14="http://schemas.microsoft.com/office/word/2010/wordml" xmlns:w15="http://schemas.microsoft.com/office/word/2012/wordml" xmlns:w16cid="http://schemas.microsoft.com/office/word/2016/wordml/cid" xmlns:w16se="http://schemas.microsoft.com/office/word/2015/wordml/symex" xmlns:wpg="http://schemas.microsoft.com/office/word/2010/wordprocessingGroup" xmlns:wpi="http://schemas.microsoft.com/office/word/2010/wordprocessingInk" xmlns:wne="http://schemas.microsoft.com/office/word/2006/wordml" xmlns:wps="http://schemas.microsoft.com/office/word/2010/wordprocessingShape" mc:Ignorable="w14 w15 w16se w16cid wp14">
+  <w:abstractNum w:abstractNumId="0" w15:restartNumberingAfterBreak="0">
     <w:nsid w:val="4F0404F7"/>
     <w:multiLevelType w:val="hybridMultilevel"/>
     <w:tmpl w:val="4C7EF954"/>
@@ -2779,7 +3025,7 @@
       </w:rPr>
     </w:lvl>
   </w:abstractNum>
-  <w:abstractNum w:abstractNumId="1">
+  <w:abstractNum w:abstractNumId="1" w15:restartNumberingAfterBreak="0">
     <w:nsid w:val="521237D7"/>
     <w:multiLevelType w:val="hybridMultilevel"/>
     <w:tmpl w:val="F462EE86"/>
@@ -2892,7 +3138,7 @@
       </w:rPr>
     </w:lvl>
   </w:abstractNum>
-  <w:abstractNum w:abstractNumId="2">
+  <w:abstractNum w:abstractNumId="2" w15:restartNumberingAfterBreak="0">
     <w:nsid w:val="571C0675"/>
     <w:multiLevelType w:val="hybridMultilevel"/>
     <w:tmpl w:val="35709B4A"/>
@@ -3004,7 +3250,7 @@
       </w:rPr>
     </w:lvl>
   </w:abstractNum>
-  <w:abstractNum w:abstractNumId="3">
+  <w:abstractNum w:abstractNumId="3" w15:restartNumberingAfterBreak="0">
     <w:nsid w:val="59265362"/>
     <w:multiLevelType w:val="hybridMultilevel"/>
     <w:tmpl w:val="A7A03170"/>
@@ -3116,7 +3362,7 @@
       </w:rPr>
     </w:lvl>
   </w:abstractNum>
-  <w:abstractNum w:abstractNumId="4">
+  <w:abstractNum w:abstractNumId="4" w15:restartNumberingAfterBreak="0">
     <w:nsid w:val="5B0E0496"/>
     <w:multiLevelType w:val="hybridMultilevel"/>
     <w:tmpl w:val="EDAA51AC"/>
@@ -3247,7 +3493,7 @@
 </file>
 
 <file path=word/styles.xml><?xml version="1.0" encoding="utf-8"?>
-<w:styles xmlns:mc="http://schemas.openxmlformats.org/markup-compatibility/2006" xmlns:r="http://schemas.openxmlformats.org/officeDocument/2006/relationships" xmlns:w="http://schemas.openxmlformats.org/wordprocessingml/2006/main" xmlns:w14="http://schemas.microsoft.com/office/word/2010/wordml" xmlns:w15="http://schemas.microsoft.com/office/word/2012/wordml" mc:Ignorable="w14 w15">
+<w:styles xmlns:mc="http://schemas.openxmlformats.org/markup-compatibility/2006" xmlns:r="http://schemas.openxmlformats.org/officeDocument/2006/relationships" xmlns:w="http://schemas.openxmlformats.org/wordprocessingml/2006/main" xmlns:w14="http://schemas.microsoft.com/office/word/2010/wordml" xmlns:w15="http://schemas.microsoft.com/office/word/2012/wordml" xmlns:w16cid="http://schemas.microsoft.com/office/word/2016/wordml/cid" xmlns:w16se="http://schemas.microsoft.com/office/word/2015/wordml/symex" mc:Ignorable="w14 w15 w16se w16cid">
   <w:docDefaults>
     <w:rPrDefault>
       <w:rPr>
@@ -3263,7 +3509,7 @@
       </w:pPr>
     </w:pPrDefault>
   </w:docDefaults>
-  <w:latentStyles w:defLockedState="0" w:defUIPriority="99" w:defSemiHidden="0" w:defUnhideWhenUsed="0" w:defQFormat="0" w:count="382">
+  <w:latentStyles w:defLockedState="0" w:defUIPriority="99" w:defSemiHidden="0" w:defUnhideWhenUsed="0" w:defQFormat="0" w:count="375">
     <w:lsdException w:name="Normal" w:uiPriority="0" w:qFormat="1"/>
     <w:lsdException w:name="heading 1" w:uiPriority="9" w:qFormat="1"/>
     <w:lsdException w:name="heading 2" w:semiHidden="1" w:uiPriority="9" w:unhideWhenUsed="1" w:qFormat="1"/>
@@ -3778,8 +4024,8 @@
       <w:u w:val="single"/>
     </w:rPr>
   </w:style>
-  <w:style w:type="character" w:customStyle="1" w:styleId="UnresolvedMention">
-    <w:name w:val="Unresolved Mention"/>
+  <w:style w:type="character" w:customStyle="1" w:styleId="UnresolvedMention1">
+    <w:name w:val="Unresolved Mention1"/>
     <w:basedOn w:val="DefaultParagraphFont"/>
     <w:uiPriority w:val="99"/>
     <w:semiHidden/>
@@ -4165,7 +4411,7 @@
 </file>
 
 <file path=customXml/itemProps1.xml><?xml version="1.0" encoding="utf-8"?>
-<ds:datastoreItem xmlns:ds="http://schemas.openxmlformats.org/officeDocument/2006/customXml" ds:itemID="{FE907698-B676-4E4F-A508-86EBE2BFC158}">
+<ds:datastoreItem xmlns:ds="http://schemas.openxmlformats.org/officeDocument/2006/customXml" ds:itemID="{198499E6-F6AF-44E2-83F3-1C347C3E698F}">
   <ds:schemaRefs>
     <ds:schemaRef ds:uri="http://schemas.openxmlformats.org/officeDocument/2006/bibliography"/>
   </ds:schemaRefs>

</xml_diff>